<commit_message>
update on design document
table of content
</commit_message>
<xml_diff>
--- a/Design Document.docx
+++ b/Design Document.docx
@@ -7,30 +7,33 @@
         <w:pStyle w:val="Heading1"/>
         <w:jc w:val="center"/>
       </w:pPr>
-      <w:bookmarkStart w:id="0" w:name="_Toc496016132"/>
+      <w:bookmarkStart w:id="0" w:name="_Toc496019316"/>
       <w:r>
         <w:t>Design Document</w:t>
       </w:r>
       <w:bookmarkEnd w:id="0"/>
     </w:p>
-    <w:p/>
+    <w:p>
+      <w:bookmarkStart w:id="1" w:name="_GoBack"/>
+      <w:bookmarkEnd w:id="1"/>
+    </w:p>
     <w:p>
       <w:pPr>
         <w:pStyle w:val="Heading2"/>
         <w:jc w:val="center"/>
       </w:pPr>
-      <w:bookmarkStart w:id="1" w:name="_Toc496016133"/>
+      <w:bookmarkStart w:id="2" w:name="_Toc496019317"/>
       <w:r>
         <w:t>Team: Zero Defects</w:t>
       </w:r>
-      <w:bookmarkEnd w:id="1"/>
+      <w:bookmarkEnd w:id="2"/>
     </w:p>
     <w:p/>
     <w:tbl>
       <w:tblPr>
         <w:tblStyle w:val="GridTable4-Accent1"/>
         <w:tblW w:w="0" w:type="auto"/>
-        <w:tblInd w:w="1885" w:type="dxa"/>
+        <w:tblInd w:w="2515" w:type="dxa"/>
         <w:tblLook w:val="04A0" w:firstRow="1" w:lastRow="0" w:firstColumn="1" w:lastColumn="0" w:noHBand="0" w:noVBand="1"/>
       </w:tblPr>
       <w:tblGrid>
@@ -77,7 +80,15 @@
           </w:tcPr>
           <w:p>
             <w:r>
-              <w:t xml:space="preserve">Jessica Nahulan </w:t>
+              <w:t xml:space="preserve">Jessica </w:t>
+            </w:r>
+            <w:proofErr w:type="spellStart"/>
+            <w:r>
+              <w:t>Nahulan</w:t>
+            </w:r>
+            <w:proofErr w:type="spellEnd"/>
+            <w:r>
+              <w:t xml:space="preserve"> </w:t>
             </w:r>
           </w:p>
         </w:tc>
@@ -154,6 +165,12 @@
     <w:p/>
     <w:sdt>
       <w:sdtPr>
+        <w:rPr>
+          <w:rFonts w:asciiTheme="minorHAnsi" w:eastAsiaTheme="minorHAnsi" w:hAnsiTheme="minorHAnsi" w:cstheme="minorBidi"/>
+          <w:color w:val="auto"/>
+          <w:sz w:val="22"/>
+          <w:szCs w:val="22"/>
+        </w:rPr>
         <w:id w:val="-1736315631"/>
         <w:docPartObj>
           <w:docPartGallery w:val="Table of Contents"/>
@@ -162,13 +179,9 @@
       </w:sdtPr>
       <w:sdtEndPr>
         <w:rPr>
-          <w:rFonts w:asciiTheme="minorHAnsi" w:eastAsiaTheme="minorHAnsi" w:hAnsiTheme="minorHAnsi" w:cstheme="minorBidi"/>
           <w:b/>
           <w:bCs/>
           <w:noProof/>
-          <w:color w:val="auto"/>
-          <w:sz w:val="22"/>
-          <w:szCs w:val="22"/>
         </w:rPr>
       </w:sdtEndPr>
       <w:sdtContent>
@@ -184,9 +197,10 @@
           <w:pPr>
             <w:pStyle w:val="TOC1"/>
             <w:tabs>
-              <w:tab w:val="right" w:leader="dot" w:pos="9350"/>
+              <w:tab w:val="right" w:leader="dot" w:pos="10790"/>
             </w:tabs>
             <w:rPr>
+              <w:rFonts w:eastAsiaTheme="minorEastAsia"/>
               <w:noProof/>
             </w:rPr>
           </w:pPr>
@@ -199,7 +213,7 @@
           <w:r>
             <w:fldChar w:fldCharType="separate"/>
           </w:r>
-          <w:hyperlink w:anchor="_Toc496016132" w:history="1">
+          <w:hyperlink w:anchor="_Toc496019316" w:history="1">
             <w:r>
               <w:rPr>
                 <w:rStyle w:val="Hyperlink"/>
@@ -226,7 +240,7 @@
                 <w:noProof/>
                 <w:webHidden/>
               </w:rPr>
-              <w:instrText xml:space="preserve"> PAGEREF _Toc496016132 \h </w:instrText>
+              <w:instrText xml:space="preserve"> PAGEREF _Toc496019316 \h </w:instrText>
             </w:r>
             <w:r>
               <w:rPr>
@@ -261,13 +275,14 @@
           <w:pPr>
             <w:pStyle w:val="TOC2"/>
             <w:tabs>
-              <w:tab w:val="right" w:leader="dot" w:pos="9350"/>
+              <w:tab w:val="right" w:leader="dot" w:pos="10790"/>
             </w:tabs>
             <w:rPr>
+              <w:rFonts w:eastAsiaTheme="minorEastAsia"/>
               <w:noProof/>
             </w:rPr>
           </w:pPr>
-          <w:hyperlink w:anchor="_Toc496016133" w:history="1">
+          <w:hyperlink w:anchor="_Toc496019317" w:history="1">
             <w:r>
               <w:rPr>
                 <w:rStyle w:val="Hyperlink"/>
@@ -294,7 +309,7 @@
                 <w:noProof/>
                 <w:webHidden/>
               </w:rPr>
-              <w:instrText xml:space="preserve"> PAGEREF _Toc496016133 \h </w:instrText>
+              <w:instrText xml:space="preserve"> PAGEREF _Toc496019317 \h </w:instrText>
             </w:r>
             <w:r>
               <w:rPr>
@@ -315,6 +330,213 @@
                 <w:webHidden/>
               </w:rPr>
               <w:t>1</w:t>
+            </w:r>
+            <w:r>
+              <w:rPr>
+                <w:noProof/>
+                <w:webHidden/>
+              </w:rPr>
+              <w:fldChar w:fldCharType="end"/>
+            </w:r>
+          </w:hyperlink>
+        </w:p>
+        <w:p>
+          <w:pPr>
+            <w:pStyle w:val="TOC1"/>
+            <w:tabs>
+              <w:tab w:val="right" w:leader="dot" w:pos="10790"/>
+            </w:tabs>
+            <w:rPr>
+              <w:rFonts w:eastAsiaTheme="minorEastAsia"/>
+              <w:noProof/>
+            </w:rPr>
+          </w:pPr>
+          <w:hyperlink w:anchor="_Toc496019318" w:history="1">
+            <w:r>
+              <w:rPr>
+                <w:rStyle w:val="Hyperlink"/>
+                <w:noProof/>
+              </w:rPr>
+              <w:t>Solution Structure:</w:t>
+            </w:r>
+            <w:r>
+              <w:rPr>
+                <w:noProof/>
+                <w:webHidden/>
+              </w:rPr>
+              <w:tab/>
+            </w:r>
+            <w:r>
+              <w:rPr>
+                <w:noProof/>
+                <w:webHidden/>
+              </w:rPr>
+              <w:fldChar w:fldCharType="begin"/>
+            </w:r>
+            <w:r>
+              <w:rPr>
+                <w:noProof/>
+                <w:webHidden/>
+              </w:rPr>
+              <w:instrText xml:space="preserve"> PAGEREF _Toc496019318 \h </w:instrText>
+            </w:r>
+            <w:r>
+              <w:rPr>
+                <w:noProof/>
+                <w:webHidden/>
+              </w:rPr>
+            </w:r>
+            <w:r>
+              <w:rPr>
+                <w:noProof/>
+                <w:webHidden/>
+              </w:rPr>
+              <w:fldChar w:fldCharType="separate"/>
+            </w:r>
+            <w:r>
+              <w:rPr>
+                <w:noProof/>
+                <w:webHidden/>
+              </w:rPr>
+              <w:t>2</w:t>
+            </w:r>
+            <w:r>
+              <w:rPr>
+                <w:noProof/>
+                <w:webHidden/>
+              </w:rPr>
+              <w:fldChar w:fldCharType="end"/>
+            </w:r>
+          </w:hyperlink>
+        </w:p>
+        <w:p>
+          <w:pPr>
+            <w:pStyle w:val="TOC2"/>
+            <w:tabs>
+              <w:tab w:val="right" w:leader="dot" w:pos="10790"/>
+            </w:tabs>
+            <w:rPr>
+              <w:rFonts w:eastAsiaTheme="minorEastAsia"/>
+              <w:noProof/>
+            </w:rPr>
+          </w:pPr>
+          <w:hyperlink w:anchor="_Toc496019319" w:history="1">
+            <w:r>
+              <w:rPr>
+                <w:rStyle w:val="Hyperlink"/>
+                <w:noProof/>
+              </w:rPr>
+              <w:t>Classes:</w:t>
+            </w:r>
+            <w:r>
+              <w:rPr>
+                <w:noProof/>
+                <w:webHidden/>
+              </w:rPr>
+              <w:tab/>
+            </w:r>
+            <w:r>
+              <w:rPr>
+                <w:noProof/>
+                <w:webHidden/>
+              </w:rPr>
+              <w:fldChar w:fldCharType="begin"/>
+            </w:r>
+            <w:r>
+              <w:rPr>
+                <w:noProof/>
+                <w:webHidden/>
+              </w:rPr>
+              <w:instrText xml:space="preserve"> PAGEREF _Toc496019319 \h </w:instrText>
+            </w:r>
+            <w:r>
+              <w:rPr>
+                <w:noProof/>
+                <w:webHidden/>
+              </w:rPr>
+            </w:r>
+            <w:r>
+              <w:rPr>
+                <w:noProof/>
+                <w:webHidden/>
+              </w:rPr>
+              <w:fldChar w:fldCharType="separate"/>
+            </w:r>
+            <w:r>
+              <w:rPr>
+                <w:noProof/>
+                <w:webHidden/>
+              </w:rPr>
+              <w:t>2</w:t>
+            </w:r>
+            <w:r>
+              <w:rPr>
+                <w:noProof/>
+                <w:webHidden/>
+              </w:rPr>
+              <w:fldChar w:fldCharType="end"/>
+            </w:r>
+          </w:hyperlink>
+        </w:p>
+        <w:p>
+          <w:pPr>
+            <w:pStyle w:val="TOC2"/>
+            <w:tabs>
+              <w:tab w:val="right" w:leader="dot" w:pos="10790"/>
+            </w:tabs>
+            <w:rPr>
+              <w:rFonts w:eastAsiaTheme="minorEastAsia"/>
+              <w:noProof/>
+            </w:rPr>
+          </w:pPr>
+          <w:hyperlink w:anchor="_Toc496019320" w:history="1">
+            <w:r>
+              <w:rPr>
+                <w:rStyle w:val="Hyperlink"/>
+                <w:noProof/>
+              </w:rPr>
+              <w:t>Methods:</w:t>
+            </w:r>
+            <w:r>
+              <w:rPr>
+                <w:noProof/>
+                <w:webHidden/>
+              </w:rPr>
+              <w:tab/>
+            </w:r>
+            <w:r>
+              <w:rPr>
+                <w:noProof/>
+                <w:webHidden/>
+              </w:rPr>
+              <w:fldChar w:fldCharType="begin"/>
+            </w:r>
+            <w:r>
+              <w:rPr>
+                <w:noProof/>
+                <w:webHidden/>
+              </w:rPr>
+              <w:instrText xml:space="preserve"> PAGEREF _Toc496019320 \h </w:instrText>
+            </w:r>
+            <w:r>
+              <w:rPr>
+                <w:noProof/>
+                <w:webHidden/>
+              </w:rPr>
+            </w:r>
+            <w:r>
+              <w:rPr>
+                <w:noProof/>
+                <w:webHidden/>
+              </w:rPr>
+              <w:fldChar w:fldCharType="separate"/>
+            </w:r>
+            <w:r>
+              <w:rPr>
+                <w:noProof/>
+                <w:webHidden/>
+              </w:rPr>
+              <w:t>3</w:t>
             </w:r>
             <w:r>
               <w:rPr>
@@ -360,19 +582,22 @@
       <w:pPr>
         <w:pStyle w:val="Heading1"/>
       </w:pPr>
+      <w:bookmarkStart w:id="3" w:name="_Toc496019318"/>
       <w:r>
-        <w:lastRenderedPageBreak/>
         <w:t>Solution Structure:</w:t>
       </w:r>
+      <w:bookmarkEnd w:id="3"/>
     </w:p>
     <w:p/>
     <w:p>
       <w:pPr>
         <w:pStyle w:val="Heading2"/>
       </w:pPr>
+      <w:bookmarkStart w:id="4" w:name="_Toc496019319"/>
       <w:r>
         <w:t>Classes:</w:t>
       </w:r>
+      <w:bookmarkEnd w:id="4"/>
     </w:p>
     <w:p/>
     <w:p>
@@ -438,8 +663,17 @@
                                 <w:sz w:val="56"/>
                                 <w:szCs w:val="56"/>
                               </w:rPr>
-                              <w:t>/Ouput</w:t>
+                              <w:t>/</w:t>
                             </w:r>
+                            <w:proofErr w:type="spellStart"/>
+                            <w:r>
+                              <w:rPr>
+                                <w:sz w:val="56"/>
+                                <w:szCs w:val="56"/>
+                              </w:rPr>
+                              <w:t>Ouput</w:t>
+                            </w:r>
+                            <w:proofErr w:type="spellEnd"/>
                           </w:p>
                         </w:txbxContent>
                       </wps:txbx>
@@ -489,8 +723,17 @@
                           <w:sz w:val="56"/>
                           <w:szCs w:val="56"/>
                         </w:rPr>
-                        <w:t>/Ouput</w:t>
+                        <w:t>/</w:t>
                       </w:r>
+                      <w:proofErr w:type="spellStart"/>
+                      <w:r>
+                        <w:rPr>
+                          <w:sz w:val="56"/>
+                          <w:szCs w:val="56"/>
+                        </w:rPr>
+                        <w:t>Ouput</w:t>
+                      </w:r>
+                      <w:proofErr w:type="spellEnd"/>
                     </w:p>
                   </w:txbxContent>
                 </v:textbox>
@@ -990,6 +1233,7 @@
                                 <w:szCs w:val="56"/>
                               </w:rPr>
                             </w:pPr>
+                            <w:proofErr w:type="spellStart"/>
                             <w:r>
                               <w:rPr>
                                 <w:sz w:val="56"/>
@@ -997,6 +1241,7 @@
                               </w:rPr>
                               <w:t>TxnProcess</w:t>
                             </w:r>
+                            <w:proofErr w:type="spellEnd"/>
                           </w:p>
                         </w:txbxContent>
                       </wps:txbx>
@@ -1025,6 +1270,7 @@
                           <w:szCs w:val="56"/>
                         </w:rPr>
                       </w:pPr>
+                      <w:proofErr w:type="spellStart"/>
                       <w:r>
                         <w:rPr>
                           <w:sz w:val="56"/>
@@ -1032,6 +1278,7 @@
                         </w:rPr>
                         <w:t>TxnProcess</w:t>
                       </w:r>
+                      <w:proofErr w:type="spellEnd"/>
                     </w:p>
                   </w:txbxContent>
                 </v:textbox>
@@ -1564,6 +1811,7 @@
                                 <w:szCs w:val="56"/>
                               </w:rPr>
                             </w:pPr>
+                            <w:proofErr w:type="spellStart"/>
                             <w:r>
                               <w:rPr>
                                 <w:sz w:val="56"/>
@@ -1571,6 +1819,7 @@
                               </w:rPr>
                               <w:t>ErrorHandler</w:t>
                             </w:r>
+                            <w:proofErr w:type="spellEnd"/>
                           </w:p>
                         </w:txbxContent>
                       </wps:txbx>
@@ -1599,6 +1848,7 @@
                           <w:szCs w:val="56"/>
                         </w:rPr>
                       </w:pPr>
+                      <w:proofErr w:type="spellStart"/>
                       <w:r>
                         <w:rPr>
                           <w:sz w:val="56"/>
@@ -1606,6 +1856,7 @@
                         </w:rPr>
                         <w:t>ErrorHandler</w:t>
                       </w:r>
+                      <w:proofErr w:type="spellEnd"/>
                     </w:p>
                   </w:txbxContent>
                 </v:textbox>
@@ -1636,18 +1887,17 @@
         <w:t xml:space="preserve"> </w:t>
       </w:r>
     </w:p>
-    <w:p>
-      <w:bookmarkStart w:id="2" w:name="_GoBack"/>
-      <w:bookmarkEnd w:id="2"/>
-    </w:p>
+    <w:p/>
     <w:p>
       <w:pPr>
         <w:pStyle w:val="Heading2"/>
       </w:pPr>
+      <w:bookmarkStart w:id="5" w:name="_Toc496019320"/>
       <w:r>
         <w:lastRenderedPageBreak/>
         <w:t>Methods:</w:t>
       </w:r>
+      <w:bookmarkEnd w:id="5"/>
     </w:p>
     <w:tbl>
       <w:tblPr>
@@ -1757,7 +2007,15 @@
               <w:cnfStyle w:val="000000100000" w:firstRow="0" w:lastRow="0" w:firstColumn="0" w:lastColumn="0" w:oddVBand="0" w:evenVBand="0" w:oddHBand="1" w:evenHBand="0" w:firstRowFirstColumn="0" w:firstRowLastColumn="0" w:lastRowFirstColumn="0" w:lastRowLastColumn="0"/>
             </w:pPr>
             <w:r>
-              <w:t>To prompt user for user input and call correct TxnProcess functions based on the transaction code entered by the user</w:t>
+              <w:t xml:space="preserve">To prompt user for user input and call correct </w:t>
+            </w:r>
+            <w:proofErr w:type="spellStart"/>
+            <w:r>
+              <w:t>TxnProcess</w:t>
+            </w:r>
+            <w:proofErr w:type="spellEnd"/>
+            <w:r>
+              <w:t xml:space="preserve"> functions based on the transaction code entered by the user</w:t>
             </w:r>
             <w:r>
               <w:t>.</w:t>
@@ -1781,6 +2039,7 @@
                 <w:szCs w:val="56"/>
               </w:rPr>
             </w:pPr>
+            <w:proofErr w:type="spellStart"/>
             <w:r>
               <w:rPr>
                 <w:sz w:val="56"/>
@@ -1788,6 +2047,7 @@
               </w:rPr>
               <w:t>TxnProcess</w:t>
             </w:r>
+            <w:proofErr w:type="spellEnd"/>
           </w:p>
         </w:tc>
         <w:tc>
@@ -1799,9 +2059,11 @@
             <w:pPr>
               <w:cnfStyle w:val="000000000000" w:firstRow="0" w:lastRow="0" w:firstColumn="0" w:lastColumn="0" w:oddVBand="0" w:evenVBand="0" w:oddHBand="0" w:evenHBand="0" w:firstRowFirstColumn="0" w:firstRowLastColumn="0" w:lastRowFirstColumn="0" w:lastRowLastColumn="0"/>
             </w:pPr>
+            <w:proofErr w:type="spellStart"/>
             <w:r>
               <w:t>txn_login</w:t>
             </w:r>
+            <w:proofErr w:type="spellEnd"/>
           </w:p>
         </w:tc>
         <w:tc>
@@ -1827,7 +2089,17 @@
               <w:cnfStyle w:val="000000000000" w:firstRow="0" w:lastRow="0" w:firstColumn="0" w:lastColumn="0" w:oddVBand="0" w:evenVBand="0" w:oddHBand="0" w:evenHBand="0" w:firstRowFirstColumn="0" w:firstRowLastColumn="0" w:lastRowFirstColumn="0" w:lastRowLastColumn="0"/>
             </w:pPr>
             <w:r>
-              <w:t>Sets user type (machine,agent) and reads the valid accounts file.</w:t>
+              <w:t>Sets user type (</w:t>
+            </w:r>
+            <w:proofErr w:type="spellStart"/>
+            <w:proofErr w:type="gramStart"/>
+            <w:r>
+              <w:t>machine,agent</w:t>
+            </w:r>
+            <w:proofErr w:type="spellEnd"/>
+            <w:proofErr w:type="gramEnd"/>
+            <w:r>
+              <w:t>) and reads the valid accounts file.</w:t>
             </w:r>
           </w:p>
         </w:tc>
@@ -1854,12 +2126,14 @@
             <w:pPr>
               <w:cnfStyle w:val="000000100000" w:firstRow="0" w:lastRow="0" w:firstColumn="0" w:lastColumn="0" w:oddVBand="0" w:evenVBand="0" w:oddHBand="1" w:evenHBand="0" w:firstRowFirstColumn="0" w:firstRowLastColumn="0" w:lastRowFirstColumn="0" w:lastRowLastColumn="0"/>
             </w:pPr>
+            <w:proofErr w:type="spellStart"/>
             <w:r>
               <w:t>t</w:t>
             </w:r>
             <w:r>
               <w:t>xn_logout</w:t>
             </w:r>
+            <w:proofErr w:type="spellEnd"/>
           </w:p>
         </w:tc>
         <w:tc>
@@ -1909,12 +2183,14 @@
             <w:pPr>
               <w:cnfStyle w:val="000000000000" w:firstRow="0" w:lastRow="0" w:firstColumn="0" w:lastColumn="0" w:oddVBand="0" w:evenVBand="0" w:oddHBand="0" w:evenHBand="0" w:firstRowFirstColumn="0" w:firstRowLastColumn="0" w:lastRowFirstColumn="0" w:lastRowLastColumn="0"/>
             </w:pPr>
+            <w:proofErr w:type="spellStart"/>
             <w:r>
               <w:t>t</w:t>
             </w:r>
             <w:r>
               <w:t>xn_deposit</w:t>
             </w:r>
+            <w:proofErr w:type="spellEnd"/>
           </w:p>
         </w:tc>
         <w:tc>
@@ -1967,12 +2243,14 @@
             <w:pPr>
               <w:cnfStyle w:val="000000100000" w:firstRow="0" w:lastRow="0" w:firstColumn="0" w:lastColumn="0" w:oddVBand="0" w:evenVBand="0" w:oddHBand="1" w:evenHBand="0" w:firstRowFirstColumn="0" w:firstRowLastColumn="0" w:lastRowFirstColumn="0" w:lastRowLastColumn="0"/>
             </w:pPr>
+            <w:proofErr w:type="spellStart"/>
             <w:r>
               <w:t>t</w:t>
             </w:r>
             <w:r>
               <w:t>xn_createacct</w:t>
             </w:r>
+            <w:proofErr w:type="spellEnd"/>
           </w:p>
         </w:tc>
         <w:tc>
@@ -1985,7 +2263,15 @@
               <w:cnfStyle w:val="000000100000" w:firstRow="0" w:lastRow="0" w:firstColumn="0" w:lastColumn="0" w:oddVBand="0" w:evenVBand="0" w:oddHBand="1" w:evenHBand="0" w:firstRowFirstColumn="0" w:firstRowLastColumn="0" w:lastRowFirstColumn="0" w:lastRowLastColumn="0"/>
             </w:pPr>
             <w:r>
-              <w:t>Function to process a user createacct transaction code.</w:t>
+              <w:t xml:space="preserve">Function to process a user </w:t>
+            </w:r>
+            <w:proofErr w:type="spellStart"/>
+            <w:r>
+              <w:t>createacct</w:t>
+            </w:r>
+            <w:proofErr w:type="spellEnd"/>
+            <w:r>
+              <w:t xml:space="preserve"> transaction code.</w:t>
             </w:r>
           </w:p>
           <w:p>
@@ -2022,12 +2308,14 @@
             <w:pPr>
               <w:cnfStyle w:val="000000000000" w:firstRow="0" w:lastRow="0" w:firstColumn="0" w:lastColumn="0" w:oddVBand="0" w:evenVBand="0" w:oddHBand="0" w:evenHBand="0" w:firstRowFirstColumn="0" w:firstRowLastColumn="0" w:lastRowFirstColumn="0" w:lastRowLastColumn="0"/>
             </w:pPr>
+            <w:proofErr w:type="spellStart"/>
             <w:r>
               <w:t>t</w:t>
             </w:r>
             <w:r>
               <w:t>xn_deleteacct</w:t>
             </w:r>
+            <w:proofErr w:type="spellEnd"/>
           </w:p>
         </w:tc>
         <w:tc>
@@ -2040,7 +2328,15 @@
               <w:cnfStyle w:val="000000000000" w:firstRow="0" w:lastRow="0" w:firstColumn="0" w:lastColumn="0" w:oddVBand="0" w:evenVBand="0" w:oddHBand="0" w:evenHBand="0" w:firstRowFirstColumn="0" w:firstRowLastColumn="0" w:lastRowFirstColumn="0" w:lastRowLastColumn="0"/>
             </w:pPr>
             <w:r>
-              <w:t>Function to process a user deleteacct transaction code.</w:t>
+              <w:t xml:space="preserve">Function to process a user </w:t>
+            </w:r>
+            <w:proofErr w:type="spellStart"/>
+            <w:r>
+              <w:t>deleteacct</w:t>
+            </w:r>
+            <w:proofErr w:type="spellEnd"/>
+            <w:r>
+              <w:t xml:space="preserve"> transaction code.</w:t>
             </w:r>
           </w:p>
           <w:p>
@@ -2080,12 +2376,14 @@
             <w:pPr>
               <w:cnfStyle w:val="000000100000" w:firstRow="0" w:lastRow="0" w:firstColumn="0" w:lastColumn="0" w:oddVBand="0" w:evenVBand="0" w:oddHBand="1" w:evenHBand="0" w:firstRowFirstColumn="0" w:firstRowLastColumn="0" w:lastRowFirstColumn="0" w:lastRowLastColumn="0"/>
             </w:pPr>
+            <w:proofErr w:type="spellStart"/>
             <w:r>
               <w:t>t</w:t>
             </w:r>
             <w:r>
               <w:t>xn_withdraw</w:t>
             </w:r>
+            <w:proofErr w:type="spellEnd"/>
           </w:p>
         </w:tc>
         <w:tc>
@@ -2135,12 +2433,14 @@
             <w:pPr>
               <w:cnfStyle w:val="000000000000" w:firstRow="0" w:lastRow="0" w:firstColumn="0" w:lastColumn="0" w:oddVBand="0" w:evenVBand="0" w:oddHBand="0" w:evenHBand="0" w:firstRowFirstColumn="0" w:firstRowLastColumn="0" w:lastRowFirstColumn="0" w:lastRowLastColumn="0"/>
             </w:pPr>
+            <w:proofErr w:type="spellStart"/>
             <w:r>
               <w:t>t</w:t>
             </w:r>
             <w:r>
               <w:t>xn_transfer</w:t>
             </w:r>
+            <w:proofErr w:type="spellEnd"/>
           </w:p>
         </w:tc>
         <w:tc>
@@ -2208,12 +2508,14 @@
             <w:pPr>
               <w:cnfStyle w:val="000000100000" w:firstRow="0" w:lastRow="0" w:firstColumn="0" w:lastColumn="0" w:oddVBand="0" w:evenVBand="0" w:oddHBand="1" w:evenHBand="0" w:firstRowFirstColumn="0" w:firstRowLastColumn="0" w:lastRowFirstColumn="0" w:lastRowLastColumn="0"/>
             </w:pPr>
+            <w:proofErr w:type="spellStart"/>
             <w:r>
               <w:t>p</w:t>
             </w:r>
             <w:r>
               <w:t>rocess_account_file</w:t>
             </w:r>
+            <w:proofErr w:type="spellEnd"/>
           </w:p>
         </w:tc>
         <w:tc>
@@ -2239,13 +2541,15 @@
               <w:cnfStyle w:val="000000100000" w:firstRow="0" w:lastRow="0" w:firstColumn="0" w:lastColumn="0" w:oddVBand="0" w:evenVBand="0" w:oddHBand="1" w:evenHBand="0" w:firstRowFirstColumn="0" w:firstRowLastColumn="0" w:lastRowFirstColumn="0" w:lastRowLastColumn="0"/>
             </w:pPr>
             <w:r>
-              <w:t>Valid</w:t>
-            </w:r>
-            <w:r>
-              <w:t xml:space="preserve"> account numbers are stored in T</w:t>
-            </w:r>
-            <w:r>
-              <w:t>xnProcess.valid_acc_list.</w:t>
+              <w:t xml:space="preserve">Valid account numbers are stored in </w:t>
+            </w:r>
+            <w:proofErr w:type="spellStart"/>
+            <w:r>
+              <w:t>TxnProcess.valid_acc_list</w:t>
+            </w:r>
+            <w:proofErr w:type="spellEnd"/>
+            <w:r>
+              <w:t>.</w:t>
             </w:r>
           </w:p>
         </w:tc>
@@ -2269,12 +2573,14 @@
             <w:pPr>
               <w:cnfStyle w:val="000000000000" w:firstRow="0" w:lastRow="0" w:firstColumn="0" w:lastColumn="0" w:oddVBand="0" w:evenVBand="0" w:oddHBand="0" w:evenHBand="0" w:firstRowFirstColumn="0" w:firstRowLastColumn="0" w:lastRowFirstColumn="0" w:lastRowLastColumn="0"/>
             </w:pPr>
+            <w:proofErr w:type="spellStart"/>
             <w:r>
               <w:t>i</w:t>
             </w:r>
             <w:r>
               <w:t>nitiaze_withdraw_totals</w:t>
             </w:r>
+            <w:proofErr w:type="spellEnd"/>
           </w:p>
         </w:tc>
         <w:tc>
@@ -2287,7 +2593,15 @@
               <w:cnfStyle w:val="000000000000" w:firstRow="0" w:lastRow="0" w:firstColumn="0" w:lastColumn="0" w:oddVBand="0" w:evenVBand="0" w:oddHBand="0" w:evenHBand="0" w:firstRowFirstColumn="0" w:firstRowLastColumn="0" w:lastRowFirstColumn="0" w:lastRowLastColumn="0"/>
             </w:pPr>
             <w:r>
-              <w:t>Function to initiliaze withdrawal amounts for each valid account.</w:t>
+              <w:t xml:space="preserve">Function to </w:t>
+            </w:r>
+            <w:proofErr w:type="spellStart"/>
+            <w:r>
+              <w:t>initiliaze</w:t>
+            </w:r>
+            <w:proofErr w:type="spellEnd"/>
+            <w:r>
+              <w:t xml:space="preserve"> withdrawal amounts for each valid account.</w:t>
             </w:r>
           </w:p>
         </w:tc>
@@ -2314,12 +2628,14 @@
             <w:pPr>
               <w:cnfStyle w:val="000000100000" w:firstRow="0" w:lastRow="0" w:firstColumn="0" w:lastColumn="0" w:oddVBand="0" w:evenVBand="0" w:oddHBand="1" w:evenHBand="0" w:firstRowFirstColumn="0" w:firstRowLastColumn="0" w:lastRowFirstColumn="0" w:lastRowLastColumn="0"/>
             </w:pPr>
+            <w:proofErr w:type="spellStart"/>
             <w:r>
               <w:t>c</w:t>
             </w:r>
             <w:r>
               <w:t>reate_txn_msg</w:t>
             </w:r>
+            <w:proofErr w:type="spellEnd"/>
           </w:p>
         </w:tc>
         <w:tc>
@@ -2332,7 +2648,15 @@
               <w:cnfStyle w:val="000000100000" w:firstRow="0" w:lastRow="0" w:firstColumn="0" w:lastColumn="0" w:oddVBand="0" w:evenVBand="0" w:oddHBand="1" w:evenHBand="0" w:firstRowFirstColumn="0" w:firstRowLastColumn="0" w:lastRowFirstColumn="0" w:lastRowLastColumn="0"/>
             </w:pPr>
             <w:r>
-              <w:t>Function to form the transaction msg to be added into the transaction summary file.</w:t>
+              <w:t xml:space="preserve">Function to form the transaction </w:t>
+            </w:r>
+            <w:proofErr w:type="spellStart"/>
+            <w:r>
+              <w:t>msg</w:t>
+            </w:r>
+            <w:proofErr w:type="spellEnd"/>
+            <w:r>
+              <w:t xml:space="preserve"> to be added into the transaction summary file.</w:t>
             </w:r>
           </w:p>
         </w:tc>
@@ -2356,12 +2680,14 @@
             <w:pPr>
               <w:cnfStyle w:val="000000000000" w:firstRow="0" w:lastRow="0" w:firstColumn="0" w:lastColumn="0" w:oddVBand="0" w:evenVBand="0" w:oddHBand="0" w:evenHBand="0" w:firstRowFirstColumn="0" w:firstRowLastColumn="0" w:lastRowFirstColumn="0" w:lastRowLastColumn="0"/>
             </w:pPr>
+            <w:proofErr w:type="spellStart"/>
             <w:r>
               <w:t>c</w:t>
             </w:r>
             <w:r>
               <w:t>reate_txn_summary_file</w:t>
             </w:r>
+            <w:proofErr w:type="spellEnd"/>
           </w:p>
         </w:tc>
         <w:tc>
@@ -2401,12 +2727,14 @@
             <w:pPr>
               <w:cnfStyle w:val="000000100000" w:firstRow="0" w:lastRow="0" w:firstColumn="0" w:lastColumn="0" w:oddVBand="0" w:evenVBand="0" w:oddHBand="1" w:evenHBand="0" w:firstRowFirstColumn="0" w:firstRowLastColumn="0" w:lastRowFirstColumn="0" w:lastRowLastColumn="0"/>
             </w:pPr>
+            <w:proofErr w:type="spellStart"/>
             <w:r>
               <w:t>is</w:t>
             </w:r>
             <w:r>
               <w:t>_account_valid</w:t>
             </w:r>
+            <w:proofErr w:type="spellEnd"/>
           </w:p>
         </w:tc>
         <w:tc>
@@ -2443,12 +2771,14 @@
             <w:pPr>
               <w:cnfStyle w:val="000000000000" w:firstRow="0" w:lastRow="0" w:firstColumn="0" w:lastColumn="0" w:oddVBand="0" w:evenVBand="0" w:oddHBand="0" w:evenHBand="0" w:firstRowFirstColumn="0" w:firstRowLastColumn="0" w:lastRowFirstColumn="0" w:lastRowLastColumn="0"/>
             </w:pPr>
+            <w:proofErr w:type="spellStart"/>
             <w:r>
               <w:t>i</w:t>
             </w:r>
             <w:r>
               <w:t>s_account_unique</w:t>
             </w:r>
+            <w:proofErr w:type="spellEnd"/>
           </w:p>
         </w:tc>
         <w:tc>
@@ -2494,12 +2824,14 @@
             <w:pPr>
               <w:cnfStyle w:val="000000100000" w:firstRow="0" w:lastRow="0" w:firstColumn="0" w:lastColumn="0" w:oddVBand="0" w:evenVBand="0" w:oddHBand="1" w:evenHBand="0" w:firstRowFirstColumn="0" w:firstRowLastColumn="0" w:lastRowFirstColumn="0" w:lastRowLastColumn="0"/>
             </w:pPr>
+            <w:proofErr w:type="spellStart"/>
             <w:r>
               <w:t>i</w:t>
             </w:r>
             <w:r>
               <w:t>s_amount_valid</w:t>
             </w:r>
+            <w:proofErr w:type="spellEnd"/>
           </w:p>
         </w:tc>
         <w:tc>
@@ -2549,12 +2881,14 @@
             <w:pPr>
               <w:cnfStyle w:val="000000000000" w:firstRow="0" w:lastRow="0" w:firstColumn="0" w:lastColumn="0" w:oddVBand="0" w:evenVBand="0" w:oddHBand="0" w:evenHBand="0" w:firstRowFirstColumn="0" w:firstRowLastColumn="0" w:lastRowFirstColumn="0" w:lastRowLastColumn="0"/>
             </w:pPr>
+            <w:proofErr w:type="spellStart"/>
             <w:r>
               <w:t>i</w:t>
             </w:r>
             <w:r>
               <w:t>s_name_valid</w:t>
             </w:r>
+            <w:proofErr w:type="spellEnd"/>
           </w:p>
         </w:tc>
         <w:tc>
@@ -2594,12 +2928,14 @@
             <w:pPr>
               <w:cnfStyle w:val="000000100000" w:firstRow="0" w:lastRow="0" w:firstColumn="0" w:lastColumn="0" w:oddVBand="0" w:evenVBand="0" w:oddHBand="1" w:evenHBand="0" w:firstRowFirstColumn="0" w:firstRowLastColumn="0" w:lastRowFirstColumn="0" w:lastRowLastColumn="0"/>
             </w:pPr>
+            <w:proofErr w:type="spellStart"/>
             <w:r>
               <w:t>i</w:t>
             </w:r>
             <w:r>
               <w:t>s_within_withdraw_limit</w:t>
             </w:r>
+            <w:proofErr w:type="spellEnd"/>
           </w:p>
         </w:tc>
         <w:tc>
@@ -2612,10 +2948,7 @@
               <w:cnfStyle w:val="000000100000" w:firstRow="0" w:lastRow="0" w:firstColumn="0" w:lastColumn="0" w:oddVBand="0" w:evenVBand="0" w:oddHBand="1" w:evenHBand="0" w:firstRowFirstColumn="0" w:firstRowLastColumn="0" w:lastRowFirstColumn="0" w:lastRowLastColumn="0"/>
             </w:pPr>
             <w:r>
-              <w:t>Function to check if passed in account will surpass daily withdraw limit by</w:t>
-            </w:r>
-            <w:r>
-              <w:t xml:space="preserve"> completing pending withdrawal.</w:t>
+              <w:t>Function to check if passed in account will surpass daily withdraw limit by completing pending withdrawal.</w:t>
             </w:r>
           </w:p>
           <w:p>
@@ -2649,6 +2982,7 @@
                 <w:szCs w:val="56"/>
               </w:rPr>
             </w:pPr>
+            <w:proofErr w:type="spellStart"/>
             <w:r>
               <w:rPr>
                 <w:sz w:val="56"/>
@@ -2656,6 +2990,7 @@
               </w:rPr>
               <w:t>ErrorHandler</w:t>
             </w:r>
+            <w:proofErr w:type="spellEnd"/>
           </w:p>
         </w:tc>
         <w:tc>
@@ -2667,9 +3002,11 @@
             <w:pPr>
               <w:cnfStyle w:val="000000000000" w:firstRow="0" w:lastRow="0" w:firstColumn="0" w:lastColumn="0" w:oddVBand="0" w:evenVBand="0" w:oddHBand="0" w:evenHBand="0" w:firstRowFirstColumn="0" w:firstRowLastColumn="0" w:lastRowFirstColumn="0" w:lastRowLastColumn="0"/>
             </w:pPr>
+            <w:proofErr w:type="spellStart"/>
             <w:r>
               <w:t>process_error</w:t>
             </w:r>
+            <w:proofErr w:type="spellEnd"/>
           </w:p>
         </w:tc>
         <w:tc>
@@ -2682,7 +3019,15 @@
               <w:cnfStyle w:val="000000000000" w:firstRow="0" w:lastRow="0" w:firstColumn="0" w:lastColumn="0" w:oddVBand="0" w:evenVBand="0" w:oddHBand="0" w:evenHBand="0" w:firstRowFirstColumn="0" w:firstRowLastColumn="0" w:lastRowFirstColumn="0" w:lastRowLastColumn="0"/>
             </w:pPr>
             <w:r>
-              <w:t>Function to send error string to stdout.</w:t>
+              <w:t xml:space="preserve">Function to send error string to </w:t>
+            </w:r>
+            <w:proofErr w:type="spellStart"/>
+            <w:r>
+              <w:t>stdout</w:t>
+            </w:r>
+            <w:proofErr w:type="spellEnd"/>
+            <w:r>
+              <w:t>.</w:t>
             </w:r>
           </w:p>
         </w:tc>
@@ -2718,7 +3063,15 @@
               <w:cnfStyle w:val="000000100000" w:firstRow="0" w:lastRow="0" w:firstColumn="0" w:lastColumn="0" w:oddVBand="0" w:evenVBand="0" w:oddHBand="1" w:evenHBand="0" w:firstRowFirstColumn="0" w:firstRowLastColumn="0" w:lastRowFirstColumn="0" w:lastRowLastColumn="0"/>
             </w:pPr>
             <w:r>
-              <w:t>__init__</w:t>
+              <w:t>__</w:t>
+            </w:r>
+            <w:proofErr w:type="spellStart"/>
+            <w:r>
+              <w:t>init</w:t>
+            </w:r>
+            <w:proofErr w:type="spellEnd"/>
+            <w:r>
+              <w:t>__</w:t>
             </w:r>
           </w:p>
         </w:tc>
@@ -3689,7 +4042,7 @@
 </file>
 
 <file path=customXml/itemProps1.xml><?xml version="1.0" encoding="utf-8"?>
-<ds:datastoreItem xmlns:ds="http://schemas.openxmlformats.org/officeDocument/2006/customXml" ds:itemID="{44AE682C-C784-4A57-9A0B-B3C9ABA5DB09}">
+<ds:datastoreItem xmlns:ds="http://schemas.openxmlformats.org/officeDocument/2006/customXml" ds:itemID="{CA226026-DCBC-4A1E-AA68-6A1713CB5DF2}">
   <ds:schemaRefs>
     <ds:schemaRef ds:uri="http://schemas.openxmlformats.org/officeDocument/2006/bibliography"/>
   </ds:schemaRefs>

</xml_diff>

<commit_message>
Update Design Document, change Main file name
</commit_message>
<xml_diff>
--- a/Design Document.docx
+++ b/Design Document.docx
@@ -153,12 +153,10 @@
             <w:alias w:val="Subtitle"/>
             <w:tag w:val=""/>
             <w:id w:val="328029620"/>
-            <w:placeholder>
-              <w:docPart w:val="642653A9C03181479841B9A368EA3E44"/>
-            </w:placeholder>
             <w:dataBinding w:prefixMappings="xmlns:ns0='http://purl.org/dc/elements/1.1/' xmlns:ns1='http://schemas.openxmlformats.org/package/2006/metadata/core-properties' " w:xpath="/ns1:coreProperties[1]/ns0:subject[1]" w:storeItemID="{6C3C8BC8-F283-45AE-878A-BAB7291924A1}"/>
             <w:text/>
           </w:sdtPr>
+          <w:sdtEndPr/>
           <w:sdtContent>
             <w:p>
               <w:pPr>
@@ -687,6 +685,7 @@
                                     <w:calendar w:val="gregorian"/>
                                   </w:date>
                                 </w:sdtPr>
+                                <w:sdtEndPr/>
                                 <w:sdtContent>
                                   <w:p>
                                     <w:pPr>
@@ -757,6 +756,7 @@
                               <w:calendar w:val="gregorian"/>
                             </w:date>
                           </w:sdtPr>
+                          <w:sdtEndPr/>
                           <w:sdtContent>
                             <w:p>
                               <w:pPr>
@@ -825,8 +825,6 @@
           <w:r>
             <w:t>Contents</w:t>
           </w:r>
-          <w:bookmarkStart w:id="0" w:name="_GoBack"/>
-          <w:bookmarkEnd w:id="0"/>
         </w:p>
         <w:p>
           <w:pPr>
@@ -856,13 +854,13 @@
             </w:rPr>
             <w:fldChar w:fldCharType="separate"/>
           </w:r>
-          <w:hyperlink w:anchor="_Toc496034629" w:history="1">
+          <w:hyperlink w:anchor="_Toc496037025" w:history="1">
             <w:r>
               <w:rPr>
                 <w:rStyle w:val="Hyperlink"/>
                 <w:noProof/>
               </w:rPr>
-              <w:t>Architecture Description:</w:t>
+              <w:t>QBasic Application Usage:</w:t>
             </w:r>
             <w:r>
               <w:rPr>
@@ -883,7 +881,7 @@
                 <w:noProof/>
                 <w:webHidden/>
               </w:rPr>
-              <w:instrText xml:space="preserve"> PAGEREF _Toc496034629 \h </w:instrText>
+              <w:instrText xml:space="preserve"> PAGEREF _Toc496037025 \h </w:instrText>
             </w:r>
             <w:r>
               <w:rPr>
@@ -927,7 +925,78 @@
               <w:szCs w:val="24"/>
             </w:rPr>
           </w:pPr>
-          <w:hyperlink w:anchor="_Toc496034630" w:history="1">
+          <w:hyperlink w:anchor="_Toc496037026" w:history="1">
+            <w:r>
+              <w:rPr>
+                <w:rStyle w:val="Hyperlink"/>
+                <w:noProof/>
+              </w:rPr>
+              <w:t>Architecture Description:</w:t>
+            </w:r>
+            <w:r>
+              <w:rPr>
+                <w:noProof/>
+                <w:webHidden/>
+              </w:rPr>
+              <w:tab/>
+            </w:r>
+            <w:r>
+              <w:rPr>
+                <w:noProof/>
+                <w:webHidden/>
+              </w:rPr>
+              <w:fldChar w:fldCharType="begin"/>
+            </w:r>
+            <w:r>
+              <w:rPr>
+                <w:noProof/>
+                <w:webHidden/>
+              </w:rPr>
+              <w:instrText xml:space="preserve"> PAGEREF _Toc496037026 \h </w:instrText>
+            </w:r>
+            <w:r>
+              <w:rPr>
+                <w:noProof/>
+                <w:webHidden/>
+              </w:rPr>
+            </w:r>
+            <w:r>
+              <w:rPr>
+                <w:noProof/>
+                <w:webHidden/>
+              </w:rPr>
+              <w:fldChar w:fldCharType="separate"/>
+            </w:r>
+            <w:r>
+              <w:rPr>
+                <w:noProof/>
+                <w:webHidden/>
+              </w:rPr>
+              <w:t>3</w:t>
+            </w:r>
+            <w:r>
+              <w:rPr>
+                <w:noProof/>
+                <w:webHidden/>
+              </w:rPr>
+              <w:fldChar w:fldCharType="end"/>
+            </w:r>
+          </w:hyperlink>
+        </w:p>
+        <w:p>
+          <w:pPr>
+            <w:pStyle w:val="TOC1"/>
+            <w:tabs>
+              <w:tab w:val="right" w:leader="dot" w:pos="10790"/>
+            </w:tabs>
+            <w:rPr>
+              <w:rFonts w:eastAsiaTheme="minorEastAsia"/>
+              <w:noProof/>
+              <w:sz w:val="24"/>
+              <w:szCs w:val="24"/>
+            </w:rPr>
+          </w:pPr>
+          <w:hyperlink w:anchor="_Toc496037027" w:history="1">
             <w:r>
               <w:rPr>
                 <w:rStyle w:val="Hyperlink"/>
@@ -954,7 +1023,7 @@
                 <w:noProof/>
                 <w:webHidden/>
               </w:rPr>
-              <w:instrText xml:space="preserve"> PAGEREF _Toc496034630 \h </w:instrText>
+              <w:instrText xml:space="preserve"> PAGEREF _Toc496037027 \h </w:instrText>
             </w:r>
             <w:r>
               <w:rPr>
@@ -974,7 +1043,7 @@
                 <w:noProof/>
                 <w:webHidden/>
               </w:rPr>
-              <w:t>3</w:t>
+              <w:t>4</w:t>
             </w:r>
             <w:r>
               <w:rPr>
@@ -998,7 +1067,7 @@
               <w:szCs w:val="24"/>
             </w:rPr>
           </w:pPr>
-          <w:hyperlink w:anchor="_Toc496034631" w:history="1">
+          <w:hyperlink w:anchor="_Toc496037028" w:history="1">
             <w:r>
               <w:rPr>
                 <w:rStyle w:val="Hyperlink"/>
@@ -1025,7 +1094,7 @@
                 <w:noProof/>
                 <w:webHidden/>
               </w:rPr>
-              <w:instrText xml:space="preserve"> PAGEREF _Toc496034631 \h </w:instrText>
+              <w:instrText xml:space="preserve"> PAGEREF _Toc496037028 \h </w:instrText>
             </w:r>
             <w:r>
               <w:rPr>
@@ -1045,7 +1114,7 @@
                 <w:noProof/>
                 <w:webHidden/>
               </w:rPr>
-              <w:t>3</w:t>
+              <w:t>4</w:t>
             </w:r>
             <w:r>
               <w:rPr>
@@ -1069,7 +1138,7 @@
               <w:szCs w:val="24"/>
             </w:rPr>
           </w:pPr>
-          <w:hyperlink w:anchor="_Toc496034632" w:history="1">
+          <w:hyperlink w:anchor="_Toc496037029" w:history="1">
             <w:r>
               <w:rPr>
                 <w:rStyle w:val="Hyperlink"/>
@@ -1096,7 +1165,7 @@
                 <w:noProof/>
                 <w:webHidden/>
               </w:rPr>
-              <w:instrText xml:space="preserve"> PAGEREF _Toc496034632 \h </w:instrText>
+              <w:instrText xml:space="preserve"> PAGEREF _Toc496037029 \h </w:instrText>
             </w:r>
             <w:r>
               <w:rPr>
@@ -1116,7 +1185,7 @@
                 <w:noProof/>
                 <w:webHidden/>
               </w:rPr>
-              <w:t>4</w:t>
+              <w:t>5</w:t>
             </w:r>
             <w:r>
               <w:rPr>
@@ -1142,7 +1211,10 @@
     <w:p/>
     <w:p/>
     <w:p/>
-    <w:p/>
+    <w:p>
+      <w:bookmarkStart w:id="0" w:name="_GoBack"/>
+      <w:bookmarkEnd w:id="0"/>
+    </w:p>
     <w:p/>
     <w:p/>
     <w:p/>
@@ -1170,104 +1242,314 @@
         <w:pStyle w:val="Heading1"/>
       </w:pPr>
       <w:bookmarkStart w:id="1" w:name="_Toc496019318"/>
-      <w:bookmarkStart w:id="2" w:name="_Toc496034629"/>
+      <w:bookmarkStart w:id="2" w:name="_Toc496037025"/>
       <w:r>
         <w:lastRenderedPageBreak/>
-        <w:t>Architecture Description:</w:t>
+        <w:t>QBasic Application Usage:</w:t>
       </w:r>
       <w:bookmarkEnd w:id="2"/>
     </w:p>
     <w:p>
-      <w:r>
-        <w:t xml:space="preserve">The QBasic front end follows an </w:t>
+      <w:pPr>
+        <w:spacing w:after="0" w:line="240" w:lineRule="auto"/>
+      </w:pPr>
+      <w:r>
+        <w:t>The following provides a brief overview of how to use the QBasic python front end application.</w:t>
+      </w:r>
+    </w:p>
+    <w:p>
+      <w:pPr>
+        <w:spacing w:after="0" w:line="240" w:lineRule="auto"/>
+      </w:pPr>
+      <w:r>
+        <w:t>The Front End takes two arguments: the name of a Valid Accounts List file, and the name of a Transaction Summary file.</w:t>
+      </w:r>
+    </w:p>
+    <w:p>
+      <w:pPr>
+        <w:spacing w:after="0" w:line="240" w:lineRule="auto"/>
+      </w:pPr>
+      <w:r>
+        <w:t xml:space="preserve">Additionally, the </w:t>
       </w:r>
       <w:proofErr w:type="gramStart"/>
       <w:r>
-        <w:t>object oriented</w:t>
+        <w:t>Front End</w:t>
       </w:r>
       <w:proofErr w:type="gramEnd"/>
       <w:r>
-        <w:t xml:space="preserve"> approach made up of 4 classes. These 4 classes consist of main, </w:t>
-      </w:r>
-      <w:proofErr w:type="spellStart"/>
-      <w:r>
-        <w:t>TxnProcess</w:t>
-      </w:r>
-      <w:proofErr w:type="spellEnd"/>
-      <w:r>
-        <w:t xml:space="preserve">, Utility, and </w:t>
-      </w:r>
-      <w:proofErr w:type="spellStart"/>
-      <w:r>
-        <w:t>ErrorHandler</w:t>
-      </w:r>
-      <w:proofErr w:type="spellEnd"/>
-      <w:r>
-        <w:t xml:space="preserve"> class. The main class is responsible for collecting user input, processing provided input files, and produces output via standard out as well as through the transaction summary file. The implementation of each transaction command is done through the </w:t>
-      </w:r>
-      <w:proofErr w:type="spellStart"/>
-      <w:r>
-        <w:t>TxnProcess</w:t>
-      </w:r>
-      <w:proofErr w:type="spellEnd"/>
-      <w:r>
-        <w:t xml:space="preserve"> class. Each transaction code corresponds to a </w:t>
-      </w:r>
-      <w:proofErr w:type="spellStart"/>
-      <w:r>
-        <w:t>TxnProcess</w:t>
-      </w:r>
-      <w:proofErr w:type="spellEnd"/>
-      <w:r>
-        <w:t xml:space="preserve"> method which configures the commands constraints and behavior. Logic that is required in multiple places, like checking what kind of user is logged in, is done through methods in the Utility class. The Utility class members are used by multiple </w:t>
-      </w:r>
-      <w:proofErr w:type="spellStart"/>
-      <w:r>
-        <w:t>TxnProcess</w:t>
-      </w:r>
-      <w:proofErr w:type="spellEnd"/>
-      <w:r>
-        <w:t xml:space="preserve"> methods and ensures the architecture is modular. Lastly, the </w:t>
-      </w:r>
-      <w:proofErr w:type="spellStart"/>
-      <w:r>
-        <w:t>ErrorHandler</w:t>
-      </w:r>
-      <w:proofErr w:type="spellEnd"/>
-      <w:r>
-        <w:t xml:space="preserve"> class is used throughout all the classes to allow for clean and concise error reporting. A simple </w:t>
-      </w:r>
-      <w:proofErr w:type="spellStart"/>
-      <w:r>
-        <w:t>ErrorHandler</w:t>
-      </w:r>
-      <w:proofErr w:type="spellEnd"/>
-      <w:r>
-        <w:t xml:space="preserve"> method can be invoked using a unique error code to allow for a more detailed error message to be displayed to the user. A class relationship diagram is provided below in the “Solution Structure” section to illustrate how the classes interact with one another. </w:t>
+        <w:t xml:space="preserve"> </w:t>
+      </w:r>
+      <w:r>
+        <w:t>reads input from standard input</w:t>
+      </w:r>
+      <w:r>
+        <w:t xml:space="preserve">, which can either be typed in by the user </w:t>
+      </w:r>
+      <w:r>
+        <w:t xml:space="preserve">or redirected from a file (when testing). </w:t>
+      </w:r>
+    </w:p>
+    <w:p>
+      <w:pPr>
+        <w:spacing w:after="0" w:line="240" w:lineRule="auto"/>
+      </w:pPr>
+    </w:p>
+    <w:p>
+      <w:pPr>
+        <w:spacing w:after="0" w:line="240" w:lineRule="auto"/>
+        <w:rPr>
+          <w:b/>
+        </w:rPr>
+      </w:pPr>
+      <w:r>
+        <w:rPr>
+          <w:b/>
+        </w:rPr>
+        <w:t>For the first case</w:t>
+      </w:r>
+      <w:r>
+        <w:rPr>
+          <w:b/>
+        </w:rPr>
+        <w:t xml:space="preserve"> (production mode)</w:t>
+      </w:r>
+      <w:r>
+        <w:rPr>
+          <w:b/>
+        </w:rPr>
+        <w:t>:</w:t>
+      </w:r>
+    </w:p>
+    <w:p>
+      <w:pPr>
+        <w:spacing w:after="0" w:line="240" w:lineRule="auto"/>
+      </w:pPr>
+      <w:proofErr w:type="gramStart"/>
+      <w:r>
+        <w:t>./</w:t>
+      </w:r>
+      <w:proofErr w:type="gramEnd"/>
+      <w:r>
+        <w:t>QB</w:t>
+      </w:r>
+      <w:r>
+        <w:t>asic</w:t>
+      </w:r>
+      <w:r>
+        <w:t>.py</w:t>
+      </w:r>
+      <w:r>
+        <w:t xml:space="preserve"> validaccounts.txt transactionsummary.txt</w:t>
+      </w:r>
+    </w:p>
+    <w:p>
+      <w:pPr>
+        <w:spacing w:after="0" w:line="240" w:lineRule="auto"/>
+      </w:pPr>
+    </w:p>
+    <w:p>
+      <w:pPr>
+        <w:spacing w:after="0" w:line="240" w:lineRule="auto"/>
+        <w:rPr>
+          <w:b/>
+        </w:rPr>
+      </w:pPr>
+      <w:r>
+        <w:rPr>
+          <w:b/>
+        </w:rPr>
+        <w:t>When testing, use redirection to feed in the "user" input, say testinput.txt:</w:t>
+      </w:r>
+    </w:p>
+    <w:p>
+      <w:pPr>
+        <w:spacing w:after="0" w:line="240" w:lineRule="auto"/>
+      </w:pPr>
+      <w:proofErr w:type="gramStart"/>
+      <w:r>
+        <w:t>./</w:t>
+      </w:r>
+      <w:proofErr w:type="gramEnd"/>
+      <w:r>
+        <w:t>QB</w:t>
+      </w:r>
+      <w:r>
+        <w:t>asic</w:t>
+      </w:r>
+      <w:r>
+        <w:t>.py</w:t>
+      </w:r>
+      <w:r>
+        <w:t xml:space="preserve"> validaccounts.txt transactionsummary.txt &lt; testinput.txt</w:t>
+      </w:r>
+    </w:p>
+    <w:p>
+      <w:pPr>
+        <w:spacing w:after="0" w:line="240" w:lineRule="auto"/>
+      </w:pPr>
+    </w:p>
+    <w:p>
+      <w:pPr>
+        <w:spacing w:after="0" w:line="240" w:lineRule="auto"/>
+        <w:rPr>
+          <w:b/>
+        </w:rPr>
+      </w:pPr>
+      <w:r>
+        <w:rPr>
+          <w:b/>
+        </w:rPr>
+        <w:t>You can also save the terminal output created by the test:</w:t>
+      </w:r>
+    </w:p>
+    <w:p>
+      <w:pPr>
+        <w:spacing w:after="0" w:line="240" w:lineRule="auto"/>
+      </w:pPr>
+      <w:proofErr w:type="gramStart"/>
+      <w:r>
+        <w:t>./</w:t>
+      </w:r>
+      <w:proofErr w:type="gramEnd"/>
+      <w:r>
+        <w:t>QB</w:t>
+      </w:r>
+      <w:r>
+        <w:t>asic</w:t>
+      </w:r>
+      <w:r>
+        <w:t>.py</w:t>
+      </w:r>
+      <w:r>
+        <w:t xml:space="preserve"> validaccounts.txt transactionsummary.txt &lt; testinput.txt &gt; testoutput.txt</w:t>
       </w:r>
     </w:p>
     <w:p>
       <w:pPr>
         <w:pStyle w:val="Heading1"/>
       </w:pPr>
-      <w:bookmarkStart w:id="3" w:name="_Toc496034630"/>
-      <w:r>
+      <w:bookmarkStart w:id="3" w:name="_Toc496037026"/>
+      <w:r>
+        <w:t>Architecture Description:</w:t>
+      </w:r>
+      <w:bookmarkEnd w:id="3"/>
+    </w:p>
+    <w:p>
+      <w:r>
+        <w:t xml:space="preserve">The QBasic front end follows an </w:t>
+      </w:r>
+      <w:r>
+        <w:t>object-oriented</w:t>
+      </w:r>
+      <w:r>
+        <w:t xml:space="preserve"> approach made up of 4 classes. These 4 classes consist of </w:t>
+      </w:r>
+      <w:r>
+        <w:t>QBasic</w:t>
+      </w:r>
+      <w:r>
+        <w:t xml:space="preserve">, </w:t>
+      </w:r>
+      <w:proofErr w:type="spellStart"/>
+      <w:r>
+        <w:t>TxnProcess</w:t>
+      </w:r>
+      <w:proofErr w:type="spellEnd"/>
+      <w:r>
+        <w:t xml:space="preserve">, Utility, and </w:t>
+      </w:r>
+      <w:proofErr w:type="spellStart"/>
+      <w:r>
+        <w:t>ErrorHandler</w:t>
+      </w:r>
+      <w:proofErr w:type="spellEnd"/>
+      <w:r>
+        <w:t xml:space="preserve"> class</w:t>
+      </w:r>
+      <w:r>
+        <w:t>es. The QBasic</w:t>
+      </w:r>
+      <w:r>
+        <w:t xml:space="preserve"> class is responsible for collecting user input, processing provided input files, and produces output via standard out as well as through the transaction summary file. The implementation of each transaction command is done through the </w:t>
+      </w:r>
+      <w:proofErr w:type="spellStart"/>
+      <w:r>
+        <w:t>TxnProcess</w:t>
+      </w:r>
+      <w:proofErr w:type="spellEnd"/>
+      <w:r>
+        <w:t xml:space="preserve"> class. Each transaction code corresponds to a </w:t>
+      </w:r>
+      <w:proofErr w:type="spellStart"/>
+      <w:r>
+        <w:t>TxnProcess</w:t>
+      </w:r>
+      <w:proofErr w:type="spellEnd"/>
+      <w:r>
+        <w:t xml:space="preserve"> method which configures the commands constraints and behavior. Logic that is required in multiple places, like checking what kind of user is logged in, is done through methods in the Utility class. The Utility class members are used by multiple </w:t>
+      </w:r>
+      <w:proofErr w:type="spellStart"/>
+      <w:r>
+        <w:t>TxnProcess</w:t>
+      </w:r>
+      <w:proofErr w:type="spellEnd"/>
+      <w:r>
+        <w:t xml:space="preserve"> methods and ensures the architecture is modular. Lastly, the </w:t>
+      </w:r>
+      <w:proofErr w:type="spellStart"/>
+      <w:r>
+        <w:t>ErrorHandler</w:t>
+      </w:r>
+      <w:proofErr w:type="spellEnd"/>
+      <w:r>
+        <w:t xml:space="preserve"> class is used throughout all the classes to allow for clean and concise error reporting. A simple </w:t>
+      </w:r>
+      <w:proofErr w:type="spellStart"/>
+      <w:r>
+        <w:t>ErrorHandler</w:t>
+      </w:r>
+      <w:proofErr w:type="spellEnd"/>
+      <w:r>
+        <w:t xml:space="preserve"> method can be invoked using a unique error code to allow for a more detailed error message to be displayed to the user. A class relationship diagram is provided below in the “Solution Structure” section to illustrate how the classes interact with one another. </w:t>
+      </w:r>
+    </w:p>
+    <w:p/>
+    <w:p/>
+    <w:p/>
+    <w:p/>
+    <w:p/>
+    <w:p/>
+    <w:p/>
+    <w:p/>
+    <w:p/>
+    <w:p/>
+    <w:p/>
+    <w:p/>
+    <w:p/>
+    <w:p>
+      <w:pPr>
+        <w:pStyle w:val="Heading1"/>
+      </w:pPr>
+      <w:bookmarkStart w:id="4" w:name="_Toc496037027"/>
+      <w:r>
+        <w:lastRenderedPageBreak/>
         <w:t>Solution Structure:</w:t>
       </w:r>
       <w:bookmarkEnd w:id="1"/>
-      <w:bookmarkEnd w:id="3"/>
+      <w:bookmarkEnd w:id="4"/>
     </w:p>
     <w:p>
       <w:pPr>
         <w:pStyle w:val="Heading2"/>
       </w:pPr>
-      <w:bookmarkStart w:id="4" w:name="_Toc496019319"/>
-      <w:bookmarkStart w:id="5" w:name="_Toc496034631"/>
+      <w:bookmarkStart w:id="5" w:name="_Toc496019319"/>
+      <w:bookmarkStart w:id="6" w:name="_Toc496037028"/>
       <w:r>
         <w:t>Classes:</w:t>
       </w:r>
-      <w:bookmarkEnd w:id="4"/>
       <w:bookmarkEnd w:id="5"/>
+      <w:bookmarkEnd w:id="6"/>
     </w:p>
     <w:p>
       <w:r>
@@ -1345,7 +1627,7 @@
                                   <w:sz w:val="56"/>
                                   <w:szCs w:val="56"/>
                                 </w:rPr>
-                                <w:t>Main</w:t>
+                                <w:t>QBasic</w:t>
                               </w:r>
                             </w:p>
                           </w:txbxContent>
@@ -1892,7 +2174,7 @@
                             <w:sz w:val="56"/>
                             <w:szCs w:val="56"/>
                           </w:rPr>
-                          <w:t>Main</w:t>
+                          <w:t>QBasic</w:t>
                         </w:r>
                       </w:p>
                     </w:txbxContent>
@@ -2126,7 +2408,7 @@
           <w:szCs w:val="22"/>
         </w:rPr>
       </w:pPr>
-      <w:bookmarkStart w:id="6" w:name="_Toc496019320"/>
+      <w:bookmarkStart w:id="7" w:name="_Toc496019320"/>
     </w:p>
     <w:p>
       <w:pPr>
@@ -2143,12 +2425,54 @@
       <w:pPr>
         <w:pStyle w:val="Heading2"/>
       </w:pPr>
-      <w:bookmarkStart w:id="7" w:name="_Toc496034632"/>
-      <w:r>
+    </w:p>
+    <w:p>
+      <w:pPr>
+        <w:pStyle w:val="Heading2"/>
+      </w:pPr>
+    </w:p>
+    <w:p>
+      <w:pPr>
+        <w:pStyle w:val="Heading2"/>
+      </w:pPr>
+    </w:p>
+    <w:p>
+      <w:pPr>
+        <w:pStyle w:val="Heading2"/>
+      </w:pPr>
+    </w:p>
+    <w:p>
+      <w:pPr>
+        <w:pStyle w:val="Heading2"/>
+      </w:pPr>
+    </w:p>
+    <w:p>
+      <w:pPr>
+        <w:pStyle w:val="Heading2"/>
+      </w:pPr>
+    </w:p>
+    <w:p>
+      <w:pPr>
+        <w:pStyle w:val="Heading2"/>
+      </w:pPr>
+    </w:p>
+    <w:p>
+      <w:pPr>
+        <w:pStyle w:val="Heading2"/>
+      </w:pPr>
+    </w:p>
+    <w:p/>
+    <w:p>
+      <w:pPr>
+        <w:pStyle w:val="Heading2"/>
+      </w:pPr>
+      <w:bookmarkStart w:id="8" w:name="_Toc496037029"/>
+      <w:r>
+        <w:lastRenderedPageBreak/>
         <w:t>Methods:</w:t>
       </w:r>
-      <w:bookmarkEnd w:id="6"/>
       <w:bookmarkEnd w:id="7"/>
+      <w:bookmarkEnd w:id="8"/>
     </w:p>
     <w:tbl>
       <w:tblPr>
@@ -2173,11 +2497,9 @@
             <w:vAlign w:val="center"/>
           </w:tcPr>
           <w:p>
-            <w:proofErr w:type="spellStart"/>
-            <w:r>
-              <w:t>Classe</w:t>
-            </w:r>
-            <w:proofErr w:type="spellEnd"/>
+            <w:r>
+              <w:t>Class</w:t>
+            </w:r>
           </w:p>
         </w:tc>
         <w:tc>
@@ -2232,7 +2554,7 @@
                 <w:sz w:val="56"/>
                 <w:szCs w:val="56"/>
               </w:rPr>
-              <w:t>Main</w:t>
+              <w:t>QBasic</w:t>
             </w:r>
           </w:p>
         </w:tc>
@@ -4147,43 +4469,7 @@
 </file>
 
 <file path=word/glossary/document.xml><?xml version="1.0" encoding="utf-8"?>
-<w:glossaryDocument xmlns:wpc="http://schemas.microsoft.com/office/word/2010/wordprocessingCanvas" xmlns:mo="http://schemas.microsoft.com/office/mac/office/2008/main" xmlns:mc="http://schemas.openxmlformats.org/markup-compatibility/2006" xmlns:mv="urn:schemas-microsoft-com:mac:vml" xmlns:o="urn:schemas-microsoft-com:office:office" xmlns:r="http://schemas.openxmlformats.org/officeDocument/2006/relationships" xmlns:m="http://schemas.openxmlformats.org/officeDocument/2006/math" xmlns:v="urn:schemas-microsoft-com:vml" xmlns:wp14="http://schemas.microsoft.com/office/word/2010/wordprocessingDrawing" xmlns:wp="http://schemas.openxmlformats.org/drawingml/2006/wordprocessingDrawing" xmlns:w10="urn:schemas-microsoft-com:office:word" xmlns:w="http://schemas.openxmlformats.org/wordprocessingml/2006/main" xmlns:w14="http://schemas.microsoft.com/office/word/2010/wordml" xmlns:w15="http://schemas.microsoft.com/office/word/2012/wordml" xmlns:wpg="http://schemas.microsoft.com/office/word/2010/wordprocessingGroup" xmlns:wpi="http://schemas.microsoft.com/office/word/2010/wordprocessingInk" xmlns:wne="http://schemas.microsoft.com/office/word/2006/wordml" xmlns:wps="http://schemas.microsoft.com/office/word/2010/wordprocessingShape" mc:Ignorable="w14 w15 wp14">
-  <w:docParts>
-    <w:docPart>
-      <w:docPartPr>
-        <w:name w:val="71E86E88AD854949922392D8DC2334C1"/>
-        <w:category>
-          <w:name w:val="General"/>
-          <w:gallery w:val="placeholder"/>
-        </w:category>
-        <w:types>
-          <w:type w:val="bbPlcHdr"/>
-        </w:types>
-        <w:behaviors>
-          <w:behavior w:val="content"/>
-        </w:behaviors>
-        <w:guid w:val="{87C0FDF2-F4F0-634E-8152-D3B0A30317CB}"/>
-      </w:docPartPr>
-      <w:docPartBody>
-        <w:p>
-          <w:pPr>
-            <w:pStyle w:val="71E86E88AD854949922392D8DC2334C1"/>
-          </w:pPr>
-          <w:r>
-            <w:rPr>
-              <w:rFonts w:asciiTheme="majorHAnsi" w:eastAsiaTheme="majorEastAsia" w:hAnsiTheme="majorHAnsi" w:cstheme="majorBidi"/>
-              <w:caps/>
-              <w:color w:val="4472C4" w:themeColor="accent1"/>
-              <w:sz w:val="80"/>
-              <w:szCs w:val="80"/>
-            </w:rPr>
-            <w:t>[Document title]</w:t>
-          </w:r>
-        </w:p>
-      </w:docPartBody>
-    </w:docPart>
-  </w:docParts>
-</w:glossaryDocument>
+<w:glossaryDocument xmlns:wpc="http://schemas.microsoft.com/office/word/2010/wordprocessingCanvas" xmlns:mo="http://schemas.microsoft.com/office/mac/office/2008/main" xmlns:mc="http://schemas.openxmlformats.org/markup-compatibility/2006" xmlns:mv="urn:schemas-microsoft-com:mac:vml" xmlns:o="urn:schemas-microsoft-com:office:office" xmlns:r="http://schemas.openxmlformats.org/officeDocument/2006/relationships" xmlns:m="http://schemas.openxmlformats.org/officeDocument/2006/math" xmlns:v="urn:schemas-microsoft-com:vml" xmlns:wp14="http://schemas.microsoft.com/office/word/2010/wordprocessingDrawing" xmlns:wp="http://schemas.openxmlformats.org/drawingml/2006/wordprocessingDrawing" xmlns:w10="urn:schemas-microsoft-com:office:word" xmlns:w="http://schemas.openxmlformats.org/wordprocessingml/2006/main" xmlns:w14="http://schemas.microsoft.com/office/word/2010/wordml" xmlns:w15="http://schemas.microsoft.com/office/word/2012/wordml" xmlns:wpg="http://schemas.microsoft.com/office/word/2010/wordprocessingGroup" xmlns:wpi="http://schemas.microsoft.com/office/word/2010/wordprocessingInk" xmlns:wne="http://schemas.microsoft.com/office/word/2006/wordml" xmlns:wps="http://schemas.microsoft.com/office/word/2010/wordprocessingShape" mc:Ignorable="w14 w15 wp14"/>
 </file>
 
 <file path=word/glossary/fontTable.xml><?xml version="1.0" encoding="utf-8"?>
@@ -4236,6 +4522,8 @@
     <w:rsidRoot w:val="007E6956"/>
     <w:rsid w:val="007E6956"/>
     <w:rsid w:val="008A3637"/>
+    <w:rsid w:val="00A312A4"/>
+    <w:rsid w:val="00A671C1"/>
   </w:rsids>
   <m:mathPr>
     <m:mathFont m:val="Cambria Math"/>
@@ -5006,7 +5294,7 @@
 </file>
 
 <file path=customXml/itemProps1.xml><?xml version="1.0" encoding="utf-8"?>
-<ds:datastoreItem xmlns:ds="http://schemas.openxmlformats.org/officeDocument/2006/customXml" ds:itemID="{BD2EE09F-F2FE-144A-8661-F51D5FDBA125}">
+<ds:datastoreItem xmlns:ds="http://schemas.openxmlformats.org/officeDocument/2006/customXml" ds:itemID="{632F1905-8E04-8944-A99C-20607723EC0E}">
   <ds:schemaRefs>
     <ds:schemaRef ds:uri="http://schemas.openxmlformats.org/officeDocument/2006/bibliography"/>
   </ds:schemaRefs>

</xml_diff>

<commit_message>
Adding additional comments and documentation
</commit_message>
<xml_diff>
--- a/Design Document.docx
+++ b/Design Document.docx
@@ -100,9 +100,6 @@
             <w:alias w:val="Title"/>
             <w:tag w:val=""/>
             <w:id w:val="1735040861"/>
-            <w:placeholder>
-              <w:docPart w:val="71E86E88AD854949922392D8DC2334C1"/>
-            </w:placeholder>
             <w:dataBinding w:prefixMappings="xmlns:ns0='http://purl.org/dc/elements/1.1/' xmlns:ns1='http://schemas.openxmlformats.org/package/2006/metadata/core-properties' " w:xpath="/ns1:coreProperties[1]/ns0:title[1]" w:storeItemID="{6C3C8BC8-F283-45AE-878A-BAB7291924A1}"/>
             <w:text/>
           </w:sdtPr>
@@ -251,7 +248,7 @@
             <mc:AlternateContent>
               <mc:Choice Requires="wps">
                 <w:drawing>
-                  <wp:anchor distT="45720" distB="45720" distL="114300" distR="114300" simplePos="0" relativeHeight="251680768" behindDoc="0" locked="0" layoutInCell="1" allowOverlap="1" wp14:anchorId="4365029B" wp14:editId="1521C17D">
+                  <wp:anchor distT="45720" distB="45720" distL="114300" distR="114300" simplePos="0" relativeHeight="251679744" behindDoc="0" locked="0" layoutInCell="1" allowOverlap="1" wp14:anchorId="4365029B" wp14:editId="24777ECE">
                     <wp:simplePos x="0" y="0"/>
                     <wp:positionH relativeFrom="margin">
                       <wp:align>center</wp:align>
@@ -458,7 +455,7 @@
                     <v:stroke joinstyle="miter"/>
                     <v:path gradientshapeok="t" o:connecttype="rect"/>
                   </v:shapetype>
-                  <v:shape id="Text Box 2" o:spid="_x0000_s1026" type="#_x0000_t202" style="position:absolute;margin-left:0;margin-top:98.15pt;width:352.5pt;height:156pt;z-index:251680768;visibility:visible;mso-wrap-style:square;mso-width-percent:0;mso-height-percent:0;mso-wrap-distance-left:9pt;mso-wrap-distance-top:3.6pt;mso-wrap-distance-right:9pt;mso-wrap-distance-bottom:3.6pt;mso-position-horizontal:center;mso-position-horizontal-relative:margin;mso-position-vertical:absolute;mso-position-vertical-relative:text;mso-width-percent:0;mso-height-percent:0;mso-width-relative:margin;mso-height-relative:margin;v-text-anchor:top" o:gfxdata="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" strokecolor="white [3212]">
+                  <v:shape id="Text Box 2" o:spid="_x0000_s1026" type="#_x0000_t202" style="position:absolute;margin-left:0;margin-top:98.15pt;width:352.5pt;height:156pt;z-index:251679744;visibility:visible;mso-wrap-style:square;mso-width-percent:0;mso-height-percent:0;mso-wrap-distance-left:9pt;mso-wrap-distance-top:3.6pt;mso-wrap-distance-right:9pt;mso-wrap-distance-bottom:3.6pt;mso-position-horizontal:center;mso-position-horizontal-relative:margin;mso-position-vertical:absolute;mso-position-vertical-relative:text;mso-width-percent:0;mso-height-percent:0;mso-width-relative:margin;mso-height-relative:margin;v-text-anchor:top" o:gfxdata="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" strokecolor="white [3212]">
                     <v:textbox>
                       <w:txbxContent>
                         <w:tbl>
@@ -618,7 +615,7 @@
             <mc:AlternateContent>
               <mc:Choice Requires="wps">
                 <w:drawing>
-                  <wp:anchor distT="0" distB="0" distL="114300" distR="114300" simplePos="0" relativeHeight="251679744" behindDoc="0" locked="0" layoutInCell="1" allowOverlap="1" wp14:anchorId="4B088F55" wp14:editId="226F8F31">
+                  <wp:anchor distT="0" distB="0" distL="114300" distR="114300" simplePos="0" relativeHeight="251678720" behindDoc="0" locked="0" layoutInCell="1" allowOverlap="1" wp14:anchorId="4B088F55" wp14:editId="174875B0">
                     <wp:simplePos x="0" y="0"/>
                     <wp:positionH relativeFrom="margin">
                       <wp:align>right</wp:align>
@@ -733,7 +730,7 @@
               </mc:Choice>
               <mc:Fallback>
                 <w:pict>
-                  <v:shape w14:anchorId="4B088F55" id="Text Box 142" o:spid="_x0000_s1027" type="#_x0000_t202" style="position:absolute;margin-left:464.8pt;margin-top:612.75pt;width:516pt;height:108pt;z-index:251679744;visibility:visible;mso-wrap-style:square;mso-width-percent:1000;mso-height-percent:0;mso-wrap-distance-left:9pt;mso-wrap-distance-top:0;mso-wrap-distance-right:9pt;mso-wrap-distance-bottom:0;mso-position-horizontal:right;mso-position-horizontal-relative:margin;mso-position-vertical:absolute;mso-position-vertical-relative:page;mso-width-percent:1000;mso-height-percent:0;mso-width-relative:margin;mso-height-relative:margin;v-text-anchor:bottom" o:gfxdata="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" filled="f" stroked="f" strokeweight=".5pt">
+                  <v:shape w14:anchorId="4B088F55" id="Text Box 142" o:spid="_x0000_s1027" type="#_x0000_t202" style="position:absolute;margin-left:464.8pt;margin-top:612.75pt;width:516pt;height:108pt;z-index:251678720;visibility:visible;mso-wrap-style:square;mso-width-percent:1000;mso-height-percent:0;mso-wrap-distance-left:9pt;mso-wrap-distance-top:0;mso-wrap-distance-right:9pt;mso-wrap-distance-bottom:0;mso-position-horizontal:right;mso-position-horizontal-relative:margin;mso-position-vertical:absolute;mso-position-vertical-relative:page;mso-width-percent:1000;mso-height-percent:0;mso-width-relative:margin;mso-height-relative:margin;v-text-anchor:bottom" o:gfxdata="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" filled="f" stroked="f" strokeweight=".5pt">
                     <v:textbox inset="0,0,0,0">
                       <w:txbxContent>
                         <w:sdt>
@@ -1211,10 +1208,7 @@
     <w:p/>
     <w:p/>
     <w:p/>
-    <w:p>
-      <w:bookmarkStart w:id="0" w:name="_GoBack"/>
-      <w:bookmarkEnd w:id="0"/>
-    </w:p>
+    <w:p/>
     <w:p/>
     <w:p/>
     <w:p/>
@@ -1241,13 +1235,13 @@
       <w:pPr>
         <w:pStyle w:val="Heading1"/>
       </w:pPr>
+      <w:bookmarkStart w:id="0" w:name="_Toc496037025"/>
       <w:bookmarkStart w:id="1" w:name="_Toc496019318"/>
-      <w:bookmarkStart w:id="2" w:name="_Toc496037025"/>
       <w:r>
         <w:lastRenderedPageBreak/>
         <w:t>QBasic Application Usage:</w:t>
       </w:r>
-      <w:bookmarkEnd w:id="2"/>
+      <w:bookmarkEnd w:id="0"/>
     </w:p>
     <w:p>
       <w:pPr>
@@ -1429,11 +1423,11 @@
       <w:pPr>
         <w:pStyle w:val="Heading1"/>
       </w:pPr>
-      <w:bookmarkStart w:id="3" w:name="_Toc496037026"/>
+      <w:bookmarkStart w:id="2" w:name="_Toc496037026"/>
       <w:r>
         <w:t>Architecture Description:</w:t>
       </w:r>
-      <w:bookmarkEnd w:id="3"/>
+      <w:bookmarkEnd w:id="2"/>
     </w:p>
     <w:p>
       <w:r>
@@ -1531,27 +1525,29 @@
       <w:pPr>
         <w:pStyle w:val="Heading1"/>
       </w:pPr>
-      <w:bookmarkStart w:id="4" w:name="_Toc496037027"/>
+      <w:bookmarkStart w:id="3" w:name="_Toc496037027"/>
       <w:r>
         <w:lastRenderedPageBreak/>
         <w:t>Solution Structure:</w:t>
       </w:r>
       <w:bookmarkEnd w:id="1"/>
-      <w:bookmarkEnd w:id="4"/>
+      <w:bookmarkEnd w:id="3"/>
     </w:p>
     <w:p>
       <w:pPr>
         <w:pStyle w:val="Heading2"/>
       </w:pPr>
-      <w:bookmarkStart w:id="5" w:name="_Toc496019319"/>
-      <w:bookmarkStart w:id="6" w:name="_Toc496037028"/>
+      <w:bookmarkStart w:id="4" w:name="_Toc496019319"/>
+      <w:bookmarkStart w:id="5" w:name="_Toc496037028"/>
       <w:r>
         <w:t>Classes:</w:t>
       </w:r>
+      <w:bookmarkEnd w:id="4"/>
       <w:bookmarkEnd w:id="5"/>
-      <w:bookmarkEnd w:id="6"/>
     </w:p>
     <w:p>
+      <w:bookmarkStart w:id="6" w:name="_GoBack"/>
+      <w:bookmarkEnd w:id="6"/>
       <w:r>
         <w:rPr>
           <w:noProof/>
@@ -1559,18 +1555,18 @@
         <mc:AlternateContent>
           <mc:Choice Requires="wpg">
             <w:drawing>
-              <wp:anchor distT="0" distB="0" distL="114300" distR="114300" simplePos="0" relativeHeight="251677696" behindDoc="0" locked="0" layoutInCell="1" allowOverlap="1" wp14:anchorId="09370386" wp14:editId="1E8EE800">
+              <wp:anchor distT="0" distB="0" distL="114300" distR="114300" simplePos="0" relativeHeight="251686912" behindDoc="0" locked="0" layoutInCell="1" allowOverlap="1" wp14:anchorId="5D33BD01" wp14:editId="52FAE49B">
                 <wp:simplePos x="0" y="0"/>
                 <wp:positionH relativeFrom="column">
-                  <wp:posOffset>76201</wp:posOffset>
+                  <wp:posOffset>50800</wp:posOffset>
                 </wp:positionH>
                 <wp:positionV relativeFrom="paragraph">
-                  <wp:posOffset>31750</wp:posOffset>
+                  <wp:posOffset>60960</wp:posOffset>
                 </wp:positionV>
-                <wp:extent cx="4438036" cy="6015990"/>
+                <wp:extent cx="5809636" cy="6015990"/>
                 <wp:effectExtent l="0" t="0" r="32385" b="29210"/>
                 <wp:wrapNone/>
-                <wp:docPr id="1" name="Group 1"/>
+                <wp:docPr id="35" name="Group 35"/>
                 <wp:cNvGraphicFramePr/>
                 <a:graphic xmlns:a="http://schemas.openxmlformats.org/drawingml/2006/main">
                   <a:graphicData uri="http://schemas.microsoft.com/office/word/2010/wordprocessingGroup">
@@ -1579,297 +1575,589 @@
                       <wpg:grpSpPr>
                         <a:xfrm>
                           <a:off x="0" y="0"/>
-                          <a:ext cx="4438036" cy="6015990"/>
+                          <a:ext cx="5809636" cy="6015990"/>
                           <a:chOff x="0" y="0"/>
-                          <a:chExt cx="5229742" cy="7087870"/>
+                          <a:chExt cx="5809636" cy="6015990"/>
                         </a:xfrm>
                       </wpg:grpSpPr>
+                      <wpg:grpSp>
+                        <wpg:cNvPr id="1" name="Group 1"/>
+                        <wpg:cNvGrpSpPr/>
+                        <wpg:grpSpPr>
+                          <a:xfrm>
+                            <a:off x="1371600" y="0"/>
+                            <a:ext cx="4438036" cy="6015990"/>
+                            <a:chOff x="0" y="0"/>
+                            <a:chExt cx="5229742" cy="7087870"/>
+                          </a:xfrm>
+                        </wpg:grpSpPr>
+                        <wps:wsp>
+                          <wps:cNvPr id="5" name="Rectangle 5"/>
+                          <wps:cNvSpPr/>
+                          <wps:spPr>
+                            <a:xfrm>
+                              <a:off x="1257300" y="1308100"/>
+                              <a:ext cx="2700655" cy="775970"/>
+                            </a:xfrm>
+                            <a:prstGeom prst="rect">
+                              <a:avLst/>
+                            </a:prstGeom>
+                          </wps:spPr>
+                          <wps:style>
+                            <a:lnRef idx="2">
+                              <a:schemeClr val="accent5">
+                                <a:shade val="50000"/>
+                              </a:schemeClr>
+                            </a:lnRef>
+                            <a:fillRef idx="1">
+                              <a:schemeClr val="accent5"/>
+                            </a:fillRef>
+                            <a:effectRef idx="0">
+                              <a:schemeClr val="accent5"/>
+                            </a:effectRef>
+                            <a:fontRef idx="minor">
+                              <a:schemeClr val="lt1"/>
+                            </a:fontRef>
+                          </wps:style>
+                          <wps:txbx>
+                            <w:txbxContent>
+                              <w:p>
+                                <w:pPr>
+                                  <w:jc w:val="center"/>
+                                  <w:rPr>
+                                    <w:sz w:val="56"/>
+                                    <w:szCs w:val="56"/>
+                                  </w:rPr>
+                                </w:pPr>
+                                <w:r>
+                                  <w:rPr>
+                                    <w:sz w:val="56"/>
+                                    <w:szCs w:val="56"/>
+                                  </w:rPr>
+                                  <w:t>QBasic</w:t>
+                                </w:r>
+                              </w:p>
+                            </w:txbxContent>
+                          </wps:txbx>
+                          <wps:bodyPr rot="0" spcFirstLastPara="0" vertOverflow="overflow" horzOverflow="overflow" vert="horz" wrap="square" lIns="91440" tIns="45720" rIns="91440" bIns="45720" numCol="1" spcCol="0" rtlCol="0" fromWordArt="0" anchor="ctr" anchorCtr="0" forceAA="0" compatLnSpc="1">
+                            <a:prstTxWarp prst="textNoShape">
+                              <a:avLst/>
+                            </a:prstTxWarp>
+                            <a:noAutofit/>
+                          </wps:bodyPr>
+                        </wps:wsp>
+                        <wps:wsp>
+                          <wps:cNvPr id="6" name="Rectangle 6"/>
+                          <wps:cNvSpPr/>
+                          <wps:spPr>
+                            <a:xfrm>
+                              <a:off x="1270000" y="4584700"/>
+                              <a:ext cx="2700655" cy="775970"/>
+                            </a:xfrm>
+                            <a:prstGeom prst="rect">
+                              <a:avLst/>
+                            </a:prstGeom>
+                          </wps:spPr>
+                          <wps:style>
+                            <a:lnRef idx="2">
+                              <a:schemeClr val="accent5">
+                                <a:shade val="50000"/>
+                              </a:schemeClr>
+                            </a:lnRef>
+                            <a:fillRef idx="1">
+                              <a:schemeClr val="accent5"/>
+                            </a:fillRef>
+                            <a:effectRef idx="0">
+                              <a:schemeClr val="accent5"/>
+                            </a:effectRef>
+                            <a:fontRef idx="minor">
+                              <a:schemeClr val="lt1"/>
+                            </a:fontRef>
+                          </wps:style>
+                          <wps:txbx>
+                            <w:txbxContent>
+                              <w:p>
+                                <w:pPr>
+                                  <w:jc w:val="center"/>
+                                  <w:rPr>
+                                    <w:sz w:val="56"/>
+                                    <w:szCs w:val="56"/>
+                                  </w:rPr>
+                                </w:pPr>
+                                <w:r>
+                                  <w:rPr>
+                                    <w:sz w:val="56"/>
+                                    <w:szCs w:val="56"/>
+                                  </w:rPr>
+                                  <w:t>Utility</w:t>
+                                </w:r>
+                              </w:p>
+                            </w:txbxContent>
+                          </wps:txbx>
+                          <wps:bodyPr rot="0" spcFirstLastPara="0" vertOverflow="overflow" horzOverflow="overflow" vert="horz" wrap="square" lIns="91440" tIns="45720" rIns="91440" bIns="45720" numCol="1" spcCol="0" rtlCol="0" fromWordArt="0" anchor="ctr" anchorCtr="0" forceAA="0" compatLnSpc="1">
+                            <a:prstTxWarp prst="textNoShape">
+                              <a:avLst/>
+                            </a:prstTxWarp>
+                            <a:noAutofit/>
+                          </wps:bodyPr>
+                        </wps:wsp>
+                        <wps:wsp>
+                          <wps:cNvPr id="7" name="Rectangle 7"/>
+                          <wps:cNvSpPr/>
+                          <wps:spPr>
+                            <a:xfrm>
+                              <a:off x="1270000" y="6311900"/>
+                              <a:ext cx="2700655" cy="775970"/>
+                            </a:xfrm>
+                            <a:prstGeom prst="rect">
+                              <a:avLst/>
+                            </a:prstGeom>
+                          </wps:spPr>
+                          <wps:style>
+                            <a:lnRef idx="2">
+                              <a:schemeClr val="accent5">
+                                <a:shade val="50000"/>
+                              </a:schemeClr>
+                            </a:lnRef>
+                            <a:fillRef idx="1">
+                              <a:schemeClr val="accent5"/>
+                            </a:fillRef>
+                            <a:effectRef idx="0">
+                              <a:schemeClr val="accent5"/>
+                            </a:effectRef>
+                            <a:fontRef idx="minor">
+                              <a:schemeClr val="lt1"/>
+                            </a:fontRef>
+                          </wps:style>
+                          <wps:txbx>
+                            <w:txbxContent>
+                              <w:p>
+                                <w:pPr>
+                                  <w:jc w:val="center"/>
+                                  <w:rPr>
+                                    <w:sz w:val="56"/>
+                                    <w:szCs w:val="56"/>
+                                  </w:rPr>
+                                </w:pPr>
+                                <w:proofErr w:type="spellStart"/>
+                                <w:r>
+                                  <w:rPr>
+                                    <w:sz w:val="56"/>
+                                    <w:szCs w:val="56"/>
+                                  </w:rPr>
+                                  <w:t>ErrorHandler</w:t>
+                                </w:r>
+                                <w:proofErr w:type="spellEnd"/>
+                              </w:p>
+                            </w:txbxContent>
+                          </wps:txbx>
+                          <wps:bodyPr rot="0" spcFirstLastPara="0" vertOverflow="overflow" horzOverflow="overflow" vert="horz" wrap="square" lIns="91440" tIns="45720" rIns="91440" bIns="45720" numCol="1" spcCol="0" rtlCol="0" fromWordArt="0" anchor="ctr" anchorCtr="0" forceAA="0" compatLnSpc="1">
+                            <a:prstTxWarp prst="textNoShape">
+                              <a:avLst/>
+                            </a:prstTxWarp>
+                            <a:noAutofit/>
+                          </wps:bodyPr>
+                        </wps:wsp>
+                        <wps:wsp>
+                          <wps:cNvPr id="8" name="Rectangle 8"/>
+                          <wps:cNvSpPr/>
+                          <wps:spPr>
+                            <a:xfrm>
+                              <a:off x="1257300" y="2946400"/>
+                              <a:ext cx="2700655" cy="775970"/>
+                            </a:xfrm>
+                            <a:prstGeom prst="rect">
+                              <a:avLst/>
+                            </a:prstGeom>
+                          </wps:spPr>
+                          <wps:style>
+                            <a:lnRef idx="2">
+                              <a:schemeClr val="accent5">
+                                <a:shade val="50000"/>
+                              </a:schemeClr>
+                            </a:lnRef>
+                            <a:fillRef idx="1">
+                              <a:schemeClr val="accent5"/>
+                            </a:fillRef>
+                            <a:effectRef idx="0">
+                              <a:schemeClr val="accent5"/>
+                            </a:effectRef>
+                            <a:fontRef idx="minor">
+                              <a:schemeClr val="lt1"/>
+                            </a:fontRef>
+                          </wps:style>
+                          <wps:txbx>
+                            <w:txbxContent>
+                              <w:p>
+                                <w:pPr>
+                                  <w:jc w:val="center"/>
+                                  <w:rPr>
+                                    <w:sz w:val="56"/>
+                                    <w:szCs w:val="56"/>
+                                  </w:rPr>
+                                </w:pPr>
+                                <w:proofErr w:type="spellStart"/>
+                                <w:r>
+                                  <w:rPr>
+                                    <w:sz w:val="56"/>
+                                    <w:szCs w:val="56"/>
+                                  </w:rPr>
+                                  <w:t>TxnProcess</w:t>
+                                </w:r>
+                                <w:proofErr w:type="spellEnd"/>
+                              </w:p>
+                            </w:txbxContent>
+                          </wps:txbx>
+                          <wps:bodyPr rot="0" spcFirstLastPara="0" vertOverflow="overflow" horzOverflow="overflow" vert="horz" wrap="square" lIns="91440" tIns="45720" rIns="91440" bIns="45720" numCol="1" spcCol="0" rtlCol="0" fromWordArt="0" anchor="ctr" anchorCtr="0" forceAA="0" compatLnSpc="1">
+                            <a:prstTxWarp prst="textNoShape">
+                              <a:avLst/>
+                            </a:prstTxWarp>
+                            <a:noAutofit/>
+                          </wps:bodyPr>
+                        </wps:wsp>
+                        <wps:wsp>
+                          <wps:cNvPr id="9" name="Text Box 9"/>
+                          <wps:cNvSpPr txBox="1"/>
+                          <wps:spPr>
+                            <a:xfrm>
+                              <a:off x="1244600" y="0"/>
+                              <a:ext cx="3051086" cy="520996"/>
+                            </a:xfrm>
+                            <a:prstGeom prst="rect">
+                              <a:avLst/>
+                            </a:prstGeom>
+                            <a:solidFill>
+                              <a:schemeClr val="lt1"/>
+                            </a:solidFill>
+                            <a:ln w="6350">
+                              <a:solidFill>
+                                <a:schemeClr val="bg1"/>
+                              </a:solidFill>
+                            </a:ln>
+                          </wps:spPr>
+                          <wps:txbx>
+                            <w:txbxContent>
+                              <w:p>
+                                <w:pPr>
+                                  <w:rPr>
+                                    <w:sz w:val="44"/>
+                                    <w:szCs w:val="44"/>
+                                  </w:rPr>
+                                </w:pPr>
+                                <w:r>
+                                  <w:rPr>
+                                    <w:sz w:val="44"/>
+                                    <w:szCs w:val="44"/>
+                                  </w:rPr>
+                                  <w:t>User Input/</w:t>
+                                </w:r>
+                                <w:proofErr w:type="spellStart"/>
+                                <w:r>
+                                  <w:rPr>
+                                    <w:sz w:val="44"/>
+                                    <w:szCs w:val="44"/>
+                                  </w:rPr>
+                                  <w:t>Ouput</w:t>
+                                </w:r>
+                                <w:proofErr w:type="spellEnd"/>
+                              </w:p>
+                            </w:txbxContent>
+                          </wps:txbx>
+                          <wps:bodyPr rot="0" spcFirstLastPara="0" vertOverflow="overflow" horzOverflow="overflow" vert="horz" wrap="square" lIns="91440" tIns="45720" rIns="91440" bIns="45720" numCol="1" spcCol="0" rtlCol="0" fromWordArt="0" anchor="t" anchorCtr="0" forceAA="0" compatLnSpc="1">
+                            <a:prstTxWarp prst="textNoShape">
+                              <a:avLst/>
+                            </a:prstTxWarp>
+                            <a:noAutofit/>
+                          </wps:bodyPr>
+                        </wps:wsp>
+                        <wps:wsp>
+                          <wps:cNvPr id="14" name="Arrow: Right 14"/>
+                          <wps:cNvSpPr/>
+                          <wps:spPr>
+                            <a:xfrm rot="5400000">
+                              <a:off x="1339850" y="654050"/>
+                              <a:ext cx="850457" cy="457200"/>
+                            </a:xfrm>
+                            <a:prstGeom prst="rightArrow">
+                              <a:avLst/>
+                            </a:prstGeom>
+                          </wps:spPr>
+                          <wps:style>
+                            <a:lnRef idx="2">
+                              <a:schemeClr val="accent3">
+                                <a:shade val="50000"/>
+                              </a:schemeClr>
+                            </a:lnRef>
+                            <a:fillRef idx="1">
+                              <a:schemeClr val="accent3"/>
+                            </a:fillRef>
+                            <a:effectRef idx="0">
+                              <a:schemeClr val="accent3"/>
+                            </a:effectRef>
+                            <a:fontRef idx="minor">
+                              <a:schemeClr val="lt1"/>
+                            </a:fontRef>
+                          </wps:style>
+                          <wps:bodyPr rot="0" spcFirstLastPara="0" vertOverflow="overflow" horzOverflow="overflow" vert="horz" wrap="square" lIns="91440" tIns="45720" rIns="91440" bIns="45720" numCol="1" spcCol="0" rtlCol="0" fromWordArt="0" anchor="ctr" anchorCtr="0" forceAA="0" compatLnSpc="1">
+                            <a:prstTxWarp prst="textNoShape">
+                              <a:avLst/>
+                            </a:prstTxWarp>
+                            <a:noAutofit/>
+                          </wps:bodyPr>
+                        </wps:wsp>
+                        <wps:wsp>
+                          <wps:cNvPr id="15" name="Arrow: Right 15"/>
+                          <wps:cNvSpPr/>
+                          <wps:spPr>
+                            <a:xfrm rot="16200000">
+                              <a:off x="2863850" y="666750"/>
+                              <a:ext cx="850457" cy="457200"/>
+                            </a:xfrm>
+                            <a:prstGeom prst="rightArrow">
+                              <a:avLst/>
+                            </a:prstGeom>
+                          </wps:spPr>
+                          <wps:style>
+                            <a:lnRef idx="2">
+                              <a:schemeClr val="accent4">
+                                <a:shade val="50000"/>
+                              </a:schemeClr>
+                            </a:lnRef>
+                            <a:fillRef idx="1">
+                              <a:schemeClr val="accent4"/>
+                            </a:fillRef>
+                            <a:effectRef idx="0">
+                              <a:schemeClr val="accent4"/>
+                            </a:effectRef>
+                            <a:fontRef idx="minor">
+                              <a:schemeClr val="lt1"/>
+                            </a:fontRef>
+                          </wps:style>
+                          <wps:bodyPr rot="0" spcFirstLastPara="0" vertOverflow="overflow" horzOverflow="overflow" vert="horz" wrap="square" lIns="91440" tIns="45720" rIns="91440" bIns="45720" numCol="1" spcCol="0" rtlCol="0" fromWordArt="0" anchor="ctr" anchorCtr="0" forceAA="0" compatLnSpc="1">
+                            <a:prstTxWarp prst="textNoShape">
+                              <a:avLst/>
+                            </a:prstTxWarp>
+                            <a:noAutofit/>
+                          </wps:bodyPr>
+                        </wps:wsp>
+                        <wps:wsp>
+                          <wps:cNvPr id="16" name="Arrow: Right 16"/>
+                          <wps:cNvSpPr/>
+                          <wps:spPr>
+                            <a:xfrm rot="5400000">
+                              <a:off x="1403350" y="3930650"/>
+                              <a:ext cx="861222" cy="457200"/>
+                            </a:xfrm>
+                            <a:prstGeom prst="rightArrow">
+                              <a:avLst/>
+                            </a:prstGeom>
+                          </wps:spPr>
+                          <wps:style>
+                            <a:lnRef idx="2">
+                              <a:schemeClr val="accent3">
+                                <a:shade val="50000"/>
+                              </a:schemeClr>
+                            </a:lnRef>
+                            <a:fillRef idx="1">
+                              <a:schemeClr val="accent3"/>
+                            </a:fillRef>
+                            <a:effectRef idx="0">
+                              <a:schemeClr val="accent3"/>
+                            </a:effectRef>
+                            <a:fontRef idx="minor">
+                              <a:schemeClr val="lt1"/>
+                            </a:fontRef>
+                          </wps:style>
+                          <wps:bodyPr rot="0" spcFirstLastPara="0" vertOverflow="overflow" horzOverflow="overflow" vert="horz" wrap="square" lIns="91440" tIns="45720" rIns="91440" bIns="45720" numCol="1" spcCol="0" rtlCol="0" fromWordArt="0" anchor="ctr" anchorCtr="0" forceAA="0" compatLnSpc="1">
+                            <a:prstTxWarp prst="textNoShape">
+                              <a:avLst/>
+                            </a:prstTxWarp>
+                            <a:noAutofit/>
+                          </wps:bodyPr>
+                        </wps:wsp>
+                        <wps:wsp>
+                          <wps:cNvPr id="17" name="Arrow: Right 17"/>
+                          <wps:cNvSpPr/>
+                          <wps:spPr>
+                            <a:xfrm rot="16200000">
+                              <a:off x="2832100" y="3937000"/>
+                              <a:ext cx="858372" cy="457200"/>
+                            </a:xfrm>
+                            <a:prstGeom prst="rightArrow">
+                              <a:avLst/>
+                            </a:prstGeom>
+                          </wps:spPr>
+                          <wps:style>
+                            <a:lnRef idx="2">
+                              <a:schemeClr val="accent4">
+                                <a:shade val="50000"/>
+                              </a:schemeClr>
+                            </a:lnRef>
+                            <a:fillRef idx="1">
+                              <a:schemeClr val="accent4"/>
+                            </a:fillRef>
+                            <a:effectRef idx="0">
+                              <a:schemeClr val="accent4"/>
+                            </a:effectRef>
+                            <a:fontRef idx="minor">
+                              <a:schemeClr val="lt1"/>
+                            </a:fontRef>
+                          </wps:style>
+                          <wps:bodyPr rot="0" spcFirstLastPara="0" vertOverflow="overflow" horzOverflow="overflow" vert="horz" wrap="square" lIns="91440" tIns="45720" rIns="91440" bIns="45720" numCol="1" spcCol="0" rtlCol="0" fromWordArt="0" anchor="ctr" anchorCtr="0" forceAA="0" compatLnSpc="1">
+                            <a:prstTxWarp prst="textNoShape">
+                              <a:avLst/>
+                            </a:prstTxWarp>
+                            <a:noAutofit/>
+                          </wps:bodyPr>
+                        </wps:wsp>
+                        <wps:wsp>
+                          <wps:cNvPr id="18" name="Arrow: Right 18"/>
+                          <wps:cNvSpPr/>
+                          <wps:spPr>
+                            <a:xfrm rot="5400000">
+                              <a:off x="1346200" y="2286000"/>
+                              <a:ext cx="850264" cy="457200"/>
+                            </a:xfrm>
+                            <a:prstGeom prst="rightArrow">
+                              <a:avLst/>
+                            </a:prstGeom>
+                          </wps:spPr>
+                          <wps:style>
+                            <a:lnRef idx="2">
+                              <a:schemeClr val="accent3">
+                                <a:shade val="50000"/>
+                              </a:schemeClr>
+                            </a:lnRef>
+                            <a:fillRef idx="1">
+                              <a:schemeClr val="accent3"/>
+                            </a:fillRef>
+                            <a:effectRef idx="0">
+                              <a:schemeClr val="accent3"/>
+                            </a:effectRef>
+                            <a:fontRef idx="minor">
+                              <a:schemeClr val="lt1"/>
+                            </a:fontRef>
+                          </wps:style>
+                          <wps:bodyPr rot="0" spcFirstLastPara="0" vertOverflow="overflow" horzOverflow="overflow" vert="horz" wrap="square" lIns="91440" tIns="45720" rIns="91440" bIns="45720" numCol="1" spcCol="0" rtlCol="0" fromWordArt="0" anchor="ctr" anchorCtr="0" forceAA="0" compatLnSpc="1">
+                            <a:prstTxWarp prst="textNoShape">
+                              <a:avLst/>
+                            </a:prstTxWarp>
+                            <a:noAutofit/>
+                          </wps:bodyPr>
+                        </wps:wsp>
+                        <wps:wsp>
+                          <wps:cNvPr id="19" name="Arrow: Right 19"/>
+                          <wps:cNvSpPr/>
+                          <wps:spPr>
+                            <a:xfrm rot="16200000">
+                              <a:off x="2863850" y="2292350"/>
+                              <a:ext cx="850265" cy="457200"/>
+                            </a:xfrm>
+                            <a:prstGeom prst="rightArrow">
+                              <a:avLst/>
+                            </a:prstGeom>
+                          </wps:spPr>
+                          <wps:style>
+                            <a:lnRef idx="2">
+                              <a:schemeClr val="accent4">
+                                <a:shade val="50000"/>
+                              </a:schemeClr>
+                            </a:lnRef>
+                            <a:fillRef idx="1">
+                              <a:schemeClr val="accent4"/>
+                            </a:fillRef>
+                            <a:effectRef idx="0">
+                              <a:schemeClr val="accent4"/>
+                            </a:effectRef>
+                            <a:fontRef idx="minor">
+                              <a:schemeClr val="lt1"/>
+                            </a:fontRef>
+                          </wps:style>
+                          <wps:bodyPr rot="0" spcFirstLastPara="0" vertOverflow="overflow" horzOverflow="overflow" vert="horz" wrap="square" lIns="91440" tIns="45720" rIns="91440" bIns="45720" numCol="1" spcCol="0" rtlCol="0" fromWordArt="0" anchor="ctr" anchorCtr="0" forceAA="0" compatLnSpc="1">
+                            <a:prstTxWarp prst="textNoShape">
+                              <a:avLst/>
+                            </a:prstTxWarp>
+                            <a:noAutofit/>
+                          </wps:bodyPr>
+                        </wps:wsp>
+                        <wps:wsp>
+                          <wps:cNvPr id="21" name="Arrow: Curved Right 21"/>
+                          <wps:cNvSpPr/>
+                          <wps:spPr>
+                            <a:xfrm>
+                              <a:off x="0" y="3352800"/>
+                              <a:ext cx="1254642" cy="3678865"/>
+                            </a:xfrm>
+                            <a:prstGeom prst="curvedRightArrow">
+                              <a:avLst/>
+                            </a:prstGeom>
+                          </wps:spPr>
+                          <wps:style>
+                            <a:lnRef idx="2">
+                              <a:schemeClr val="accent3">
+                                <a:shade val="50000"/>
+                              </a:schemeClr>
+                            </a:lnRef>
+                            <a:fillRef idx="1">
+                              <a:schemeClr val="accent3"/>
+                            </a:fillRef>
+                            <a:effectRef idx="0">
+                              <a:schemeClr val="accent3"/>
+                            </a:effectRef>
+                            <a:fontRef idx="minor">
+                              <a:schemeClr val="lt1"/>
+                            </a:fontRef>
+                          </wps:style>
+                          <wps:bodyPr rot="0" spcFirstLastPara="0" vertOverflow="overflow" horzOverflow="overflow" vert="horz" wrap="square" lIns="91440" tIns="45720" rIns="91440" bIns="45720" numCol="1" spcCol="0" rtlCol="0" fromWordArt="0" anchor="ctr" anchorCtr="0" forceAA="0" compatLnSpc="1">
+                            <a:prstTxWarp prst="textNoShape">
+                              <a:avLst/>
+                            </a:prstTxWarp>
+                            <a:noAutofit/>
+                          </wps:bodyPr>
+                        </wps:wsp>
+                        <wps:wsp>
+                          <wps:cNvPr id="22" name="Arrow: Curved Right 22"/>
+                          <wps:cNvSpPr/>
+                          <wps:spPr>
+                            <a:xfrm rot="10800000">
+                              <a:off x="3975100" y="3225800"/>
+                              <a:ext cx="1254642" cy="3678865"/>
+                            </a:xfrm>
+                            <a:prstGeom prst="curvedRightArrow">
+                              <a:avLst/>
+                            </a:prstGeom>
+                          </wps:spPr>
+                          <wps:style>
+                            <a:lnRef idx="2">
+                              <a:schemeClr val="accent4">
+                                <a:shade val="50000"/>
+                              </a:schemeClr>
+                            </a:lnRef>
+                            <a:fillRef idx="1">
+                              <a:schemeClr val="accent4"/>
+                            </a:fillRef>
+                            <a:effectRef idx="0">
+                              <a:schemeClr val="accent4"/>
+                            </a:effectRef>
+                            <a:fontRef idx="minor">
+                              <a:schemeClr val="lt1"/>
+                            </a:fontRef>
+                          </wps:style>
+                          <wps:bodyPr rot="0" spcFirstLastPara="0" vertOverflow="overflow" horzOverflow="overflow" vert="horz" wrap="square" lIns="91440" tIns="45720" rIns="91440" bIns="45720" numCol="1" spcCol="0" rtlCol="0" fromWordArt="0" anchor="ctr" anchorCtr="0" forceAA="0" compatLnSpc="1">
+                            <a:prstTxWarp prst="textNoShape">
+                              <a:avLst/>
+                            </a:prstTxWarp>
+                            <a:noAutofit/>
+                          </wps:bodyPr>
+                        </wps:wsp>
+                      </wpg:grpSp>
                       <wps:wsp>
-                        <wps:cNvPr id="5" name="Rectangle 5"/>
+                        <wps:cNvPr id="2" name="Arrow: Right 14"/>
                         <wps:cNvSpPr/>
                         <wps:spPr>
                           <a:xfrm>
-                            <a:off x="1257300" y="1308100"/>
-                            <a:ext cx="2700655" cy="775970"/>
-                          </a:xfrm>
-                          <a:prstGeom prst="rect">
-                            <a:avLst/>
-                          </a:prstGeom>
-                        </wps:spPr>
-                        <wps:style>
-                          <a:lnRef idx="2">
-                            <a:schemeClr val="accent5">
-                              <a:shade val="50000"/>
-                            </a:schemeClr>
-                          </a:lnRef>
-                          <a:fillRef idx="1">
-                            <a:schemeClr val="accent5"/>
-                          </a:fillRef>
-                          <a:effectRef idx="0">
-                            <a:schemeClr val="accent5"/>
-                          </a:effectRef>
-                          <a:fontRef idx="minor">
-                            <a:schemeClr val="lt1"/>
-                          </a:fontRef>
-                        </wps:style>
-                        <wps:txbx>
-                          <w:txbxContent>
-                            <w:p>
-                              <w:pPr>
-                                <w:jc w:val="center"/>
-                                <w:rPr>
-                                  <w:sz w:val="56"/>
-                                  <w:szCs w:val="56"/>
-                                </w:rPr>
-                              </w:pPr>
-                              <w:r>
-                                <w:rPr>
-                                  <w:sz w:val="56"/>
-                                  <w:szCs w:val="56"/>
-                                </w:rPr>
-                                <w:t>QBasic</w:t>
-                              </w:r>
-                            </w:p>
-                          </w:txbxContent>
-                        </wps:txbx>
-                        <wps:bodyPr rot="0" spcFirstLastPara="0" vertOverflow="overflow" horzOverflow="overflow" vert="horz" wrap="square" lIns="91440" tIns="45720" rIns="91440" bIns="45720" numCol="1" spcCol="0" rtlCol="0" fromWordArt="0" anchor="ctr" anchorCtr="0" forceAA="0" compatLnSpc="1">
-                          <a:prstTxWarp prst="textNoShape">
-                            <a:avLst/>
-                          </a:prstTxWarp>
-                          <a:noAutofit/>
-                        </wps:bodyPr>
-                      </wps:wsp>
-                      <wps:wsp>
-                        <wps:cNvPr id="6" name="Rectangle 6"/>
-                        <wps:cNvSpPr/>
-                        <wps:spPr>
-                          <a:xfrm>
-                            <a:off x="1270000" y="4584700"/>
-                            <a:ext cx="2700655" cy="775970"/>
-                          </a:xfrm>
-                          <a:prstGeom prst="rect">
-                            <a:avLst/>
-                          </a:prstGeom>
-                        </wps:spPr>
-                        <wps:style>
-                          <a:lnRef idx="2">
-                            <a:schemeClr val="accent5">
-                              <a:shade val="50000"/>
-                            </a:schemeClr>
-                          </a:lnRef>
-                          <a:fillRef idx="1">
-                            <a:schemeClr val="accent5"/>
-                          </a:fillRef>
-                          <a:effectRef idx="0">
-                            <a:schemeClr val="accent5"/>
-                          </a:effectRef>
-                          <a:fontRef idx="minor">
-                            <a:schemeClr val="lt1"/>
-                          </a:fontRef>
-                        </wps:style>
-                        <wps:txbx>
-                          <w:txbxContent>
-                            <w:p>
-                              <w:pPr>
-                                <w:jc w:val="center"/>
-                                <w:rPr>
-                                  <w:sz w:val="56"/>
-                                  <w:szCs w:val="56"/>
-                                </w:rPr>
-                              </w:pPr>
-                              <w:r>
-                                <w:rPr>
-                                  <w:sz w:val="56"/>
-                                  <w:szCs w:val="56"/>
-                                </w:rPr>
-                                <w:t>Utility</w:t>
-                              </w:r>
-                            </w:p>
-                          </w:txbxContent>
-                        </wps:txbx>
-                        <wps:bodyPr rot="0" spcFirstLastPara="0" vertOverflow="overflow" horzOverflow="overflow" vert="horz" wrap="square" lIns="91440" tIns="45720" rIns="91440" bIns="45720" numCol="1" spcCol="0" rtlCol="0" fromWordArt="0" anchor="ctr" anchorCtr="0" forceAA="0" compatLnSpc="1">
-                          <a:prstTxWarp prst="textNoShape">
-                            <a:avLst/>
-                          </a:prstTxWarp>
-                          <a:noAutofit/>
-                        </wps:bodyPr>
-                      </wps:wsp>
-                      <wps:wsp>
-                        <wps:cNvPr id="7" name="Rectangle 7"/>
-                        <wps:cNvSpPr/>
-                        <wps:spPr>
-                          <a:xfrm>
-                            <a:off x="1270000" y="6311900"/>
-                            <a:ext cx="2700655" cy="775970"/>
-                          </a:xfrm>
-                          <a:prstGeom prst="rect">
-                            <a:avLst/>
-                          </a:prstGeom>
-                        </wps:spPr>
-                        <wps:style>
-                          <a:lnRef idx="2">
-                            <a:schemeClr val="accent5">
-                              <a:shade val="50000"/>
-                            </a:schemeClr>
-                          </a:lnRef>
-                          <a:fillRef idx="1">
-                            <a:schemeClr val="accent5"/>
-                          </a:fillRef>
-                          <a:effectRef idx="0">
-                            <a:schemeClr val="accent5"/>
-                          </a:effectRef>
-                          <a:fontRef idx="minor">
-                            <a:schemeClr val="lt1"/>
-                          </a:fontRef>
-                        </wps:style>
-                        <wps:txbx>
-                          <w:txbxContent>
-                            <w:p>
-                              <w:pPr>
-                                <w:jc w:val="center"/>
-                                <w:rPr>
-                                  <w:sz w:val="56"/>
-                                  <w:szCs w:val="56"/>
-                                </w:rPr>
-                              </w:pPr>
-                              <w:proofErr w:type="spellStart"/>
-                              <w:r>
-                                <w:rPr>
-                                  <w:sz w:val="56"/>
-                                  <w:szCs w:val="56"/>
-                                </w:rPr>
-                                <w:t>ErrorHandler</w:t>
-                              </w:r>
-                              <w:proofErr w:type="spellEnd"/>
-                            </w:p>
-                          </w:txbxContent>
-                        </wps:txbx>
-                        <wps:bodyPr rot="0" spcFirstLastPara="0" vertOverflow="overflow" horzOverflow="overflow" vert="horz" wrap="square" lIns="91440" tIns="45720" rIns="91440" bIns="45720" numCol="1" spcCol="0" rtlCol="0" fromWordArt="0" anchor="ctr" anchorCtr="0" forceAA="0" compatLnSpc="1">
-                          <a:prstTxWarp prst="textNoShape">
-                            <a:avLst/>
-                          </a:prstTxWarp>
-                          <a:noAutofit/>
-                        </wps:bodyPr>
-                      </wps:wsp>
-                      <wps:wsp>
-                        <wps:cNvPr id="8" name="Rectangle 8"/>
-                        <wps:cNvSpPr/>
-                        <wps:spPr>
-                          <a:xfrm>
-                            <a:off x="1257300" y="2946400"/>
-                            <a:ext cx="2700655" cy="775970"/>
-                          </a:xfrm>
-                          <a:prstGeom prst="rect">
-                            <a:avLst/>
-                          </a:prstGeom>
-                        </wps:spPr>
-                        <wps:style>
-                          <a:lnRef idx="2">
-                            <a:schemeClr val="accent5">
-                              <a:shade val="50000"/>
-                            </a:schemeClr>
-                          </a:lnRef>
-                          <a:fillRef idx="1">
-                            <a:schemeClr val="accent5"/>
-                          </a:fillRef>
-                          <a:effectRef idx="0">
-                            <a:schemeClr val="accent5"/>
-                          </a:effectRef>
-                          <a:fontRef idx="minor">
-                            <a:schemeClr val="lt1"/>
-                          </a:fontRef>
-                        </wps:style>
-                        <wps:txbx>
-                          <w:txbxContent>
-                            <w:p>
-                              <w:pPr>
-                                <w:jc w:val="center"/>
-                                <w:rPr>
-                                  <w:sz w:val="56"/>
-                                  <w:szCs w:val="56"/>
-                                </w:rPr>
-                              </w:pPr>
-                              <w:proofErr w:type="spellStart"/>
-                              <w:r>
-                                <w:rPr>
-                                  <w:sz w:val="56"/>
-                                  <w:szCs w:val="56"/>
-                                </w:rPr>
-                                <w:t>TxnProcess</w:t>
-                              </w:r>
-                              <w:proofErr w:type="spellEnd"/>
-                            </w:p>
-                          </w:txbxContent>
-                        </wps:txbx>
-                        <wps:bodyPr rot="0" spcFirstLastPara="0" vertOverflow="overflow" horzOverflow="overflow" vert="horz" wrap="square" lIns="91440" tIns="45720" rIns="91440" bIns="45720" numCol="1" spcCol="0" rtlCol="0" fromWordArt="0" anchor="ctr" anchorCtr="0" forceAA="0" compatLnSpc="1">
-                          <a:prstTxWarp prst="textNoShape">
-                            <a:avLst/>
-                          </a:prstTxWarp>
-                          <a:noAutofit/>
-                        </wps:bodyPr>
-                      </wps:wsp>
-                      <wps:wsp>
-                        <wps:cNvPr id="9" name="Text Box 9"/>
-                        <wps:cNvSpPr txBox="1"/>
-                        <wps:spPr>
-                          <a:xfrm>
-                            <a:off x="1244600" y="0"/>
-                            <a:ext cx="3051086" cy="520996"/>
-                          </a:xfrm>
-                          <a:prstGeom prst="rect">
-                            <a:avLst/>
-                          </a:prstGeom>
-                          <a:solidFill>
-                            <a:schemeClr val="lt1"/>
-                          </a:solidFill>
-                          <a:ln w="6350">
-                            <a:solidFill>
-                              <a:schemeClr val="bg1"/>
-                            </a:solidFill>
-                          </a:ln>
-                        </wps:spPr>
-                        <wps:txbx>
-                          <w:txbxContent>
-                            <w:p>
-                              <w:pPr>
-                                <w:rPr>
-                                  <w:sz w:val="44"/>
-                                  <w:szCs w:val="44"/>
-                                </w:rPr>
-                              </w:pPr>
-                              <w:r>
-                                <w:rPr>
-                                  <w:sz w:val="44"/>
-                                  <w:szCs w:val="44"/>
-                                </w:rPr>
-                                <w:t>User Input/</w:t>
-                              </w:r>
-                              <w:proofErr w:type="spellStart"/>
-                              <w:r>
-                                <w:rPr>
-                                  <w:sz w:val="44"/>
-                                  <w:szCs w:val="44"/>
-                                </w:rPr>
-                                <w:t>Ouput</w:t>
-                              </w:r>
-                              <w:proofErr w:type="spellEnd"/>
-                            </w:p>
-                          </w:txbxContent>
-                        </wps:txbx>
-                        <wps:bodyPr rot="0" spcFirstLastPara="0" vertOverflow="overflow" horzOverflow="overflow" vert="horz" wrap="square" lIns="91440" tIns="45720" rIns="91440" bIns="45720" numCol="1" spcCol="0" rtlCol="0" fromWordArt="0" anchor="t" anchorCtr="0" forceAA="0" compatLnSpc="1">
-                          <a:prstTxWarp prst="textNoShape">
-                            <a:avLst/>
-                          </a:prstTxWarp>
-                          <a:noAutofit/>
-                        </wps:bodyPr>
-                      </wps:wsp>
-                      <wps:wsp>
-                        <wps:cNvPr id="14" name="Arrow: Right 14"/>
-                        <wps:cNvSpPr/>
-                        <wps:spPr>
-                          <a:xfrm rot="5400000">
-                            <a:off x="1339850" y="654050"/>
-                            <a:ext cx="850457" cy="457200"/>
+                            <a:off x="1943100" y="1257300"/>
+                            <a:ext cx="490855" cy="387985"/>
                           </a:xfrm>
                           <a:prstGeom prst="rightArrow">
                             <a:avLst/>
@@ -1899,34 +2187,73 @@
                         </wps:bodyPr>
                       </wps:wsp>
                       <wps:wsp>
-                        <wps:cNvPr id="15" name="Arrow: Right 15"/>
-                        <wps:cNvSpPr/>
+                        <wps:cNvPr id="3" name="Text Box 3"/>
+                        <wps:cNvSpPr txBox="1"/>
                         <wps:spPr>
-                          <a:xfrm rot="16200000">
-                            <a:off x="2863850" y="666750"/>
-                            <a:ext cx="850457" cy="457200"/>
+                          <a:xfrm>
+                            <a:off x="228600" y="1143000"/>
+                            <a:ext cx="1537335" cy="294640"/>
                           </a:xfrm>
-                          <a:prstGeom prst="rightArrow">
+                          <a:prstGeom prst="rect">
                             <a:avLst/>
                           </a:prstGeom>
+                          <a:noFill/>
+                          <a:ln w="6350">
+                            <a:solidFill>
+                              <a:schemeClr val="bg1"/>
+                            </a:solidFill>
+                          </a:ln>
                         </wps:spPr>
-                        <wps:style>
-                          <a:lnRef idx="2">
-                            <a:schemeClr val="accent4">
-                              <a:shade val="50000"/>
-                            </a:schemeClr>
-                          </a:lnRef>
-                          <a:fillRef idx="1">
-                            <a:schemeClr val="accent4"/>
-                          </a:fillRef>
-                          <a:effectRef idx="0">
-                            <a:schemeClr val="accent4"/>
-                          </a:effectRef>
-                          <a:fontRef idx="minor">
-                            <a:schemeClr val="lt1"/>
-                          </a:fontRef>
-                        </wps:style>
-                        <wps:bodyPr rot="0" spcFirstLastPara="0" vertOverflow="overflow" horzOverflow="overflow" vert="horz" wrap="square" lIns="91440" tIns="45720" rIns="91440" bIns="45720" numCol="1" spcCol="0" rtlCol="0" fromWordArt="0" anchor="ctr" anchorCtr="0" forceAA="0" compatLnSpc="1">
+                        <wps:txbx>
+                          <w:txbxContent>
+                            <w:p>
+                              <w:pPr>
+                                <w:rPr>
+                                  <w:sz w:val="28"/>
+                                  <w:szCs w:val="44"/>
+                                </w:rPr>
+                              </w:pPr>
+                              <w:r>
+                                <w:rPr>
+                                  <w:sz w:val="28"/>
+                                  <w:szCs w:val="44"/>
+                                </w:rPr>
+                                <w:t>v</w:t>
+                              </w:r>
+                              <w:r>
+                                <w:rPr>
+                                  <w:sz w:val="28"/>
+                                  <w:szCs w:val="44"/>
+                                </w:rPr>
+                                <w:t>alidaccounts.txt</w:t>
+                              </w:r>
+                            </w:p>
+                            <w:p>
+                              <w:pPr>
+                                <w:rPr>
+                                  <w:sz w:val="28"/>
+                                  <w:szCs w:val="44"/>
+                                </w:rPr>
+                              </w:pPr>
+                              <w:r>
+                                <w:rPr>
+                                  <w:sz w:val="28"/>
+                                  <w:szCs w:val="44"/>
+                                </w:rPr>
+                                <w:br/>
+                              </w:r>
+                            </w:p>
+                            <w:p>
+                              <w:pPr>
+                                <w:rPr>
+                                  <w:sz w:val="28"/>
+                                  <w:szCs w:val="44"/>
+                                </w:rPr>
+                              </w:pPr>
+                            </w:p>
+                          </w:txbxContent>
+                        </wps:txbx>
+                        <wps:bodyPr rot="0" spcFirstLastPara="0" vertOverflow="overflow" horzOverflow="overflow" vert="horz" wrap="square" lIns="91440" tIns="45720" rIns="91440" bIns="45720" numCol="1" spcCol="0" rtlCol="0" fromWordArt="0" anchor="t" anchorCtr="0" forceAA="0" compatLnSpc="1">
                           <a:prstTxWarp prst="textNoShape">
                             <a:avLst/>
                           </a:prstTxWarp>
@@ -1934,209 +2261,71 @@
                         </wps:bodyPr>
                       </wps:wsp>
                       <wps:wsp>
-                        <wps:cNvPr id="16" name="Arrow: Right 16"/>
-                        <wps:cNvSpPr/>
+                        <wps:cNvPr id="4" name="Text Box 4"/>
+                        <wps:cNvSpPr txBox="1"/>
                         <wps:spPr>
-                          <a:xfrm rot="5400000">
-                            <a:off x="1403350" y="3930650"/>
-                            <a:ext cx="861222" cy="457200"/>
+                          <a:xfrm>
+                            <a:off x="0" y="1371600"/>
+                            <a:ext cx="1956435" cy="368300"/>
                           </a:xfrm>
-                          <a:prstGeom prst="rightArrow">
+                          <a:prstGeom prst="rect">
                             <a:avLst/>
                           </a:prstGeom>
+                          <a:noFill/>
+                          <a:ln w="6350">
+                            <a:noFill/>
+                          </a:ln>
                         </wps:spPr>
-                        <wps:style>
-                          <a:lnRef idx="2">
-                            <a:schemeClr val="accent3">
-                              <a:shade val="50000"/>
-                            </a:schemeClr>
-                          </a:lnRef>
-                          <a:fillRef idx="1">
-                            <a:schemeClr val="accent3"/>
-                          </a:fillRef>
-                          <a:effectRef idx="0">
-                            <a:schemeClr val="accent3"/>
-                          </a:effectRef>
-                          <a:fontRef idx="minor">
-                            <a:schemeClr val="lt1"/>
-                          </a:fontRef>
-                        </wps:style>
-                        <wps:bodyPr rot="0" spcFirstLastPara="0" vertOverflow="overflow" horzOverflow="overflow" vert="horz" wrap="square" lIns="91440" tIns="45720" rIns="91440" bIns="45720" numCol="1" spcCol="0" rtlCol="0" fromWordArt="0" anchor="ctr" anchorCtr="0" forceAA="0" compatLnSpc="1">
-                          <a:prstTxWarp prst="textNoShape">
-                            <a:avLst/>
-                          </a:prstTxWarp>
-                          <a:noAutofit/>
-                        </wps:bodyPr>
-                      </wps:wsp>
-                      <wps:wsp>
-                        <wps:cNvPr id="17" name="Arrow: Right 17"/>
-                        <wps:cNvSpPr/>
-                        <wps:spPr>
-                          <a:xfrm rot="16200000">
-                            <a:off x="2832100" y="3937000"/>
-                            <a:ext cx="858372" cy="457200"/>
-                          </a:xfrm>
-                          <a:prstGeom prst="rightArrow">
-                            <a:avLst/>
-                          </a:prstGeom>
-                        </wps:spPr>
-                        <wps:style>
-                          <a:lnRef idx="2">
-                            <a:schemeClr val="accent4">
-                              <a:shade val="50000"/>
-                            </a:schemeClr>
-                          </a:lnRef>
-                          <a:fillRef idx="1">
-                            <a:schemeClr val="accent4"/>
-                          </a:fillRef>
-                          <a:effectRef idx="0">
-                            <a:schemeClr val="accent4"/>
-                          </a:effectRef>
-                          <a:fontRef idx="minor">
-                            <a:schemeClr val="lt1"/>
-                          </a:fontRef>
-                        </wps:style>
-                        <wps:bodyPr rot="0" spcFirstLastPara="0" vertOverflow="overflow" horzOverflow="overflow" vert="horz" wrap="square" lIns="91440" tIns="45720" rIns="91440" bIns="45720" numCol="1" spcCol="0" rtlCol="0" fromWordArt="0" anchor="ctr" anchorCtr="0" forceAA="0" compatLnSpc="1">
-                          <a:prstTxWarp prst="textNoShape">
-                            <a:avLst/>
-                          </a:prstTxWarp>
-                          <a:noAutofit/>
-                        </wps:bodyPr>
-                      </wps:wsp>
-                      <wps:wsp>
-                        <wps:cNvPr id="18" name="Arrow: Right 18"/>
-                        <wps:cNvSpPr/>
-                        <wps:spPr>
-                          <a:xfrm rot="5400000">
-                            <a:off x="1346200" y="2286000"/>
-                            <a:ext cx="850264" cy="457200"/>
-                          </a:xfrm>
-                          <a:prstGeom prst="rightArrow">
-                            <a:avLst/>
-                          </a:prstGeom>
-                        </wps:spPr>
-                        <wps:style>
-                          <a:lnRef idx="2">
-                            <a:schemeClr val="accent3">
-                              <a:shade val="50000"/>
-                            </a:schemeClr>
-                          </a:lnRef>
-                          <a:fillRef idx="1">
-                            <a:schemeClr val="accent3"/>
-                          </a:fillRef>
-                          <a:effectRef idx="0">
-                            <a:schemeClr val="accent3"/>
-                          </a:effectRef>
-                          <a:fontRef idx="minor">
-                            <a:schemeClr val="lt1"/>
-                          </a:fontRef>
-                        </wps:style>
-                        <wps:bodyPr rot="0" spcFirstLastPara="0" vertOverflow="overflow" horzOverflow="overflow" vert="horz" wrap="square" lIns="91440" tIns="45720" rIns="91440" bIns="45720" numCol="1" spcCol="0" rtlCol="0" fromWordArt="0" anchor="ctr" anchorCtr="0" forceAA="0" compatLnSpc="1">
-                          <a:prstTxWarp prst="textNoShape">
-                            <a:avLst/>
-                          </a:prstTxWarp>
-                          <a:noAutofit/>
-                        </wps:bodyPr>
-                      </wps:wsp>
-                      <wps:wsp>
-                        <wps:cNvPr id="19" name="Arrow: Right 19"/>
-                        <wps:cNvSpPr/>
-                        <wps:spPr>
-                          <a:xfrm rot="16200000">
-                            <a:off x="2863850" y="2292350"/>
-                            <a:ext cx="850265" cy="457200"/>
-                          </a:xfrm>
-                          <a:prstGeom prst="rightArrow">
-                            <a:avLst/>
-                          </a:prstGeom>
-                        </wps:spPr>
-                        <wps:style>
-                          <a:lnRef idx="2">
-                            <a:schemeClr val="accent4">
-                              <a:shade val="50000"/>
-                            </a:schemeClr>
-                          </a:lnRef>
-                          <a:fillRef idx="1">
-                            <a:schemeClr val="accent4"/>
-                          </a:fillRef>
-                          <a:effectRef idx="0">
-                            <a:schemeClr val="accent4"/>
-                          </a:effectRef>
-                          <a:fontRef idx="minor">
-                            <a:schemeClr val="lt1"/>
-                          </a:fontRef>
-                        </wps:style>
-                        <wps:bodyPr rot="0" spcFirstLastPara="0" vertOverflow="overflow" horzOverflow="overflow" vert="horz" wrap="square" lIns="91440" tIns="45720" rIns="91440" bIns="45720" numCol="1" spcCol="0" rtlCol="0" fromWordArt="0" anchor="ctr" anchorCtr="0" forceAA="0" compatLnSpc="1">
-                          <a:prstTxWarp prst="textNoShape">
-                            <a:avLst/>
-                          </a:prstTxWarp>
-                          <a:noAutofit/>
-                        </wps:bodyPr>
-                      </wps:wsp>
-                      <wps:wsp>
-                        <wps:cNvPr id="21" name="Arrow: Curved Right 21"/>
-                        <wps:cNvSpPr/>
-                        <wps:spPr>
-                          <a:xfrm>
-                            <a:off x="0" y="3352800"/>
-                            <a:ext cx="1254642" cy="3678865"/>
-                          </a:xfrm>
-                          <a:prstGeom prst="curvedRightArrow">
-                            <a:avLst/>
-                          </a:prstGeom>
-                        </wps:spPr>
-                        <wps:style>
-                          <a:lnRef idx="2">
-                            <a:schemeClr val="accent3">
-                              <a:shade val="50000"/>
-                            </a:schemeClr>
-                          </a:lnRef>
-                          <a:fillRef idx="1">
-                            <a:schemeClr val="accent3"/>
-                          </a:fillRef>
-                          <a:effectRef idx="0">
-                            <a:schemeClr val="accent3"/>
-                          </a:effectRef>
-                          <a:fontRef idx="minor">
-                            <a:schemeClr val="lt1"/>
-                          </a:fontRef>
-                        </wps:style>
-                        <wps:bodyPr rot="0" spcFirstLastPara="0" vertOverflow="overflow" horzOverflow="overflow" vert="horz" wrap="square" lIns="91440" tIns="45720" rIns="91440" bIns="45720" numCol="1" spcCol="0" rtlCol="0" fromWordArt="0" anchor="ctr" anchorCtr="0" forceAA="0" compatLnSpc="1">
-                          <a:prstTxWarp prst="textNoShape">
-                            <a:avLst/>
-                          </a:prstTxWarp>
-                          <a:noAutofit/>
-                        </wps:bodyPr>
-                      </wps:wsp>
-                      <wps:wsp>
-                        <wps:cNvPr id="22" name="Arrow: Curved Right 22"/>
-                        <wps:cNvSpPr/>
-                        <wps:spPr>
-                          <a:xfrm rot="10800000">
-                            <a:off x="3975100" y="3225800"/>
-                            <a:ext cx="1254642" cy="3678865"/>
-                          </a:xfrm>
-                          <a:prstGeom prst="curvedRightArrow">
-                            <a:avLst/>
-                          </a:prstGeom>
-                        </wps:spPr>
-                        <wps:style>
-                          <a:lnRef idx="2">
-                            <a:schemeClr val="accent4">
-                              <a:shade val="50000"/>
-                            </a:schemeClr>
-                          </a:lnRef>
-                          <a:fillRef idx="1">
-                            <a:schemeClr val="accent4"/>
-                          </a:fillRef>
-                          <a:effectRef idx="0">
-                            <a:schemeClr val="accent4"/>
-                          </a:effectRef>
-                          <a:fontRef idx="minor">
-                            <a:schemeClr val="lt1"/>
-                          </a:fontRef>
-                        </wps:style>
-                        <wps:bodyPr rot="0" spcFirstLastPara="0" vertOverflow="overflow" horzOverflow="overflow" vert="horz" wrap="square" lIns="91440" tIns="45720" rIns="91440" bIns="45720" numCol="1" spcCol="0" rtlCol="0" fromWordArt="0" anchor="ctr" anchorCtr="0" forceAA="0" compatLnSpc="1">
+                        <wps:txbx>
+                          <w:txbxContent>
+                            <w:p>
+                              <w:pPr>
+                                <w:rPr>
+                                  <w:sz w:val="28"/>
+                                  <w:szCs w:val="44"/>
+                                </w:rPr>
+                              </w:pPr>
+                              <w:r>
+                                <w:rPr>
+                                  <w:sz w:val="28"/>
+                                  <w:szCs w:val="44"/>
+                                </w:rPr>
+                                <w:t>transactionsummary</w:t>
+                              </w:r>
+                              <w:r>
+                                <w:rPr>
+                                  <w:sz w:val="28"/>
+                                  <w:szCs w:val="44"/>
+                                </w:rPr>
+                                <w:t>.txt</w:t>
+                              </w:r>
+                            </w:p>
+                            <w:p>
+                              <w:pPr>
+                                <w:rPr>
+                                  <w:sz w:val="28"/>
+                                  <w:szCs w:val="44"/>
+                                </w:rPr>
+                              </w:pPr>
+                              <w:r>
+                                <w:rPr>
+                                  <w:sz w:val="28"/>
+                                  <w:szCs w:val="44"/>
+                                </w:rPr>
+                                <w:br/>
+                              </w:r>
+                            </w:p>
+                            <w:p>
+                              <w:pPr>
+                                <w:rPr>
+                                  <w:sz w:val="28"/>
+                                  <w:szCs w:val="44"/>
+                                </w:rPr>
+                              </w:pPr>
+                            </w:p>
+                          </w:txbxContent>
+                        </wps:txbx>
+                        <wps:bodyPr rot="0" spcFirstLastPara="0" vertOverflow="overflow" horzOverflow="overflow" vert="horz" wrap="square" lIns="91440" tIns="45720" rIns="91440" bIns="45720" numCol="1" spcCol="0" rtlCol="0" fromWordArt="0" anchor="t" anchorCtr="0" forceAA="0" compatLnSpc="1">
                           <a:prstTxWarp prst="textNoShape">
                             <a:avLst/>
                           </a:prstTxWarp>
@@ -2146,225 +2335,324 @@
                     </wpg:wgp>
                   </a:graphicData>
                 </a:graphic>
-                <wp14:sizeRelH relativeFrom="margin">
-                  <wp14:pctWidth>0</wp14:pctWidth>
-                </wp14:sizeRelH>
-                <wp14:sizeRelV relativeFrom="margin">
-                  <wp14:pctHeight>0</wp14:pctHeight>
-                </wp14:sizeRelV>
               </wp:anchor>
             </w:drawing>
           </mc:Choice>
           <mc:Fallback>
             <w:pict>
-              <v:group w14:anchorId="09370386" id="Group 1" o:spid="_x0000_s1028" style="position:absolute;margin-left:6pt;margin-top:2.5pt;width:349.45pt;height:473.7pt;z-index:251677696;mso-width-relative:margin;mso-height-relative:margin" coordsize="5229742,7087870" o:gfxdata="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">
-                <v:rect id="Rectangle 5" o:spid="_x0000_s1029" style="position:absolute;left:1257300;top:1308100;width:2700655;height:775970;visibility:visible;mso-wrap-style:square;v-text-anchor:middle" o:gfxdata="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" fillcolor="#5b9bd5 [3208]" strokecolor="#1f4d78 [1608]" strokeweight="1pt">
-                  <v:textbox>
-                    <w:txbxContent>
-                      <w:p>
-                        <w:pPr>
-                          <w:jc w:val="center"/>
-                          <w:rPr>
-                            <w:sz w:val="56"/>
-                            <w:szCs w:val="56"/>
-                          </w:rPr>
-                        </w:pPr>
-                        <w:r>
-                          <w:rPr>
-                            <w:sz w:val="56"/>
-                            <w:szCs w:val="56"/>
-                          </w:rPr>
-                          <w:t>QBasic</w:t>
-                        </w:r>
-                      </w:p>
-                    </w:txbxContent>
-                  </v:textbox>
-                </v:rect>
-                <v:rect id="Rectangle 6" o:spid="_x0000_s1030" style="position:absolute;left:1270000;top:4584700;width:2700655;height:775970;visibility:visible;mso-wrap-style:square;v-text-anchor:middle" o:gfxdata="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" fillcolor="#5b9bd5 [3208]" strokecolor="#1f4d78 [1608]" strokeweight="1pt">
-                  <v:textbox>
-                    <w:txbxContent>
-                      <w:p>
-                        <w:pPr>
-                          <w:jc w:val="center"/>
-                          <w:rPr>
-                            <w:sz w:val="56"/>
-                            <w:szCs w:val="56"/>
-                          </w:rPr>
-                        </w:pPr>
-                        <w:r>
-                          <w:rPr>
-                            <w:sz w:val="56"/>
-                            <w:szCs w:val="56"/>
-                          </w:rPr>
-                          <w:t>Utility</w:t>
-                        </w:r>
-                      </w:p>
-                    </w:txbxContent>
-                  </v:textbox>
-                </v:rect>
-                <v:rect id="Rectangle 7" o:spid="_x0000_s1031" style="position:absolute;left:1270000;top:6311900;width:2700655;height:775970;visibility:visible;mso-wrap-style:square;v-text-anchor:middle" o:gfxdata="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" fillcolor="#5b9bd5 [3208]" strokecolor="#1f4d78 [1608]" strokeweight="1pt">
-                  <v:textbox>
-                    <w:txbxContent>
-                      <w:p>
-                        <w:pPr>
-                          <w:jc w:val="center"/>
-                          <w:rPr>
-                            <w:sz w:val="56"/>
-                            <w:szCs w:val="56"/>
-                          </w:rPr>
-                        </w:pPr>
-                        <w:proofErr w:type="spellStart"/>
-                        <w:r>
-                          <w:rPr>
-                            <w:sz w:val="56"/>
-                            <w:szCs w:val="56"/>
-                          </w:rPr>
-                          <w:t>ErrorHandler</w:t>
-                        </w:r>
-                        <w:proofErr w:type="spellEnd"/>
-                      </w:p>
-                    </w:txbxContent>
-                  </v:textbox>
-                </v:rect>
-                <v:rect id="Rectangle 8" o:spid="_x0000_s1032" style="position:absolute;left:1257300;top:2946400;width:2700655;height:775970;visibility:visible;mso-wrap-style:square;v-text-anchor:middle" o:gfxdata="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" fillcolor="#5b9bd5 [3208]" strokecolor="#1f4d78 [1608]" strokeweight="1pt">
-                  <v:textbox>
-                    <w:txbxContent>
-                      <w:p>
-                        <w:pPr>
-                          <w:jc w:val="center"/>
-                          <w:rPr>
-                            <w:sz w:val="56"/>
-                            <w:szCs w:val="56"/>
-                          </w:rPr>
-                        </w:pPr>
-                        <w:proofErr w:type="spellStart"/>
-                        <w:r>
-                          <w:rPr>
-                            <w:sz w:val="56"/>
-                            <w:szCs w:val="56"/>
-                          </w:rPr>
-                          <w:t>TxnProcess</w:t>
-                        </w:r>
-                        <w:proofErr w:type="spellEnd"/>
-                      </w:p>
-                    </w:txbxContent>
-                  </v:textbox>
-                </v:rect>
-                <v:shape id="Text Box 9" o:spid="_x0000_s1033" type="#_x0000_t202" style="position:absolute;left:1244600;width:3051086;height:520996;visibility:visible;mso-wrap-style:square;v-text-anchor:top" o:gfxdata="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" fillcolor="white [3201]" strokecolor="white [3212]" strokeweight=".5pt">
+              <v:group w14:anchorId="5D33BD01" id="Group 35" o:spid="_x0000_s1028" style="position:absolute;margin-left:4pt;margin-top:4.8pt;width:457.45pt;height:473.7pt;z-index:251686912" coordsize="5809636,6015990" o:gfxdata="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">
+                <v:group id="Group 1" o:spid="_x0000_s1029" style="position:absolute;left:1371600;width:4438036;height:6015990" coordsize="5229742,7087870" o:gfxdata="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">
+                  <v:rect id="Rectangle 5" o:spid="_x0000_s1030" style="position:absolute;left:1257300;top:1308100;width:2700655;height:775970;visibility:visible;mso-wrap-style:square;v-text-anchor:middle" o:gfxdata="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" fillcolor="#5b9bd5 [3208]" strokecolor="#1f4d78 [1608]" strokeweight="1pt">
+                    <v:textbox>
+                      <w:txbxContent>
+                        <w:p>
+                          <w:pPr>
+                            <w:jc w:val="center"/>
+                            <w:rPr>
+                              <w:sz w:val="56"/>
+                              <w:szCs w:val="56"/>
+                            </w:rPr>
+                          </w:pPr>
+                          <w:r>
+                            <w:rPr>
+                              <w:sz w:val="56"/>
+                              <w:szCs w:val="56"/>
+                            </w:rPr>
+                            <w:t>QBasic</w:t>
+                          </w:r>
+                        </w:p>
+                      </w:txbxContent>
+                    </v:textbox>
+                  </v:rect>
+                  <v:rect id="Rectangle 6" o:spid="_x0000_s1031" style="position:absolute;left:1270000;top:4584700;width:2700655;height:775970;visibility:visible;mso-wrap-style:square;v-text-anchor:middle" o:gfxdata="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" fillcolor="#5b9bd5 [3208]" strokecolor="#1f4d78 [1608]" strokeweight="1pt">
+                    <v:textbox>
+                      <w:txbxContent>
+                        <w:p>
+                          <w:pPr>
+                            <w:jc w:val="center"/>
+                            <w:rPr>
+                              <w:sz w:val="56"/>
+                              <w:szCs w:val="56"/>
+                            </w:rPr>
+                          </w:pPr>
+                          <w:r>
+                            <w:rPr>
+                              <w:sz w:val="56"/>
+                              <w:szCs w:val="56"/>
+                            </w:rPr>
+                            <w:t>Utility</w:t>
+                          </w:r>
+                        </w:p>
+                      </w:txbxContent>
+                    </v:textbox>
+                  </v:rect>
+                  <v:rect id="Rectangle 7" o:spid="_x0000_s1032" style="position:absolute;left:1270000;top:6311900;width:2700655;height:775970;visibility:visible;mso-wrap-style:square;v-text-anchor:middle" o:gfxdata="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" fillcolor="#5b9bd5 [3208]" strokecolor="#1f4d78 [1608]" strokeweight="1pt">
+                    <v:textbox>
+                      <w:txbxContent>
+                        <w:p>
+                          <w:pPr>
+                            <w:jc w:val="center"/>
+                            <w:rPr>
+                              <w:sz w:val="56"/>
+                              <w:szCs w:val="56"/>
+                            </w:rPr>
+                          </w:pPr>
+                          <w:proofErr w:type="spellStart"/>
+                          <w:r>
+                            <w:rPr>
+                              <w:sz w:val="56"/>
+                              <w:szCs w:val="56"/>
+                            </w:rPr>
+                            <w:t>ErrorHandler</w:t>
+                          </w:r>
+                          <w:proofErr w:type="spellEnd"/>
+                        </w:p>
+                      </w:txbxContent>
+                    </v:textbox>
+                  </v:rect>
+                  <v:rect id="Rectangle 8" o:spid="_x0000_s1033" style="position:absolute;left:1257300;top:2946400;width:2700655;height:775970;visibility:visible;mso-wrap-style:square;v-text-anchor:middle" o:gfxdata="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" fillcolor="#5b9bd5 [3208]" strokecolor="#1f4d78 [1608]" strokeweight="1pt">
+                    <v:textbox>
+                      <w:txbxContent>
+                        <w:p>
+                          <w:pPr>
+                            <w:jc w:val="center"/>
+                            <w:rPr>
+                              <w:sz w:val="56"/>
+                              <w:szCs w:val="56"/>
+                            </w:rPr>
+                          </w:pPr>
+                          <w:proofErr w:type="spellStart"/>
+                          <w:r>
+                            <w:rPr>
+                              <w:sz w:val="56"/>
+                              <w:szCs w:val="56"/>
+                            </w:rPr>
+                            <w:t>TxnProcess</w:t>
+                          </w:r>
+                          <w:proofErr w:type="spellEnd"/>
+                        </w:p>
+                      </w:txbxContent>
+                    </v:textbox>
+                  </v:rect>
+                  <v:shape id="Text Box 9" o:spid="_x0000_s1034" type="#_x0000_t202" style="position:absolute;left:1244600;width:3051086;height:520996;visibility:visible;mso-wrap-style:square;v-text-anchor:top" o:gfxdata="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" fillcolor="white [3201]" strokecolor="white [3212]" strokeweight=".5pt">
+                    <v:textbox>
+                      <w:txbxContent>
+                        <w:p>
+                          <w:pPr>
+                            <w:rPr>
+                              <w:sz w:val="44"/>
+                              <w:szCs w:val="44"/>
+                            </w:rPr>
+                          </w:pPr>
+                          <w:r>
+                            <w:rPr>
+                              <w:sz w:val="44"/>
+                              <w:szCs w:val="44"/>
+                            </w:rPr>
+                            <w:t>User Input/</w:t>
+                          </w:r>
+                          <w:proofErr w:type="spellStart"/>
+                          <w:r>
+                            <w:rPr>
+                              <w:sz w:val="44"/>
+                              <w:szCs w:val="44"/>
+                            </w:rPr>
+                            <w:t>Ouput</w:t>
+                          </w:r>
+                          <w:proofErr w:type="spellEnd"/>
+                        </w:p>
+                      </w:txbxContent>
+                    </v:textbox>
+                  </v:shape>
+                  <v:shapetype id="_x0000_t13" coordsize="21600,21600" o:spt="13" adj="16200,5400" path="m@0,0l@0@1,0@1,0@2@0@2@0,21600,21600,10800xe">
+                    <v:stroke joinstyle="miter"/>
+                    <v:formulas>
+                      <v:f eqn="val #0"/>
+                      <v:f eqn="val #1"/>
+                      <v:f eqn="sum height 0 #1"/>
+                      <v:f eqn="sum 10800 0 #1"/>
+                      <v:f eqn="sum width 0 #0"/>
+                      <v:f eqn="prod @4 @3 10800"/>
+                      <v:f eqn="sum width 0 @5"/>
+                    </v:formulas>
+                    <v:path o:connecttype="custom" o:connectlocs="@0,0;0,10800;@0,21600;21600,10800" o:connectangles="270,180,90,0" textboxrect="0,@1,@6,@2"/>
+                    <v:handles>
+                      <v:h position="#0,#1" xrange="0,21600" yrange="0,10800"/>
+                    </v:handles>
+                  </v:shapetype>
+                  <v:shape id="Arrow: Right 14" o:spid="_x0000_s1035" type="#_x0000_t13" style="position:absolute;left:1339850;top:654050;width:850457;height:457200;rotation:90;visibility:visible;mso-wrap-style:square;v-text-anchor:middle" o:gfxdata="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" adj="15794" fillcolor="#a5a5a5 [3206]" strokecolor="#525252 [1606]" strokeweight="1pt"/>
+                  <v:shape id="Arrow: Right 15" o:spid="_x0000_s1036" type="#_x0000_t13" style="position:absolute;left:2863850;top:666750;width:850457;height:457200;rotation:-90;visibility:visible;mso-wrap-style:square;v-text-anchor:middle" o:gfxdata="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" adj="15794" fillcolor="#ffc000 [3207]" strokecolor="#7f5f00 [1607]" strokeweight="1pt"/>
+                  <v:shape id="Arrow: Right 16" o:spid="_x0000_s1037" type="#_x0000_t13" style="position:absolute;left:1403350;top:3930650;width:861222;height:457200;rotation:90;visibility:visible;mso-wrap-style:square;v-text-anchor:middle" o:gfxdata="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" adj="15867" fillcolor="#a5a5a5 [3206]" strokecolor="#525252 [1606]" strokeweight="1pt"/>
+                  <v:shape id="Arrow: Right 17" o:spid="_x0000_s1038" type="#_x0000_t13" style="position:absolute;left:2832100;top:3937000;width:858372;height:457200;rotation:-90;visibility:visible;mso-wrap-style:square;v-text-anchor:middle" o:gfxdata="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" adj="15848" fillcolor="#ffc000 [3207]" strokecolor="#7f5f00 [1607]" strokeweight="1pt"/>
+                  <v:shape id="Arrow: Right 18" o:spid="_x0000_s1039" type="#_x0000_t13" style="position:absolute;left:1346200;top:2286000;width:850264;height:457200;rotation:90;visibility:visible;mso-wrap-style:square;v-text-anchor:middle" o:gfxdata="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" adj="15793" fillcolor="#a5a5a5 [3206]" strokecolor="#525252 [1606]" strokeweight="1pt"/>
+                  <v:shape id="Arrow: Right 19" o:spid="_x0000_s1040" type="#_x0000_t13" style="position:absolute;left:2863850;top:2292350;width:850265;height:457200;rotation:-90;visibility:visible;mso-wrap-style:square;v-text-anchor:middle" o:gfxdata="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" adj="15793" fillcolor="#ffc000 [3207]" strokecolor="#7f5f00 [1607]" strokeweight="1pt"/>
+                  <v:shapetype id="_x0000_t102" coordsize="21600,21600" o:spt="102" adj="12960,19440,14400" path="ar0,0@23@3@22,,0@4,0@15@23@1,0@7@2@13l@2@14@22@8@2@12wa0,0@23@3@2@11@26@17,0@15@23@1@26@17@22@15xear0,0@23@3,0@4@26@17nfe">
+                    <v:stroke joinstyle="miter"/>
+                    <v:formulas>
+                      <v:f eqn="val #0"/>
+                      <v:f eqn="val #1"/>
+                      <v:f eqn="val #2"/>
+                      <v:f eqn="sum #0 width #1"/>
+                      <v:f eqn="prod @3 1 2"/>
+                      <v:f eqn="sum #1 #1 width"/>
+                      <v:f eqn="sum @5 #1 #0"/>
+                      <v:f eqn="prod @6 1 2"/>
+                      <v:f eqn="mid width #0"/>
+                      <v:f eqn="sum height 0 #2"/>
+                      <v:f eqn="ellipse @9 height @4"/>
+                      <v:f eqn="sum @4 @10 0"/>
+                      <v:f eqn="sum @11 #1 width"/>
+                      <v:f eqn="sum @7 @10 0"/>
+                      <v:f eqn="sum @12 width #0"/>
+                      <v:f eqn="sum @5 0 #0"/>
+                      <v:f eqn="prod @15 1 2"/>
+                      <v:f eqn="mid @4 @7"/>
+                      <v:f eqn="sum #0 #1 width"/>
+                      <v:f eqn="prod @18 1 2"/>
+                      <v:f eqn="sum @17 0 @19"/>
+                      <v:f eqn="val width"/>
+                      <v:f eqn="val height"/>
+                      <v:f eqn="prod height 2 1"/>
+                      <v:f eqn="sum @17 0 @4"/>
+                      <v:f eqn="ellipse @24 @4 height"/>
+                      <v:f eqn="sum height 0 @25"/>
+                      <v:f eqn="sum @8 128 0"/>
+                      <v:f eqn="prod @5 1 2"/>
+                      <v:f eqn="sum @5 0 128"/>
+                      <v:f eqn="sum #0 @17 @12"/>
+                      <v:f eqn="ellipse @20 @4 height"/>
+                      <v:f eqn="sum width 0 #0"/>
+                      <v:f eqn="prod @32 1 2"/>
+                      <v:f eqn="prod height height 1"/>
+                      <v:f eqn="prod @9 @9 1"/>
+                      <v:f eqn="sum @34 0 @35"/>
+                      <v:f eqn="sqrt @36"/>
+                      <v:f eqn="sum @37 height 0"/>
+                      <v:f eqn="prod width height @38"/>
+                      <v:f eqn="sum @39 64 0"/>
+                      <v:f eqn="prod #0 1 2"/>
+                      <v:f eqn="ellipse @33 @41 height"/>
+                      <v:f eqn="sum height 0 @42"/>
+                      <v:f eqn="sum @43 64 0"/>
+                      <v:f eqn="prod @4 1 2"/>
+                      <v:f eqn="sum #1 0 @45"/>
+                      <v:f eqn="prod height 4390 32768"/>
+                      <v:f eqn="prod height 28378 32768"/>
+                    </v:formulas>
+                    <v:path o:extrusionok="f" o:connecttype="custom" o:connectlocs="0,@17;@2,@14;@22,@8;@2,@12;@22,@16" o:connectangles="180,90,0,0,0" textboxrect="@47,@45,@48,@46"/>
+                    <v:handles>
+                      <v:h position="bottomRight,#0" yrange="@40,@29"/>
+                      <v:h position="bottomRight,#1" yrange="@27,@21"/>
+                      <v:h position="#2,bottomRight" xrange="@44,@22"/>
+                    </v:handles>
+                    <o:complex v:ext="view"/>
+                  </v:shapetype>
+                  <v:shape id="Arrow: Curved Right 21" o:spid="_x0000_s1041" type="#_x0000_t102" style="position:absolute;top:3352800;width:1254642;height:3678865;visibility:visible;mso-wrap-style:square;v-text-anchor:middle" o:gfxdata="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" adj="17917,20679,16200" fillcolor="#a5a5a5 [3206]" strokecolor="#525252 [1606]" strokeweight="1pt"/>
+                  <v:shape id="Arrow: Curved Right 22" o:spid="_x0000_s1042" type="#_x0000_t102" style="position:absolute;left:3975100;top:3225800;width:1254642;height:3678865;rotation:180;visibility:visible;mso-wrap-style:square;v-text-anchor:middle" o:gfxdata="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" adj="17917,20679,16200" fillcolor="#ffc000 [3207]" strokecolor="#7f5f00 [1607]" strokeweight="1pt"/>
+                </v:group>
+                <v:shape id="Arrow: Right 14" o:spid="_x0000_s1043" type="#_x0000_t13" style="position:absolute;left:1943100;top:1257300;width:490855;height:387985;visibility:visible;mso-wrap-style:square;v-text-anchor:middle" o:gfxdata="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" adj="13063" fillcolor="#a5a5a5 [3206]" strokecolor="#525252 [1606]" strokeweight="1pt"/>
+                <v:shape id="Text Box 3" o:spid="_x0000_s1044" type="#_x0000_t202" style="position:absolute;left:228600;top:1143000;width:1537335;height:294640;visibility:visible;mso-wrap-style:square;v-text-anchor:top" o:gfxdata="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" filled="f" strokecolor="white [3212]" strokeweight=".5pt">
                   <v:textbox>
                     <w:txbxContent>
                       <w:p>
                         <w:pPr>
                           <w:rPr>
-                            <w:sz w:val="44"/>
+                            <w:sz w:val="28"/>
                             <w:szCs w:val="44"/>
                           </w:rPr>
                         </w:pPr>
                         <w:r>
                           <w:rPr>
-                            <w:sz w:val="44"/>
+                            <w:sz w:val="28"/>
                             <w:szCs w:val="44"/>
                           </w:rPr>
-                          <w:t>User Input/</w:t>
+                          <w:t>v</w:t>
                         </w:r>
-                        <w:proofErr w:type="spellStart"/>
                         <w:r>
                           <w:rPr>
-                            <w:sz w:val="44"/>
+                            <w:sz w:val="28"/>
                             <w:szCs w:val="44"/>
                           </w:rPr>
-                          <w:t>Ouput</w:t>
+                          <w:t>alidaccounts.txt</w:t>
                         </w:r>
-                        <w:proofErr w:type="spellEnd"/>
+                      </w:p>
+                      <w:p>
+                        <w:pPr>
+                          <w:rPr>
+                            <w:sz w:val="28"/>
+                            <w:szCs w:val="44"/>
+                          </w:rPr>
+                        </w:pPr>
+                        <w:r>
+                          <w:rPr>
+                            <w:sz w:val="28"/>
+                            <w:szCs w:val="44"/>
+                          </w:rPr>
+                          <w:br/>
+                        </w:r>
+                      </w:p>
+                      <w:p>
+                        <w:pPr>
+                          <w:rPr>
+                            <w:sz w:val="28"/>
+                            <w:szCs w:val="44"/>
+                          </w:rPr>
+                        </w:pPr>
                       </w:p>
                     </w:txbxContent>
                   </v:textbox>
                 </v:shape>
-                <v:shapetype id="_x0000_t13" coordsize="21600,21600" o:spt="13" adj="16200,5400" path="m@0,0l@0@1,0@1,0@2@0@2@0,21600,21600,10800xe">
-                  <v:stroke joinstyle="miter"/>
-                  <v:formulas>
-                    <v:f eqn="val #0"/>
-                    <v:f eqn="val #1"/>
-                    <v:f eqn="sum height 0 #1"/>
-                    <v:f eqn="sum 10800 0 #1"/>
-                    <v:f eqn="sum width 0 #0"/>
-                    <v:f eqn="prod @4 @3 10800"/>
-                    <v:f eqn="sum width 0 @5"/>
-                  </v:formulas>
-                  <v:path o:connecttype="custom" o:connectlocs="@0,0;0,10800;@0,21600;21600,10800" o:connectangles="270,180,90,0" textboxrect="0,@1,@6,@2"/>
-                  <v:handles>
-                    <v:h position="#0,#1" xrange="0,21600" yrange="0,10800"/>
-                  </v:handles>
-                </v:shapetype>
-                <v:shape id="Arrow: Right 14" o:spid="_x0000_s1034" type="#_x0000_t13" style="position:absolute;left:1339850;top:654050;width:850457;height:457200;rotation:90;visibility:visible;mso-wrap-style:square;v-text-anchor:middle" o:gfxdata="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" adj="15794" fillcolor="#a5a5a5 [3206]" strokecolor="#525252 [1606]" strokeweight="1pt"/>
-                <v:shape id="Arrow: Right 15" o:spid="_x0000_s1035" type="#_x0000_t13" style="position:absolute;left:2863850;top:666750;width:850457;height:457200;rotation:-90;visibility:visible;mso-wrap-style:square;v-text-anchor:middle" o:gfxdata="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" adj="15794" fillcolor="#ffc000 [3207]" strokecolor="#7f5f00 [1607]" strokeweight="1pt"/>
-                <v:shape id="Arrow: Right 16" o:spid="_x0000_s1036" type="#_x0000_t13" style="position:absolute;left:1403350;top:3930650;width:861222;height:457200;rotation:90;visibility:visible;mso-wrap-style:square;v-text-anchor:middle" o:gfxdata="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" adj="15867" fillcolor="#a5a5a5 [3206]" strokecolor="#525252 [1606]" strokeweight="1pt"/>
-                <v:shape id="Arrow: Right 17" o:spid="_x0000_s1037" type="#_x0000_t13" style="position:absolute;left:2832100;top:3937000;width:858372;height:457200;rotation:-90;visibility:visible;mso-wrap-style:square;v-text-anchor:middle" o:gfxdata="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" adj="15848" fillcolor="#ffc000 [3207]" strokecolor="#7f5f00 [1607]" strokeweight="1pt"/>
-                <v:shape id="Arrow: Right 18" o:spid="_x0000_s1038" type="#_x0000_t13" style="position:absolute;left:1346200;top:2286000;width:850264;height:457200;rotation:90;visibility:visible;mso-wrap-style:square;v-text-anchor:middle" o:gfxdata="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" adj="15793" fillcolor="#a5a5a5 [3206]" strokecolor="#525252 [1606]" strokeweight="1pt"/>
-                <v:shape id="Arrow: Right 19" o:spid="_x0000_s1039" type="#_x0000_t13" style="position:absolute;left:2863850;top:2292350;width:850265;height:457200;rotation:-90;visibility:visible;mso-wrap-style:square;v-text-anchor:middle" o:gfxdata="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" adj="15793" fillcolor="#ffc000 [3207]" strokecolor="#7f5f00 [1607]" strokeweight="1pt"/>
-                <v:shapetype id="_x0000_t102" coordsize="21600,21600" o:spt="102" adj="12960,19440,14400" path="ar0,0@23@3@22,,0@4,0@15@23@1,0@7@2@13l@2@14@22@8@2@12wa0,0@23@3@2@11@26@17,0@15@23@1@26@17@22@15xear0,0@23@3,0@4@26@17nfe">
-                  <v:stroke joinstyle="miter"/>
-                  <v:formulas>
-                    <v:f eqn="val #0"/>
-                    <v:f eqn="val #1"/>
-                    <v:f eqn="val #2"/>
-                    <v:f eqn="sum #0 width #1"/>
-                    <v:f eqn="prod @3 1 2"/>
-                    <v:f eqn="sum #1 #1 width"/>
-                    <v:f eqn="sum @5 #1 #0"/>
-                    <v:f eqn="prod @6 1 2"/>
-                    <v:f eqn="mid width #0"/>
-                    <v:f eqn="sum height 0 #2"/>
-                    <v:f eqn="ellipse @9 height @4"/>
-                    <v:f eqn="sum @4 @10 0"/>
-                    <v:f eqn="sum @11 #1 width"/>
-                    <v:f eqn="sum @7 @10 0"/>
-                    <v:f eqn="sum @12 width #0"/>
-                    <v:f eqn="sum @5 0 #0"/>
-                    <v:f eqn="prod @15 1 2"/>
-                    <v:f eqn="mid @4 @7"/>
-                    <v:f eqn="sum #0 #1 width"/>
-                    <v:f eqn="prod @18 1 2"/>
-                    <v:f eqn="sum @17 0 @19"/>
-                    <v:f eqn="val width"/>
-                    <v:f eqn="val height"/>
-                    <v:f eqn="prod height 2 1"/>
-                    <v:f eqn="sum @17 0 @4"/>
-                    <v:f eqn="ellipse @24 @4 height"/>
-                    <v:f eqn="sum height 0 @25"/>
-                    <v:f eqn="sum @8 128 0"/>
-                    <v:f eqn="prod @5 1 2"/>
-                    <v:f eqn="sum @5 0 128"/>
-                    <v:f eqn="sum #0 @17 @12"/>
-                    <v:f eqn="ellipse @20 @4 height"/>
-                    <v:f eqn="sum width 0 #0"/>
-                    <v:f eqn="prod @32 1 2"/>
-                    <v:f eqn="prod height height 1"/>
-                    <v:f eqn="prod @9 @9 1"/>
-                    <v:f eqn="sum @34 0 @35"/>
-                    <v:f eqn="sqrt @36"/>
-                    <v:f eqn="sum @37 height 0"/>
-                    <v:f eqn="prod width height @38"/>
-                    <v:f eqn="sum @39 64 0"/>
-                    <v:f eqn="prod #0 1 2"/>
-                    <v:f eqn="ellipse @33 @41 height"/>
-                    <v:f eqn="sum height 0 @42"/>
-                    <v:f eqn="sum @43 64 0"/>
-                    <v:f eqn="prod @4 1 2"/>
-                    <v:f eqn="sum #1 0 @45"/>
-                    <v:f eqn="prod height 4390 32768"/>
-                    <v:f eqn="prod height 28378 32768"/>
-                  </v:formulas>
-                  <v:path o:extrusionok="f" o:connecttype="custom" o:connectlocs="0,@17;@2,@14;@22,@8;@2,@12;@22,@16" o:connectangles="180,90,0,0,0" textboxrect="@47,@45,@48,@46"/>
-                  <v:handles>
-                    <v:h position="bottomRight,#0" yrange="@40,@29"/>
-                    <v:h position="bottomRight,#1" yrange="@27,@21"/>
-                    <v:h position="#2,bottomRight" xrange="@44,@22"/>
-                  </v:handles>
-                  <o:complex v:ext="view"/>
-                </v:shapetype>
-                <v:shape id="Arrow: Curved Right 21" o:spid="_x0000_s1040" type="#_x0000_t102" style="position:absolute;top:3352800;width:1254642;height:3678865;visibility:visible;mso-wrap-style:square;v-text-anchor:middle" o:gfxdata="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" adj="17917,20679,16200" fillcolor="#a5a5a5 [3206]" strokecolor="#525252 [1606]" strokeweight="1pt"/>
-                <v:shape id="Arrow: Curved Right 22" o:spid="_x0000_s1041" type="#_x0000_t102" style="position:absolute;left:3975100;top:3225800;width:1254642;height:3678865;rotation:180;visibility:visible;mso-wrap-style:square;v-text-anchor:middle" o:gfxdata="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" adj="17917,20679,16200" fillcolor="#ffc000 [3207]" strokecolor="#7f5f00 [1607]" strokeweight="1pt"/>
+                <v:shape id="Text Box 4" o:spid="_x0000_s1045" type="#_x0000_t202" style="position:absolute;top:1371600;width:1956435;height:368300;visibility:visible;mso-wrap-style:square;v-text-anchor:top" o:gfxdata="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" filled="f" stroked="f" strokeweight=".5pt">
+                  <v:textbox>
+                    <w:txbxContent>
+                      <w:p>
+                        <w:pPr>
+                          <w:rPr>
+                            <w:sz w:val="28"/>
+                            <w:szCs w:val="44"/>
+                          </w:rPr>
+                        </w:pPr>
+                        <w:r>
+                          <w:rPr>
+                            <w:sz w:val="28"/>
+                            <w:szCs w:val="44"/>
+                          </w:rPr>
+                          <w:t>transactionsummary</w:t>
+                        </w:r>
+                        <w:r>
+                          <w:rPr>
+                            <w:sz w:val="28"/>
+                            <w:szCs w:val="44"/>
+                          </w:rPr>
+                          <w:t>.txt</w:t>
+                        </w:r>
+                      </w:p>
+                      <w:p>
+                        <w:pPr>
+                          <w:rPr>
+                            <w:sz w:val="28"/>
+                            <w:szCs w:val="44"/>
+                          </w:rPr>
+                        </w:pPr>
+                        <w:r>
+                          <w:rPr>
+                            <w:sz w:val="28"/>
+                            <w:szCs w:val="44"/>
+                          </w:rPr>
+                          <w:br/>
+                        </w:r>
+                      </w:p>
+                      <w:p>
+                        <w:pPr>
+                          <w:rPr>
+                            <w:sz w:val="28"/>
+                            <w:szCs w:val="44"/>
+                          </w:rPr>
+                        </w:pPr>
+                      </w:p>
+                    </w:txbxContent>
+                  </v:textbox>
+                </v:shape>
               </v:group>
             </w:pict>
           </mc:Fallback>
@@ -4468,532 +4756,6 @@
 </w:styles>
 </file>
 
-<file path=word/glossary/document.xml><?xml version="1.0" encoding="utf-8"?>
-<w:glossaryDocument xmlns:wpc="http://schemas.microsoft.com/office/word/2010/wordprocessingCanvas" xmlns:mo="http://schemas.microsoft.com/office/mac/office/2008/main" xmlns:mc="http://schemas.openxmlformats.org/markup-compatibility/2006" xmlns:mv="urn:schemas-microsoft-com:mac:vml" xmlns:o="urn:schemas-microsoft-com:office:office" xmlns:r="http://schemas.openxmlformats.org/officeDocument/2006/relationships" xmlns:m="http://schemas.openxmlformats.org/officeDocument/2006/math" xmlns:v="urn:schemas-microsoft-com:vml" xmlns:wp14="http://schemas.microsoft.com/office/word/2010/wordprocessingDrawing" xmlns:wp="http://schemas.openxmlformats.org/drawingml/2006/wordprocessingDrawing" xmlns:w10="urn:schemas-microsoft-com:office:word" xmlns:w="http://schemas.openxmlformats.org/wordprocessingml/2006/main" xmlns:w14="http://schemas.microsoft.com/office/word/2010/wordml" xmlns:w15="http://schemas.microsoft.com/office/word/2012/wordml" xmlns:wpg="http://schemas.microsoft.com/office/word/2010/wordprocessingGroup" xmlns:wpi="http://schemas.microsoft.com/office/word/2010/wordprocessingInk" xmlns:wne="http://schemas.microsoft.com/office/word/2006/wordml" xmlns:wps="http://schemas.microsoft.com/office/word/2010/wordprocessingShape" mc:Ignorable="w14 w15 wp14"/>
-</file>
-
-<file path=word/glossary/fontTable.xml><?xml version="1.0" encoding="utf-8"?>
-<w:fonts xmlns:mc="http://schemas.openxmlformats.org/markup-compatibility/2006" xmlns:r="http://schemas.openxmlformats.org/officeDocument/2006/relationships" xmlns:w="http://schemas.openxmlformats.org/wordprocessingml/2006/main" xmlns:w14="http://schemas.microsoft.com/office/word/2010/wordml" xmlns:w15="http://schemas.microsoft.com/office/word/2012/wordml" mc:Ignorable="w14 w15">
-  <w:font w:name="Calibri">
-    <w:panose1 w:val="020F0502020204030204"/>
-    <w:charset w:val="00"/>
-    <w:family w:val="swiss"/>
-    <w:pitch w:val="variable"/>
-    <w:sig w:usb0="E00002FF" w:usb1="4000ACFF" w:usb2="00000001" w:usb3="00000000" w:csb0="0000019F" w:csb1="00000000"/>
-  </w:font>
-  <w:font w:name="Times New Roman">
-    <w:panose1 w:val="02020603050405020304"/>
-    <w:charset w:val="00"/>
-    <w:family w:val="roman"/>
-    <w:pitch w:val="variable"/>
-    <w:sig w:usb0="E0002AEF" w:usb1="C0007841" w:usb2="00000009" w:usb3="00000000" w:csb0="000001FF" w:csb1="00000000"/>
-  </w:font>
-  <w:font w:name="Calibri Light">
-    <w:panose1 w:val="020F0302020204030204"/>
-    <w:charset w:val="00"/>
-    <w:family w:val="swiss"/>
-    <w:pitch w:val="variable"/>
-    <w:sig w:usb0="A00002EF" w:usb1="4000207B" w:usb2="00000000" w:usb3="00000000" w:csb0="0000019F" w:csb1="00000000"/>
-  </w:font>
-  <w:font w:name="Arial">
-    <w:panose1 w:val="020B0604020202020204"/>
-    <w:charset w:val="00"/>
-    <w:family w:val="swiss"/>
-    <w:pitch w:val="variable"/>
-    <w:sig w:usb0="E0002AFF" w:usb1="C0007843" w:usb2="00000009" w:usb3="00000000" w:csb0="000001FF" w:csb1="00000000"/>
-  </w:font>
-</w:fonts>
-</file>
-
-<file path=word/glossary/settings.xml><?xml version="1.0" encoding="utf-8"?>
-<w:settings xmlns:mc="http://schemas.openxmlformats.org/markup-compatibility/2006" xmlns:o="urn:schemas-microsoft-com:office:office" xmlns:r="http://schemas.openxmlformats.org/officeDocument/2006/relationships" xmlns:m="http://schemas.openxmlformats.org/officeDocument/2006/math" xmlns:v="urn:schemas-microsoft-com:vml" xmlns:w10="urn:schemas-microsoft-com:office:word" xmlns:w="http://schemas.openxmlformats.org/wordprocessingml/2006/main" xmlns:w14="http://schemas.microsoft.com/office/word/2010/wordml" xmlns:w15="http://schemas.microsoft.com/office/word/2012/wordml" xmlns:sl="http://schemas.openxmlformats.org/schemaLibrary/2006/main" mc:Ignorable="w14 w15">
-  <w:view w:val="normal"/>
-  <w:defaultTabStop w:val="720"/>
-  <w:characterSpacingControl w:val="doNotCompress"/>
-  <w:compat>
-    <w:useFELayout/>
-    <w:compatSetting w:name="compatibilityMode" w:uri="http://schemas.microsoft.com/office/word" w:val="15"/>
-    <w:compatSetting w:name="overrideTableStyleFontSizeAndJustification" w:uri="http://schemas.microsoft.com/office/word" w:val="1"/>
-    <w:compatSetting w:name="enableOpenTypeFeatures" w:uri="http://schemas.microsoft.com/office/word" w:val="1"/>
-    <w:compatSetting w:name="doNotFlipMirrorIndents" w:uri="http://schemas.microsoft.com/office/word" w:val="1"/>
-    <w:compatSetting w:name="differentiateMultirowTableHeaders" w:uri="http://schemas.microsoft.com/office/word" w:val="1"/>
-  </w:compat>
-  <w:rsids>
-    <w:rsidRoot w:val="007E6956"/>
-    <w:rsid w:val="007E6956"/>
-    <w:rsid w:val="008A3637"/>
-    <w:rsid w:val="00A312A4"/>
-    <w:rsid w:val="00A671C1"/>
-  </w:rsids>
-  <m:mathPr>
-    <m:mathFont m:val="Cambria Math"/>
-    <m:brkBin m:val="before"/>
-    <m:brkBinSub m:val="--"/>
-    <m:smallFrac m:val="0"/>
-    <m:dispDef/>
-    <m:lMargin m:val="0"/>
-    <m:rMargin m:val="0"/>
-    <m:defJc m:val="centerGroup"/>
-    <m:wrapIndent m:val="1440"/>
-    <m:intLim m:val="subSup"/>
-    <m:naryLim m:val="undOvr"/>
-  </m:mathPr>
-  <w:themeFontLang w:val="en-US"/>
-  <w:clrSchemeMapping w:bg1="light1" w:t1="dark1" w:bg2="light2" w:t2="dark2" w:accent1="accent1" w:accent2="accent2" w:accent3="accent3" w:accent4="accent4" w:accent5="accent5" w:accent6="accent6" w:hyperlink="hyperlink" w:followedHyperlink="followedHyperlink"/>
-  <w:decimalSymbol w:val="."/>
-  <w:listSeparator w:val=","/>
-  <w14:defaultImageDpi w14:val="32767"/>
-  <w15:chartTrackingRefBased/>
-</w:settings>
-</file>
-
-<file path=word/glossary/styles.xml><?xml version="1.0" encoding="utf-8"?>
-<w:styles xmlns:mc="http://schemas.openxmlformats.org/markup-compatibility/2006" xmlns:r="http://schemas.openxmlformats.org/officeDocument/2006/relationships" xmlns:w="http://schemas.openxmlformats.org/wordprocessingml/2006/main" xmlns:w14="http://schemas.microsoft.com/office/word/2010/wordml" xmlns:w15="http://schemas.microsoft.com/office/word/2012/wordml" mc:Ignorable="w14 w15">
-  <w:docDefaults>
-    <w:rPrDefault>
-      <w:rPr>
-        <w:rFonts w:asciiTheme="minorHAnsi" w:eastAsiaTheme="minorEastAsia" w:hAnsiTheme="minorHAnsi" w:cstheme="minorBidi"/>
-        <w:sz w:val="24"/>
-        <w:szCs w:val="24"/>
-        <w:lang w:val="en-US" w:eastAsia="en-US" w:bidi="ar-SA"/>
-      </w:rPr>
-    </w:rPrDefault>
-    <w:pPrDefault/>
-  </w:docDefaults>
-  <w:latentStyles w:defLockedState="0" w:defUIPriority="99" w:defSemiHidden="0" w:defUnhideWhenUsed="0" w:defQFormat="0" w:count="382">
-    <w:lsdException w:name="Normal" w:uiPriority="0" w:qFormat="1"/>
-    <w:lsdException w:name="heading 1" w:uiPriority="9" w:qFormat="1"/>
-    <w:lsdException w:name="heading 2" w:semiHidden="1" w:uiPriority="9" w:unhideWhenUsed="1" w:qFormat="1"/>
-    <w:lsdException w:name="heading 3" w:semiHidden="1" w:uiPriority="9" w:unhideWhenUsed="1" w:qFormat="1"/>
-    <w:lsdException w:name="heading 4" w:semiHidden="1" w:uiPriority="9" w:unhideWhenUsed="1" w:qFormat="1"/>
-    <w:lsdException w:name="heading 5" w:semiHidden="1" w:uiPriority="9" w:unhideWhenUsed="1" w:qFormat="1"/>
-    <w:lsdException w:name="heading 6" w:semiHidden="1" w:uiPriority="9" w:unhideWhenUsed="1" w:qFormat="1"/>
-    <w:lsdException w:name="heading 7" w:semiHidden="1" w:uiPriority="9" w:unhideWhenUsed="1" w:qFormat="1"/>
-    <w:lsdException w:name="heading 8" w:semiHidden="1" w:uiPriority="9" w:unhideWhenUsed="1" w:qFormat="1"/>
-    <w:lsdException w:name="heading 9" w:semiHidden="1" w:uiPriority="9" w:unhideWhenUsed="1" w:qFormat="1"/>
-    <w:lsdException w:name="index 1" w:semiHidden="1" w:unhideWhenUsed="1"/>
-    <w:lsdException w:name="index 2" w:semiHidden="1" w:unhideWhenUsed="1"/>
-    <w:lsdException w:name="index 3" w:semiHidden="1" w:unhideWhenUsed="1"/>
-    <w:lsdException w:name="index 4" w:semiHidden="1" w:unhideWhenUsed="1"/>
-    <w:lsdException w:name="index 5" w:semiHidden="1" w:unhideWhenUsed="1"/>
-    <w:lsdException w:name="index 6" w:semiHidden="1" w:unhideWhenUsed="1"/>
-    <w:lsdException w:name="index 7" w:semiHidden="1" w:unhideWhenUsed="1"/>
-    <w:lsdException w:name="index 8" w:semiHidden="1" w:unhideWhenUsed="1"/>
-    <w:lsdException w:name="index 9" w:semiHidden="1" w:unhideWhenUsed="1"/>
-    <w:lsdException w:name="toc 1" w:semiHidden="1" w:uiPriority="39" w:unhideWhenUsed="1"/>
-    <w:lsdException w:name="toc 2" w:semiHidden="1" w:uiPriority="39" w:unhideWhenUsed="1"/>
-    <w:lsdException w:name="toc 3" w:semiHidden="1" w:uiPriority="39" w:unhideWhenUsed="1"/>
-    <w:lsdException w:name="toc 4" w:semiHidden="1" w:uiPriority="39" w:unhideWhenUsed="1"/>
-    <w:lsdException w:name="toc 5" w:semiHidden="1" w:uiPriority="39" w:unhideWhenUsed="1"/>
-    <w:lsdException w:name="toc 6" w:semiHidden="1" w:uiPriority="39" w:unhideWhenUsed="1"/>
-    <w:lsdException w:name="toc 7" w:semiHidden="1" w:uiPriority="39" w:unhideWhenUsed="1"/>
-    <w:lsdException w:name="toc 8" w:semiHidden="1" w:uiPriority="39" w:unhideWhenUsed="1"/>
-    <w:lsdException w:name="toc 9" w:semiHidden="1" w:uiPriority="39" w:unhideWhenUsed="1"/>
-    <w:lsdException w:name="Normal Indent" w:semiHidden="1" w:unhideWhenUsed="1"/>
-    <w:lsdException w:name="footnote text" w:semiHidden="1" w:unhideWhenUsed="1"/>
-    <w:lsdException w:name="annotation text" w:semiHidden="1" w:unhideWhenUsed="1"/>
-    <w:lsdException w:name="header" w:semiHidden="1" w:unhideWhenUsed="1"/>
-    <w:lsdException w:name="footer" w:semiHidden="1" w:unhideWhenUsed="1"/>
-    <w:lsdException w:name="index heading" w:semiHidden="1" w:unhideWhenUsed="1"/>
-    <w:lsdException w:name="caption" w:semiHidden="1" w:uiPriority="35" w:unhideWhenUsed="1" w:qFormat="1"/>
-    <w:lsdException w:name="table of figures" w:semiHidden="1" w:unhideWhenUsed="1"/>
-    <w:lsdException w:name="envelope address" w:semiHidden="1" w:unhideWhenUsed="1"/>
-    <w:lsdException w:name="envelope return" w:semiHidden="1" w:unhideWhenUsed="1"/>
-    <w:lsdException w:name="footnote reference" w:semiHidden="1" w:unhideWhenUsed="1"/>
-    <w:lsdException w:name="annotation reference" w:semiHidden="1" w:unhideWhenUsed="1"/>
-    <w:lsdException w:name="line number" w:semiHidden="1" w:unhideWhenUsed="1"/>
-    <w:lsdException w:name="page number" w:semiHidden="1" w:unhideWhenUsed="1"/>
-    <w:lsdException w:name="endnote reference" w:semiHidden="1" w:unhideWhenUsed="1"/>
-    <w:lsdException w:name="endnote text" w:semiHidden="1" w:unhideWhenUsed="1"/>
-    <w:lsdException w:name="table of authorities" w:semiHidden="1" w:unhideWhenUsed="1"/>
-    <w:lsdException w:name="macro" w:semiHidden="1" w:unhideWhenUsed="1"/>
-    <w:lsdException w:name="toa heading" w:semiHidden="1" w:unhideWhenUsed="1"/>
-    <w:lsdException w:name="List" w:semiHidden="1" w:unhideWhenUsed="1"/>
-    <w:lsdException w:name="List Bullet" w:semiHidden="1" w:unhideWhenUsed="1"/>
-    <w:lsdException w:name="List Number" w:semiHidden="1" w:unhideWhenUsed="1"/>
-    <w:lsdException w:name="List 2" w:semiHidden="1" w:unhideWhenUsed="1"/>
-    <w:lsdException w:name="List 3" w:semiHidden="1" w:unhideWhenUsed="1"/>
-    <w:lsdException w:name="List 4" w:semiHidden="1" w:unhideWhenUsed="1"/>
-    <w:lsdException w:name="List 5" w:semiHidden="1" w:unhideWhenUsed="1"/>
-    <w:lsdException w:name="List Bullet 2" w:semiHidden="1" w:unhideWhenUsed="1"/>
-    <w:lsdException w:name="List Bullet 3" w:semiHidden="1" w:unhideWhenUsed="1"/>
-    <w:lsdException w:name="List Bullet 4" w:semiHidden="1" w:unhideWhenUsed="1"/>
-    <w:lsdException w:name="List Bullet 5" w:semiHidden="1" w:unhideWhenUsed="1"/>
-    <w:lsdException w:name="List Number 2" w:semiHidden="1" w:unhideWhenUsed="1"/>
-    <w:lsdException w:name="List Number 3" w:semiHidden="1" w:unhideWhenUsed="1"/>
-    <w:lsdException w:name="List Number 4" w:semiHidden="1" w:unhideWhenUsed="1"/>
-    <w:lsdException w:name="List Number 5" w:semiHidden="1" w:unhideWhenUsed="1"/>
-    <w:lsdException w:name="Title" w:uiPriority="10" w:qFormat="1"/>
-    <w:lsdException w:name="Closing" w:semiHidden="1" w:unhideWhenUsed="1"/>
-    <w:lsdException w:name="Signature" w:semiHidden="1" w:unhideWhenUsed="1"/>
-    <w:lsdException w:name="Default Paragraph Font" w:semiHidden="1" w:uiPriority="1" w:unhideWhenUsed="1"/>
-    <w:lsdException w:name="Body Text" w:semiHidden="1" w:unhideWhenUsed="1"/>
-    <w:lsdException w:name="Body Text Indent" w:semiHidden="1" w:unhideWhenUsed="1"/>
-    <w:lsdException w:name="List Continue" w:semiHidden="1" w:unhideWhenUsed="1"/>
-    <w:lsdException w:name="List Continue 2" w:semiHidden="1" w:unhideWhenUsed="1"/>
-    <w:lsdException w:name="List Continue 3" w:semiHidden="1" w:unhideWhenUsed="1"/>
-    <w:lsdException w:name="List Continue 4" w:semiHidden="1" w:unhideWhenUsed="1"/>
-    <w:lsdException w:name="List Continue 5" w:semiHidden="1" w:unhideWhenUsed="1"/>
-    <w:lsdException w:name="Message Header" w:semiHidden="1" w:unhideWhenUsed="1"/>
-    <w:lsdException w:name="Subtitle" w:uiPriority="11" w:qFormat="1"/>
-    <w:lsdException w:name="Salutation" w:semiHidden="1" w:unhideWhenUsed="1"/>
-    <w:lsdException w:name="Date" w:semiHidden="1" w:unhideWhenUsed="1"/>
-    <w:lsdException w:name="Body Text First Indent" w:semiHidden="1" w:unhideWhenUsed="1"/>
-    <w:lsdException w:name="Body Text First Indent 2" w:semiHidden="1" w:unhideWhenUsed="1"/>
-    <w:lsdException w:name="Note Heading" w:semiHidden="1" w:unhideWhenUsed="1"/>
-    <w:lsdException w:name="Body Text 2" w:semiHidden="1" w:unhideWhenUsed="1"/>
-    <w:lsdException w:name="Body Text 3" w:semiHidden="1" w:unhideWhenUsed="1"/>
-    <w:lsdException w:name="Body Text Indent 2" w:semiHidden="1" w:unhideWhenUsed="1"/>
-    <w:lsdException w:name="Body Text Indent 3" w:semiHidden="1" w:unhideWhenUsed="1"/>
-    <w:lsdException w:name="Block Text" w:semiHidden="1" w:unhideWhenUsed="1"/>
-    <w:lsdException w:name="Hyperlink" w:semiHidden="1" w:unhideWhenUsed="1"/>
-    <w:lsdException w:name="FollowedHyperlink" w:semiHidden="1" w:unhideWhenUsed="1"/>
-    <w:lsdException w:name="Strong" w:uiPriority="22" w:qFormat="1"/>
-    <w:lsdException w:name="Emphasis" w:uiPriority="20" w:qFormat="1"/>
-    <w:lsdException w:name="Document Map" w:semiHidden="1" w:unhideWhenUsed="1"/>
-    <w:lsdException w:name="Plain Text" w:semiHidden="1" w:unhideWhenUsed="1"/>
-    <w:lsdException w:name="E-mail Signature" w:semiHidden="1" w:unhideWhenUsed="1"/>
-    <w:lsdException w:name="HTML Top of Form" w:semiHidden="1" w:unhideWhenUsed="1"/>
-    <w:lsdException w:name="HTML Bottom of Form" w:semiHidden="1" w:unhideWhenUsed="1"/>
-    <w:lsdException w:name="Normal (Web)" w:semiHidden="1" w:unhideWhenUsed="1"/>
-    <w:lsdException w:name="HTML Acronym" w:semiHidden="1" w:unhideWhenUsed="1"/>
-    <w:lsdException w:name="HTML Address" w:semiHidden="1" w:unhideWhenUsed="1"/>
-    <w:lsdException w:name="HTML Cite" w:semiHidden="1" w:unhideWhenUsed="1"/>
-    <w:lsdException w:name="HTML Code" w:semiHidden="1" w:unhideWhenUsed="1"/>
-    <w:lsdException w:name="HTML Definition" w:semiHidden="1" w:unhideWhenUsed="1"/>
-    <w:lsdException w:name="HTML Keyboard" w:semiHidden="1" w:unhideWhenUsed="1"/>
-    <w:lsdException w:name="HTML Preformatted" w:semiHidden="1" w:unhideWhenUsed="1"/>
-    <w:lsdException w:name="HTML Sample" w:semiHidden="1" w:unhideWhenUsed="1"/>
-    <w:lsdException w:name="HTML Typewriter" w:semiHidden="1" w:unhideWhenUsed="1"/>
-    <w:lsdException w:name="HTML Variable" w:semiHidden="1" w:unhideWhenUsed="1"/>
-    <w:lsdException w:name="Normal Table" w:semiHidden="1" w:unhideWhenUsed="1"/>
-    <w:lsdException w:name="annotation subject" w:semiHidden="1" w:unhideWhenUsed="1"/>
-    <w:lsdException w:name="No List" w:semiHidden="1" w:unhideWhenUsed="1"/>
-    <w:lsdException w:name="Outline List 1" w:semiHidden="1" w:unhideWhenUsed="1"/>
-    <w:lsdException w:name="Outline List 2" w:semiHidden="1" w:unhideWhenUsed="1"/>
-    <w:lsdException w:name="Outline List 3" w:semiHidden="1" w:unhideWhenUsed="1"/>
-    <w:lsdException w:name="Table Simple 1" w:semiHidden="1" w:unhideWhenUsed="1"/>
-    <w:lsdException w:name="Table Simple 2" w:semiHidden="1" w:unhideWhenUsed="1"/>
-    <w:lsdException w:name="Table Simple 3" w:semiHidden="1" w:unhideWhenUsed="1"/>
-    <w:lsdException w:name="Table Classic 1" w:semiHidden="1" w:unhideWhenUsed="1"/>
-    <w:lsdException w:name="Table Classic 2" w:semiHidden="1" w:unhideWhenUsed="1"/>
-    <w:lsdException w:name="Table Classic 3" w:semiHidden="1" w:unhideWhenUsed="1"/>
-    <w:lsdException w:name="Table Classic 4" w:semiHidden="1" w:unhideWhenUsed="1"/>
-    <w:lsdException w:name="Table Colorful 1" w:semiHidden="1" w:unhideWhenUsed="1"/>
-    <w:lsdException w:name="Table Colorful 2" w:semiHidden="1" w:unhideWhenUsed="1"/>
-    <w:lsdException w:name="Table Colorful 3" w:semiHidden="1" w:unhideWhenUsed="1"/>
-    <w:lsdException w:name="Table Columns 1" w:semiHidden="1" w:unhideWhenUsed="1"/>
-    <w:lsdException w:name="Table Columns 2" w:semiHidden="1" w:unhideWhenUsed="1"/>
-    <w:lsdException w:name="Table Columns 3" w:semiHidden="1" w:unhideWhenUsed="1"/>
-    <w:lsdException w:name="Table Columns 4" w:semiHidden="1" w:unhideWhenUsed="1"/>
-    <w:lsdException w:name="Table Columns 5" w:semiHidden="1" w:unhideWhenUsed="1"/>
-    <w:lsdException w:name="Table Grid 1" w:semiHidden="1" w:unhideWhenUsed="1"/>
-    <w:lsdException w:name="Table Grid 2" w:semiHidden="1" w:unhideWhenUsed="1"/>
-    <w:lsdException w:name="Table Grid 3" w:semiHidden="1" w:unhideWhenUsed="1"/>
-    <w:lsdException w:name="Table Grid 4" w:semiHidden="1" w:unhideWhenUsed="1"/>
-    <w:lsdException w:name="Table Grid 5" w:semiHidden="1" w:unhideWhenUsed="1"/>
-    <w:lsdException w:name="Table Grid 6" w:semiHidden="1" w:unhideWhenUsed="1"/>
-    <w:lsdException w:name="Table Grid 7" w:semiHidden="1" w:unhideWhenUsed="1"/>
-    <w:lsdException w:name="Table Grid 8" w:semiHidden="1" w:unhideWhenUsed="1"/>
-    <w:lsdException w:name="Table List 1" w:semiHidden="1" w:unhideWhenUsed="1"/>
-    <w:lsdException w:name="Table List 2" w:semiHidden="1" w:unhideWhenUsed="1"/>
-    <w:lsdException w:name="Table List 3" w:semiHidden="1" w:unhideWhenUsed="1"/>
-    <w:lsdException w:name="Table List 4" w:semiHidden="1" w:unhideWhenUsed="1"/>
-    <w:lsdException w:name="Table List 5" w:semiHidden="1" w:unhideWhenUsed="1"/>
-    <w:lsdException w:name="Table List 6" w:semiHidden="1" w:unhideWhenUsed="1"/>
-    <w:lsdException w:name="Table List 7" w:semiHidden="1" w:unhideWhenUsed="1"/>
-    <w:lsdException w:name="Table List 8" w:semiHidden="1" w:unhideWhenUsed="1"/>
-    <w:lsdException w:name="Table 3D effects 1" w:semiHidden="1" w:unhideWhenUsed="1"/>
-    <w:lsdException w:name="Table 3D effects 2" w:semiHidden="1" w:unhideWhenUsed="1"/>
-    <w:lsdException w:name="Table 3D effects 3" w:semiHidden="1" w:unhideWhenUsed="1"/>
-    <w:lsdException w:name="Table Contemporary" w:semiHidden="1" w:unhideWhenUsed="1"/>
-    <w:lsdException w:name="Table Elegant" w:semiHidden="1" w:unhideWhenUsed="1"/>
-    <w:lsdException w:name="Table Professional" w:semiHidden="1" w:unhideWhenUsed="1"/>
-    <w:lsdException w:name="Table Subtle 1" w:semiHidden="1" w:unhideWhenUsed="1"/>
-    <w:lsdException w:name="Table Subtle 2" w:semiHidden="1" w:unhideWhenUsed="1"/>
-    <w:lsdException w:name="Table Web 1" w:semiHidden="1" w:unhideWhenUsed="1"/>
-    <w:lsdException w:name="Table Web 2" w:semiHidden="1" w:unhideWhenUsed="1"/>
-    <w:lsdException w:name="Table Web 3" w:semiHidden="1" w:unhideWhenUsed="1"/>
-    <w:lsdException w:name="Balloon Text" w:semiHidden="1" w:unhideWhenUsed="1"/>
-    <w:lsdException w:name="Table Grid" w:uiPriority="39"/>
-    <w:lsdException w:name="Table Theme" w:semiHidden="1" w:unhideWhenUsed="1"/>
-    <w:lsdException w:name="Note Level 1" w:semiHidden="1" w:unhideWhenUsed="1"/>
-    <w:lsdException w:name="Note Level 2" w:semiHidden="1" w:unhideWhenUsed="1"/>
-    <w:lsdException w:name="Note Level 3" w:semiHidden="1" w:unhideWhenUsed="1"/>
-    <w:lsdException w:name="Note Level 4" w:semiHidden="1" w:unhideWhenUsed="1"/>
-    <w:lsdException w:name="Note Level 5" w:semiHidden="1" w:unhideWhenUsed="1"/>
-    <w:lsdException w:name="Note Level 6" w:semiHidden="1" w:unhideWhenUsed="1"/>
-    <w:lsdException w:name="Note Level 7" w:semiHidden="1" w:unhideWhenUsed="1"/>
-    <w:lsdException w:name="Note Level 8" w:semiHidden="1" w:unhideWhenUsed="1"/>
-    <w:lsdException w:name="Note Level 9" w:semiHidden="1" w:unhideWhenUsed="1"/>
-    <w:lsdException w:name="Placeholder Text" w:semiHidden="1"/>
-    <w:lsdException w:name="No Spacing" w:uiPriority="1" w:qFormat="1"/>
-    <w:lsdException w:name="Light Shading" w:uiPriority="60"/>
-    <w:lsdException w:name="Light List" w:uiPriority="61"/>
-    <w:lsdException w:name="Light Grid" w:uiPriority="62"/>
-    <w:lsdException w:name="Medium Shading 1" w:uiPriority="63"/>
-    <w:lsdException w:name="Medium Shading 2" w:uiPriority="64"/>
-    <w:lsdException w:name="Medium List 1" w:uiPriority="65"/>
-    <w:lsdException w:name="Medium List 2" w:uiPriority="66"/>
-    <w:lsdException w:name="Medium Grid 1" w:uiPriority="67"/>
-    <w:lsdException w:name="Medium Grid 2" w:uiPriority="68"/>
-    <w:lsdException w:name="Medium Grid 3" w:uiPriority="69"/>
-    <w:lsdException w:name="Dark List" w:uiPriority="70"/>
-    <w:lsdException w:name="Colorful Shading" w:uiPriority="71"/>
-    <w:lsdException w:name="Colorful List" w:uiPriority="72"/>
-    <w:lsdException w:name="Colorful Grid" w:uiPriority="73"/>
-    <w:lsdException w:name="Light Shading Accent 1" w:uiPriority="60"/>
-    <w:lsdException w:name="Light List Accent 1" w:uiPriority="61"/>
-    <w:lsdException w:name="Light Grid Accent 1" w:uiPriority="62"/>
-    <w:lsdException w:name="Medium Shading 1 Accent 1" w:uiPriority="63"/>
-    <w:lsdException w:name="Medium Shading 2 Accent 1" w:uiPriority="64"/>
-    <w:lsdException w:name="Medium List 1 Accent 1" w:uiPriority="65"/>
-    <w:lsdException w:name="Revision" w:semiHidden="1"/>
-    <w:lsdException w:name="List Paragraph" w:uiPriority="34" w:qFormat="1"/>
-    <w:lsdException w:name="Quote" w:uiPriority="29" w:qFormat="1"/>
-    <w:lsdException w:name="Intense Quote" w:uiPriority="30" w:qFormat="1"/>
-    <w:lsdException w:name="Medium List 2 Accent 1" w:uiPriority="66"/>
-    <w:lsdException w:name="Medium Grid 1 Accent 1" w:uiPriority="67"/>
-    <w:lsdException w:name="Medium Grid 2 Accent 1" w:uiPriority="68"/>
-    <w:lsdException w:name="Medium Grid 3 Accent 1" w:uiPriority="69"/>
-    <w:lsdException w:name="Dark List Accent 1" w:uiPriority="70"/>
-    <w:lsdException w:name="Colorful Shading Accent 1" w:uiPriority="71"/>
-    <w:lsdException w:name="Colorful List Accent 1" w:uiPriority="72"/>
-    <w:lsdException w:name="Colorful Grid Accent 1" w:uiPriority="73"/>
-    <w:lsdException w:name="Light Shading Accent 2" w:uiPriority="60"/>
-    <w:lsdException w:name="Light List Accent 2" w:uiPriority="61"/>
-    <w:lsdException w:name="Light Grid Accent 2" w:uiPriority="62"/>
-    <w:lsdException w:name="Medium Shading 1 Accent 2" w:uiPriority="63"/>
-    <w:lsdException w:name="Medium Shading 2 Accent 2" w:uiPriority="64"/>
-    <w:lsdException w:name="Medium List 1 Accent 2" w:uiPriority="65"/>
-    <w:lsdException w:name="Medium List 2 Accent 2" w:uiPriority="66"/>
-    <w:lsdException w:name="Medium Grid 1 Accent 2" w:uiPriority="67"/>
-    <w:lsdException w:name="Medium Grid 2 Accent 2" w:uiPriority="68"/>
-    <w:lsdException w:name="Medium Grid 3 Accent 2" w:uiPriority="69"/>
-    <w:lsdException w:name="Dark List Accent 2" w:uiPriority="70"/>
-    <w:lsdException w:name="Colorful Shading Accent 2" w:uiPriority="71"/>
-    <w:lsdException w:name="Colorful List Accent 2" w:uiPriority="72"/>
-    <w:lsdException w:name="Colorful Grid Accent 2" w:uiPriority="73"/>
-    <w:lsdException w:name="Light Shading Accent 3" w:uiPriority="60"/>
-    <w:lsdException w:name="Light List Accent 3" w:uiPriority="61"/>
-    <w:lsdException w:name="Light Grid Accent 3" w:uiPriority="62"/>
-    <w:lsdException w:name="Medium Shading 1 Accent 3" w:uiPriority="63"/>
-    <w:lsdException w:name="Medium Shading 2 Accent 3" w:uiPriority="64"/>
-    <w:lsdException w:name="Medium List 1 Accent 3" w:uiPriority="65"/>
-    <w:lsdException w:name="Medium List 2 Accent 3" w:uiPriority="66"/>
-    <w:lsdException w:name="Medium Grid 1 Accent 3" w:uiPriority="67"/>
-    <w:lsdException w:name="Medium Grid 2 Accent 3" w:uiPriority="68"/>
-    <w:lsdException w:name="Medium Grid 3 Accent 3" w:uiPriority="69"/>
-    <w:lsdException w:name="Dark List Accent 3" w:uiPriority="70"/>
-    <w:lsdException w:name="Colorful Shading Accent 3" w:uiPriority="71"/>
-    <w:lsdException w:name="Colorful List Accent 3" w:uiPriority="72"/>
-    <w:lsdException w:name="Colorful Grid Accent 3" w:uiPriority="73"/>
-    <w:lsdException w:name="Light Shading Accent 4" w:uiPriority="60"/>
-    <w:lsdException w:name="Light List Accent 4" w:uiPriority="61"/>
-    <w:lsdException w:name="Light Grid Accent 4" w:uiPriority="62"/>
-    <w:lsdException w:name="Medium Shading 1 Accent 4" w:uiPriority="63"/>
-    <w:lsdException w:name="Medium Shading 2 Accent 4" w:uiPriority="64"/>
-    <w:lsdException w:name="Medium List 1 Accent 4" w:uiPriority="65"/>
-    <w:lsdException w:name="Medium List 2 Accent 4" w:uiPriority="66"/>
-    <w:lsdException w:name="Medium Grid 1 Accent 4" w:uiPriority="67"/>
-    <w:lsdException w:name="Medium Grid 2 Accent 4" w:uiPriority="68"/>
-    <w:lsdException w:name="Medium Grid 3 Accent 4" w:uiPriority="69"/>
-    <w:lsdException w:name="Dark List Accent 4" w:uiPriority="70"/>
-    <w:lsdException w:name="Colorful Shading Accent 4" w:uiPriority="71"/>
-    <w:lsdException w:name="Colorful List Accent 4" w:uiPriority="72"/>
-    <w:lsdException w:name="Colorful Grid Accent 4" w:uiPriority="73"/>
-    <w:lsdException w:name="Light Shading Accent 5" w:uiPriority="60"/>
-    <w:lsdException w:name="Light List Accent 5" w:uiPriority="61"/>
-    <w:lsdException w:name="Light Grid Accent 5" w:uiPriority="62"/>
-    <w:lsdException w:name="Medium Shading 1 Accent 5" w:uiPriority="63"/>
-    <w:lsdException w:name="Medium Shading 2 Accent 5" w:uiPriority="64"/>
-    <w:lsdException w:name="Medium List 1 Accent 5" w:uiPriority="65"/>
-    <w:lsdException w:name="Medium List 2 Accent 5" w:uiPriority="66"/>
-    <w:lsdException w:name="Medium Grid 1 Accent 5" w:uiPriority="67"/>
-    <w:lsdException w:name="Medium Grid 2 Accent 5" w:uiPriority="68"/>
-    <w:lsdException w:name="Medium Grid 3 Accent 5" w:uiPriority="69"/>
-    <w:lsdException w:name="Dark List Accent 5" w:uiPriority="70"/>
-    <w:lsdException w:name="Colorful Shading Accent 5" w:uiPriority="71"/>
-    <w:lsdException w:name="Colorful List Accent 5" w:uiPriority="72"/>
-    <w:lsdException w:name="Colorful Grid Accent 5" w:uiPriority="73"/>
-    <w:lsdException w:name="Light Shading Accent 6" w:uiPriority="60"/>
-    <w:lsdException w:name="Light List Accent 6" w:uiPriority="61"/>
-    <w:lsdException w:name="Light Grid Accent 6" w:uiPriority="62"/>
-    <w:lsdException w:name="Medium Shading 1 Accent 6" w:uiPriority="63"/>
-    <w:lsdException w:name="Medium Shading 2 Accent 6" w:uiPriority="64"/>
-    <w:lsdException w:name="Medium List 1 Accent 6" w:uiPriority="65"/>
-    <w:lsdException w:name="Medium List 2 Accent 6" w:uiPriority="66"/>
-    <w:lsdException w:name="Medium Grid 1 Accent 6" w:uiPriority="67"/>
-    <w:lsdException w:name="Medium Grid 2 Accent 6" w:uiPriority="68"/>
-    <w:lsdException w:name="Medium Grid 3 Accent 6" w:uiPriority="69"/>
-    <w:lsdException w:name="Dark List Accent 6" w:uiPriority="70"/>
-    <w:lsdException w:name="Colorful Shading Accent 6" w:uiPriority="71"/>
-    <w:lsdException w:name="Colorful List Accent 6" w:uiPriority="72"/>
-    <w:lsdException w:name="Colorful Grid Accent 6" w:uiPriority="73"/>
-    <w:lsdException w:name="Subtle Emphasis" w:uiPriority="19" w:qFormat="1"/>
-    <w:lsdException w:name="Intense Emphasis" w:uiPriority="21" w:qFormat="1"/>
-    <w:lsdException w:name="Subtle Reference" w:uiPriority="31" w:qFormat="1"/>
-    <w:lsdException w:name="Intense Reference" w:uiPriority="32" w:qFormat="1"/>
-    <w:lsdException w:name="Book Title" w:uiPriority="33" w:qFormat="1"/>
-    <w:lsdException w:name="Bibliography" w:semiHidden="1" w:uiPriority="37" w:unhideWhenUsed="1"/>
-    <w:lsdException w:name="TOC Heading" w:semiHidden="1" w:uiPriority="39" w:unhideWhenUsed="1" w:qFormat="1"/>
-    <w:lsdException w:name="Plain Table 1" w:uiPriority="41"/>
-    <w:lsdException w:name="Plain Table 2" w:uiPriority="42"/>
-    <w:lsdException w:name="Plain Table 3" w:uiPriority="43"/>
-    <w:lsdException w:name="Plain Table 4" w:uiPriority="44"/>
-    <w:lsdException w:name="Plain Table 5" w:uiPriority="45"/>
-    <w:lsdException w:name="Grid Table Light" w:uiPriority="40"/>
-    <w:lsdException w:name="Grid Table 1 Light" w:uiPriority="46"/>
-    <w:lsdException w:name="Grid Table 2" w:uiPriority="47"/>
-    <w:lsdException w:name="Grid Table 3" w:uiPriority="48"/>
-    <w:lsdException w:name="Grid Table 4" w:uiPriority="49"/>
-    <w:lsdException w:name="Grid Table 5 Dark" w:uiPriority="50"/>
-    <w:lsdException w:name="Grid Table 6 Colorful" w:uiPriority="51"/>
-    <w:lsdException w:name="Grid Table 7 Colorful" w:uiPriority="52"/>
-    <w:lsdException w:name="Grid Table 1 Light Accent 1" w:uiPriority="46"/>
-    <w:lsdException w:name="Grid Table 2 Accent 1" w:uiPriority="47"/>
-    <w:lsdException w:name="Grid Table 3 Accent 1" w:uiPriority="48"/>
-    <w:lsdException w:name="Grid Table 4 Accent 1" w:uiPriority="49"/>
-    <w:lsdException w:name="Grid Table 5 Dark Accent 1" w:uiPriority="50"/>
-    <w:lsdException w:name="Grid Table 6 Colorful Accent 1" w:uiPriority="51"/>
-    <w:lsdException w:name="Grid Table 7 Colorful Accent 1" w:uiPriority="52"/>
-    <w:lsdException w:name="Grid Table 1 Light Accent 2" w:uiPriority="46"/>
-    <w:lsdException w:name="Grid Table 2 Accent 2" w:uiPriority="47"/>
-    <w:lsdException w:name="Grid Table 3 Accent 2" w:uiPriority="48"/>
-    <w:lsdException w:name="Grid Table 4 Accent 2" w:uiPriority="49"/>
-    <w:lsdException w:name="Grid Table 5 Dark Accent 2" w:uiPriority="50"/>
-    <w:lsdException w:name="Grid Table 6 Colorful Accent 2" w:uiPriority="51"/>
-    <w:lsdException w:name="Grid Table 7 Colorful Accent 2" w:uiPriority="52"/>
-    <w:lsdException w:name="Grid Table 1 Light Accent 3" w:uiPriority="46"/>
-    <w:lsdException w:name="Grid Table 2 Accent 3" w:uiPriority="47"/>
-    <w:lsdException w:name="Grid Table 3 Accent 3" w:uiPriority="48"/>
-    <w:lsdException w:name="Grid Table 4 Accent 3" w:uiPriority="49"/>
-    <w:lsdException w:name="Grid Table 5 Dark Accent 3" w:uiPriority="50"/>
-    <w:lsdException w:name="Grid Table 6 Colorful Accent 3" w:uiPriority="51"/>
-    <w:lsdException w:name="Grid Table 7 Colorful Accent 3" w:uiPriority="52"/>
-    <w:lsdException w:name="Grid Table 1 Light Accent 4" w:uiPriority="46"/>
-    <w:lsdException w:name="Grid Table 2 Accent 4" w:uiPriority="47"/>
-    <w:lsdException w:name="Grid Table 3 Accent 4" w:uiPriority="48"/>
-    <w:lsdException w:name="Grid Table 4 Accent 4" w:uiPriority="49"/>
-    <w:lsdException w:name="Grid Table 5 Dark Accent 4" w:uiPriority="50"/>
-    <w:lsdException w:name="Grid Table 6 Colorful Accent 4" w:uiPriority="51"/>
-    <w:lsdException w:name="Grid Table 7 Colorful Accent 4" w:uiPriority="52"/>
-    <w:lsdException w:name="Grid Table 1 Light Accent 5" w:uiPriority="46"/>
-    <w:lsdException w:name="Grid Table 2 Accent 5" w:uiPriority="47"/>
-    <w:lsdException w:name="Grid Table 3 Accent 5" w:uiPriority="48"/>
-    <w:lsdException w:name="Grid Table 4 Accent 5" w:uiPriority="49"/>
-    <w:lsdException w:name="Grid Table 5 Dark Accent 5" w:uiPriority="50"/>
-    <w:lsdException w:name="Grid Table 6 Colorful Accent 5" w:uiPriority="51"/>
-    <w:lsdException w:name="Grid Table 7 Colorful Accent 5" w:uiPriority="52"/>
-    <w:lsdException w:name="Grid Table 1 Light Accent 6" w:uiPriority="46"/>
-    <w:lsdException w:name="Grid Table 2 Accent 6" w:uiPriority="47"/>
-    <w:lsdException w:name="Grid Table 3 Accent 6" w:uiPriority="48"/>
-    <w:lsdException w:name="Grid Table 4 Accent 6" w:uiPriority="49"/>
-    <w:lsdException w:name="Grid Table 5 Dark Accent 6" w:uiPriority="50"/>
-    <w:lsdException w:name="Grid Table 6 Colorful Accent 6" w:uiPriority="51"/>
-    <w:lsdException w:name="Grid Table 7 Colorful Accent 6" w:uiPriority="52"/>
-    <w:lsdException w:name="List Table 1 Light" w:uiPriority="46"/>
-    <w:lsdException w:name="List Table 2" w:uiPriority="47"/>
-    <w:lsdException w:name="List Table 3" w:uiPriority="48"/>
-    <w:lsdException w:name="List Table 4" w:uiPriority="49"/>
-    <w:lsdException w:name="List Table 5 Dark" w:uiPriority="50"/>
-    <w:lsdException w:name="List Table 6 Colorful" w:uiPriority="51"/>
-    <w:lsdException w:name="List Table 7 Colorful" w:uiPriority="52"/>
-    <w:lsdException w:name="List Table 1 Light Accent 1" w:uiPriority="46"/>
-    <w:lsdException w:name="List Table 2 Accent 1" w:uiPriority="47"/>
-    <w:lsdException w:name="List Table 3 Accent 1" w:uiPriority="48"/>
-    <w:lsdException w:name="List Table 4 Accent 1" w:uiPriority="49"/>
-    <w:lsdException w:name="List Table 5 Dark Accent 1" w:uiPriority="50"/>
-    <w:lsdException w:name="List Table 6 Colorful Accent 1" w:uiPriority="51"/>
-    <w:lsdException w:name="List Table 7 Colorful Accent 1" w:uiPriority="52"/>
-    <w:lsdException w:name="List Table 1 Light Accent 2" w:uiPriority="46"/>
-    <w:lsdException w:name="List Table 2 Accent 2" w:uiPriority="47"/>
-    <w:lsdException w:name="List Table 3 Accent 2" w:uiPriority="48"/>
-    <w:lsdException w:name="List Table 4 Accent 2" w:uiPriority="49"/>
-    <w:lsdException w:name="List Table 5 Dark Accent 2" w:uiPriority="50"/>
-    <w:lsdException w:name="List Table 6 Colorful Accent 2" w:uiPriority="51"/>
-    <w:lsdException w:name="List Table 7 Colorful Accent 2" w:uiPriority="52"/>
-    <w:lsdException w:name="List Table 1 Light Accent 3" w:uiPriority="46"/>
-    <w:lsdException w:name="List Table 2 Accent 3" w:uiPriority="47"/>
-    <w:lsdException w:name="List Table 3 Accent 3" w:uiPriority="48"/>
-    <w:lsdException w:name="List Table 4 Accent 3" w:uiPriority="49"/>
-    <w:lsdException w:name="List Table 5 Dark Accent 3" w:uiPriority="50"/>
-    <w:lsdException w:name="List Table 6 Colorful Accent 3" w:uiPriority="51"/>
-    <w:lsdException w:name="List Table 7 Colorful Accent 3" w:uiPriority="52"/>
-    <w:lsdException w:name="List Table 1 Light Accent 4" w:uiPriority="46"/>
-    <w:lsdException w:name="List Table 2 Accent 4" w:uiPriority="47"/>
-    <w:lsdException w:name="List Table 3 Accent 4" w:uiPriority="48"/>
-    <w:lsdException w:name="List Table 4 Accent 4" w:uiPriority="49"/>
-    <w:lsdException w:name="List Table 5 Dark Accent 4" w:uiPriority="50"/>
-    <w:lsdException w:name="List Table 6 Colorful Accent 4" w:uiPriority="51"/>
-    <w:lsdException w:name="List Table 7 Colorful Accent 4" w:uiPriority="52"/>
-    <w:lsdException w:name="List Table 1 Light Accent 5" w:uiPriority="46"/>
-    <w:lsdException w:name="List Table 2 Accent 5" w:uiPriority="47"/>
-    <w:lsdException w:name="List Table 3 Accent 5" w:uiPriority="48"/>
-    <w:lsdException w:name="List Table 4 Accent 5" w:uiPriority="49"/>
-    <w:lsdException w:name="List Table 5 Dark Accent 5" w:uiPriority="50"/>
-    <w:lsdException w:name="List Table 6 Colorful Accent 5" w:uiPriority="51"/>
-    <w:lsdException w:name="List Table 7 Colorful Accent 5" w:uiPriority="52"/>
-    <w:lsdException w:name="List Table 1 Light Accent 6" w:uiPriority="46"/>
-    <w:lsdException w:name="List Table 2 Accent 6" w:uiPriority="47"/>
-    <w:lsdException w:name="List Table 3 Accent 6" w:uiPriority="48"/>
-    <w:lsdException w:name="List Table 4 Accent 6" w:uiPriority="49"/>
-    <w:lsdException w:name="List Table 5 Dark Accent 6" w:uiPriority="50"/>
-    <w:lsdException w:name="List Table 6 Colorful Accent 6" w:uiPriority="51"/>
-    <w:lsdException w:name="List Table 7 Colorful Accent 6" w:uiPriority="52"/>
-    <w:lsdException w:name="Mention" w:semiHidden="1" w:unhideWhenUsed="1"/>
-    <w:lsdException w:name="Smart Hyperlink" w:semiHidden="1" w:unhideWhenUsed="1"/>
-  </w:latentStyles>
-  <w:style w:type="paragraph" w:default="1" w:styleId="Normal">
-    <w:name w:val="Normal"/>
-    <w:qFormat/>
-  </w:style>
-  <w:style w:type="character" w:default="1" w:styleId="DefaultParagraphFont">
-    <w:name w:val="Default Paragraph Font"/>
-    <w:uiPriority w:val="1"/>
-    <w:semiHidden/>
-    <w:unhideWhenUsed/>
-  </w:style>
-  <w:style w:type="table" w:default="1" w:styleId="TableNormal">
-    <w:name w:val="Normal Table"/>
-    <w:uiPriority w:val="99"/>
-    <w:semiHidden/>
-    <w:unhideWhenUsed/>
-    <w:tblPr>
-      <w:tblInd w:w="0" w:type="dxa"/>
-      <w:tblCellMar>
-        <w:top w:w="0" w:type="dxa"/>
-        <w:left w:w="108" w:type="dxa"/>
-        <w:bottom w:w="0" w:type="dxa"/>
-        <w:right w:w="108" w:type="dxa"/>
-      </w:tblCellMar>
-    </w:tblPr>
-  </w:style>
-  <w:style w:type="numbering" w:default="1" w:styleId="NoList">
-    <w:name w:val="No List"/>
-    <w:uiPriority w:val="99"/>
-    <w:semiHidden/>
-    <w:unhideWhenUsed/>
-  </w:style>
-  <w:style w:type="paragraph" w:customStyle="1" w:styleId="71E86E88AD854949922392D8DC2334C1">
-    <w:name w:val="71E86E88AD854949922392D8DC2334C1"/>
-    <w:rsid w:val="007E6956"/>
-  </w:style>
-  <w:style w:type="paragraph" w:customStyle="1" w:styleId="642653A9C03181479841B9A368EA3E44">
-    <w:name w:val="642653A9C03181479841B9A368EA3E44"/>
-    <w:rsid w:val="007E6956"/>
-  </w:style>
-</w:styles>
-</file>
-
-<file path=word/glossary/webSettings.xml><?xml version="1.0" encoding="utf-8"?>
-<w:webSettings xmlns:mc="http://schemas.openxmlformats.org/markup-compatibility/2006" xmlns:r="http://schemas.openxmlformats.org/officeDocument/2006/relationships" xmlns:w="http://schemas.openxmlformats.org/wordprocessingml/2006/main" xmlns:w14="http://schemas.microsoft.com/office/word/2010/wordml" xmlns:w15="http://schemas.microsoft.com/office/word/2012/wordml" mc:Ignorable="w14 w15">
-  <w:allowPNG/>
-  <w:doNotSaveAsSingleFile/>
-  <w:pixelsPerInch w:val="96"/>
-</w:webSettings>
-</file>
-
 <file path=word/theme/theme1.xml><?xml version="1.0" encoding="utf-8"?>
 <a:theme xmlns:a="http://schemas.openxmlformats.org/drawingml/2006/main" name="Office Theme">
   <a:themeElements>
@@ -5294,7 +5056,7 @@
 </file>
 
 <file path=customXml/itemProps1.xml><?xml version="1.0" encoding="utf-8"?>
-<ds:datastoreItem xmlns:ds="http://schemas.openxmlformats.org/officeDocument/2006/customXml" ds:itemID="{632F1905-8E04-8944-A99C-20607723EC0E}">
+<ds:datastoreItem xmlns:ds="http://schemas.openxmlformats.org/officeDocument/2006/customXml" ds:itemID="{A276A27B-5DFA-EC4D-A9C9-BD2E63A23AE9}">
   <ds:schemaRefs>
     <ds:schemaRef ds:uri="http://schemas.openxmlformats.org/officeDocument/2006/bibliography"/>
   </ds:schemaRefs>

</xml_diff>